<commit_message>
deep learning, algo, devops and system design
</commit_message>
<xml_diff>
--- a/Grokking_Coding_Interview_Patterns_Java/TwoPointers/two_pointers.docx
+++ b/Grokking_Coding_Interview_Patterns_Java/TwoPointers/two_pointers.docx
@@ -18117,7 +18117,7 @@
       <w:pPr>
         <w:numPr>
           <w:ilvl w:val="0"/>
-          <w:numId w:val="14"/>
+          <w:numId w:val="35"/>
         </w:numPr>
         <w:shd w:val="clear" w:color="auto" w:fill="FFFFFF"/>
         <w:spacing w:before="100" w:beforeAutospacing="1" w:after="100" w:afterAutospacing="1" w:line="240" w:lineRule="auto"/>
@@ -18147,7 +18147,7 @@
       <w:pPr>
         <w:numPr>
           <w:ilvl w:val="0"/>
-          <w:numId w:val="14"/>
+          <w:numId w:val="35"/>
         </w:numPr>
         <w:shd w:val="clear" w:color="auto" w:fill="FFFFFF"/>
         <w:spacing w:before="100" w:beforeAutospacing="1" w:after="100" w:afterAutospacing="1" w:line="240" w:lineRule="auto"/>
@@ -18177,7 +18177,7 @@
       <w:pPr>
         <w:numPr>
           <w:ilvl w:val="1"/>
-          <w:numId w:val="14"/>
+          <w:numId w:val="35"/>
         </w:numPr>
         <w:shd w:val="clear" w:color="auto" w:fill="FFFFFF"/>
         <w:spacing w:before="100" w:beforeAutospacing="1" w:after="100" w:afterAutospacing="1" w:line="240" w:lineRule="auto"/>
@@ -18207,7 +18207,7 @@
       <w:pPr>
         <w:numPr>
           <w:ilvl w:val="1"/>
-          <w:numId w:val="14"/>
+          <w:numId w:val="35"/>
         </w:numPr>
         <w:shd w:val="clear" w:color="auto" w:fill="FFFFFF"/>
         <w:spacing w:before="100" w:beforeAutospacing="1" w:after="100" w:afterAutospacing="1" w:line="240" w:lineRule="auto"/>
@@ -18342,7 +18342,7 @@
       <w:pPr>
         <w:numPr>
           <w:ilvl w:val="0"/>
-          <w:numId w:val="15"/>
+          <w:numId w:val="36"/>
         </w:numPr>
         <w:shd w:val="clear" w:color="auto" w:fill="FFFFFF"/>
         <w:spacing w:before="100" w:beforeAutospacing="1" w:after="100" w:afterAutospacing="1" w:line="240" w:lineRule="auto"/>
@@ -18360,39 +18360,14 @@
           <w:sz w:val="21"/>
           <w:szCs w:val="21"/>
         </w:rPr>
-        <w:t>The length of the sentence should be equal to or more than one character or word.</w:t>
+        <w:t>Sentence contains English uppercase and lowercase letters, digits, and spaces.</w:t>
       </w:r>
     </w:p>
     <w:p>
       <w:pPr>
         <w:numPr>
           <w:ilvl w:val="0"/>
-          <w:numId w:val="15"/>
-        </w:numPr>
-        <w:shd w:val="clear" w:color="auto" w:fill="FFFFFF"/>
-        <w:spacing w:before="100" w:beforeAutospacing="1" w:after="100" w:afterAutospacing="1" w:line="240" w:lineRule="auto"/>
-        <w:rPr>
-          <w:rFonts w:ascii="Nunito Sans" w:hAnsi="Nunito Sans"/>
-          <w:color w:val="000000"/>
-          <w:sz w:val="21"/>
-          <w:szCs w:val="21"/>
-        </w:rPr>
-      </w:pPr>
-      <w:r>
-        <w:rPr>
-          <w:rFonts w:ascii="Nunito Sans" w:hAnsi="Nunito Sans"/>
-          <w:color w:val="000000"/>
-          <w:sz w:val="21"/>
-          <w:szCs w:val="21"/>
-        </w:rPr>
-        <w:t>Sentence contains English uppercase and lowercase letters, digits, and spaces.</w:t>
-      </w:r>
-    </w:p>
-    <w:p>
-      <w:pPr>
-        <w:numPr>
-          <w:ilvl w:val="0"/>
-          <w:numId w:val="15"/>
+          <w:numId w:val="36"/>
         </w:numPr>
         <w:shd w:val="clear" w:color="auto" w:fill="FFFFFF"/>
         <w:spacing w:before="100" w:beforeAutospacing="1" w:after="100" w:afterAutospacing="1" w:line="240" w:lineRule="auto"/>
@@ -18411,7 +18386,15 @@
           <w:szCs w:val="25"/>
           <w:bdr w:val="none" w:sz="0" w:space="0" w:color="auto" w:frame="1"/>
         </w:rPr>
-        <w:lastRenderedPageBreak/>
+        <w:t>1</w:t>
+      </w:r>
+      <w:r>
+        <w:rPr>
+          <w:rStyle w:val="mord"/>
+          <w:color w:val="000000"/>
+          <w:sz w:val="25"/>
+          <w:szCs w:val="25"/>
+        </w:rPr>
         <w:t>1</w:t>
       </w:r>
       <w:r>
@@ -18507,24 +18490,32 @@
           <w:szCs w:val="25"/>
           <w:bdr w:val="none" w:sz="0" w:space="0" w:color="auto" w:frame="1"/>
         </w:rPr>
-        <w:t>10</w:t>
-      </w:r>
-      <w:r>
-        <w:rPr>
-          <w:rStyle w:val="katex-mathml"/>
+        <w:t>104</w:t>
+      </w:r>
+      <w:r>
+        <w:rPr>
+          <w:rStyle w:val="mord"/>
           <w:color w:val="000000"/>
           <w:sz w:val="25"/>
           <w:szCs w:val="25"/>
-          <w:bdr w:val="none" w:sz="0" w:space="0" w:color="auto" w:frame="1"/>
-        </w:rPr>
-        <w:t>^4</w:t>
+        </w:rPr>
+        <w:t>10</w:t>
+      </w:r>
+      <w:r>
+        <w:rPr>
+          <w:rStyle w:val="mord"/>
+          <w:color w:val="000000"/>
+          <w:sz w:val="18"/>
+          <w:szCs w:val="18"/>
+        </w:rPr>
+        <w:t>4</w:t>
       </w:r>
     </w:p>
     <w:p>
       <w:pPr>
         <w:numPr>
           <w:ilvl w:val="0"/>
-          <w:numId w:val="15"/>
+          <w:numId w:val="36"/>
         </w:numPr>
         <w:shd w:val="clear" w:color="auto" w:fill="FFFFFF"/>
         <w:spacing w:before="100" w:beforeAutospacing="1" w:after="100" w:afterAutospacing="1" w:line="240" w:lineRule="auto"/>
@@ -18542,6 +18533,7 @@
           <w:sz w:val="21"/>
           <w:szCs w:val="21"/>
         </w:rPr>
+        <w:lastRenderedPageBreak/>
         <w:t>The order of the letters within a word is not to be reversed.</w:t>
       </w:r>
     </w:p>
@@ -18553,8 +18545,8 @@
         <w:rPr>
           <w:rFonts w:ascii="Nunito Sans" w:hAnsi="Nunito Sans"/>
           <w:color w:val="000000"/>
-          <w:sz w:val="26"/>
-          <w:szCs w:val="26"/>
+          <w:sz w:val="21"/>
+          <w:szCs w:val="21"/>
         </w:rPr>
       </w:pPr>
       <w:r>
@@ -18562,8 +18554,8 @@
           <w:rStyle w:val="Strong"/>
           <w:rFonts w:ascii="Nunito Sans" w:hAnsi="Nunito Sans"/>
           <w:color w:val="000000"/>
-          <w:sz w:val="26"/>
-          <w:szCs w:val="26"/>
+          <w:sz w:val="21"/>
+          <w:szCs w:val="21"/>
         </w:rPr>
         <w:t>Note:</w:t>
       </w:r>
@@ -18571,8 +18563,8 @@
         <w:rPr>
           <w:rFonts w:ascii="Nunito Sans" w:hAnsi="Nunito Sans"/>
           <w:color w:val="000000"/>
-          <w:sz w:val="26"/>
-          <w:szCs w:val="26"/>
+          <w:sz w:val="21"/>
+          <w:szCs w:val="21"/>
         </w:rPr>
         <w:t> The input string may contain leading or trailing spaces or multiple spaces between words. The returned string, however, should only have a single space separating each word. Do not include any extra spaces.</w:t>
       </w:r>
@@ -18616,109 +18608,61 @@
           <w:sz w:val="21"/>
           <w:szCs w:val="21"/>
         </w:rPr>
-        <w:t>In this problem, we need to reverse the order of the words in a sentence without reversing the order of the characters within individual words. For this problem, we can use the two pointers solution to the string reversal problem. First, we reverse the whole sentence. Then, we use the same approach to reverse individual words within the sentence. So, we’re able to solve this problem in </w:t>
-      </w:r>
-      <w:r>
-        <w:rPr>
-          <w:rStyle w:val="mord"/>
-          <w:rFonts w:ascii="KaTeX_Math" w:hAnsi="KaTeX_Math"/>
-          <w:i/>
-          <w:iCs/>
-          <w:color w:val="000000"/>
-          <w:sz w:val="25"/>
-          <w:szCs w:val="25"/>
-        </w:rPr>
-        <w:t>O</w:t>
-      </w:r>
-      <w:r>
-        <w:rPr>
-          <w:rStyle w:val="mopen"/>
-          <w:color w:val="000000"/>
-          <w:sz w:val="25"/>
-          <w:szCs w:val="25"/>
-        </w:rPr>
-        <w:t>(</w:t>
-      </w:r>
-      <w:r>
-        <w:rPr>
-          <w:rStyle w:val="mord"/>
-          <w:rFonts w:ascii="KaTeX_Math" w:hAnsi="KaTeX_Math"/>
-          <w:i/>
-          <w:iCs/>
-          <w:color w:val="000000"/>
-          <w:sz w:val="25"/>
-          <w:szCs w:val="25"/>
-        </w:rPr>
-        <w:t>n</w:t>
-      </w:r>
-      <w:r>
-        <w:rPr>
-          <w:rStyle w:val="mclose"/>
-          <w:color w:val="000000"/>
-          <w:sz w:val="25"/>
-          <w:szCs w:val="25"/>
-        </w:rPr>
-        <w:t>)</w:t>
-      </w:r>
-      <w:r>
-        <w:rPr>
-          <w:rFonts w:ascii="Nunito Sans" w:hAnsi="Nunito Sans"/>
-          <w:color w:val="000000"/>
-          <w:sz w:val="21"/>
-          <w:szCs w:val="21"/>
-        </w:rPr>
-        <w:t> time and using </w:t>
-      </w:r>
-      <w:r>
-        <w:rPr>
-          <w:rStyle w:val="mord"/>
-          <w:rFonts w:ascii="KaTeX_Math" w:hAnsi="KaTeX_Math"/>
-          <w:i/>
-          <w:iCs/>
-          <w:color w:val="000000"/>
-          <w:sz w:val="25"/>
-          <w:szCs w:val="25"/>
-        </w:rPr>
-        <w:t>O</w:t>
-      </w:r>
-      <w:r>
-        <w:rPr>
-          <w:rStyle w:val="mopen"/>
-          <w:color w:val="000000"/>
-          <w:sz w:val="25"/>
-          <w:szCs w:val="25"/>
-        </w:rPr>
-        <w:t>(</w:t>
-      </w:r>
-      <w:r>
-        <w:rPr>
-          <w:rStyle w:val="mord"/>
-          <w:rFonts w:ascii="KaTeX_Math" w:hAnsi="KaTeX_Math"/>
-          <w:i/>
-          <w:iCs/>
-          <w:color w:val="000000"/>
-          <w:sz w:val="25"/>
-          <w:szCs w:val="25"/>
-        </w:rPr>
-        <w:t>n</w:t>
-      </w:r>
-      <w:r>
-        <w:rPr>
-          <w:rStyle w:val="mclose"/>
-          <w:color w:val="000000"/>
-          <w:sz w:val="25"/>
-          <w:szCs w:val="25"/>
-        </w:rPr>
-        <w:t>)</w:t>
-      </w:r>
-      <w:r>
-        <w:rPr>
-          <w:rFonts w:ascii="Nunito Sans" w:hAnsi="Nunito Sans"/>
-          <w:color w:val="000000"/>
-          <w:sz w:val="21"/>
-          <w:szCs w:val="21"/>
-        </w:rPr>
-        <w:t> space.</w:t>
+        <w:t>In this problem, we first reverse the complete string. Now take two pointers, </w:t>
+      </w:r>
+      <w:r>
+        <w:rPr>
+          <w:rStyle w:val="HTMLCode"/>
+          <w:rFonts w:ascii="Consolas" w:hAnsi="Consolas"/>
+          <w:color w:val="C7254E"/>
+          <w:shd w:val="clear" w:color="auto" w:fill="F9F2F4"/>
+        </w:rPr>
+        <w:t>start</w:t>
+      </w:r>
+      <w:r>
+        <w:rPr>
+          <w:rFonts w:ascii="Nunito Sans" w:hAnsi="Nunito Sans"/>
+          <w:color w:val="000000"/>
+          <w:sz w:val="21"/>
+          <w:szCs w:val="21"/>
+        </w:rPr>
+        <w:t> and </w:t>
+      </w:r>
+      <w:r>
+        <w:rPr>
+          <w:rStyle w:val="HTMLCode"/>
+          <w:rFonts w:ascii="Consolas" w:hAnsi="Consolas"/>
+          <w:color w:val="C7254E"/>
+          <w:shd w:val="clear" w:color="auto" w:fill="F9F2F4"/>
+        </w:rPr>
+        <w:t>end</w:t>
+      </w:r>
+      <w:r>
+        <w:rPr>
+          <w:rFonts w:ascii="Nunito Sans" w:hAnsi="Nunito Sans"/>
+          <w:color w:val="000000"/>
+          <w:sz w:val="21"/>
+          <w:szCs w:val="21"/>
+        </w:rPr>
+        <w:t>, initialized with the start of the list, which is index </w:t>
+      </w:r>
+      <w:r>
+        <w:rPr>
+          <w:rStyle w:val="HTMLCode"/>
+          <w:rFonts w:ascii="Consolas" w:hAnsi="Consolas"/>
+          <w:color w:val="C7254E"/>
+          <w:shd w:val="clear" w:color="auto" w:fill="F9F2F4"/>
+        </w:rPr>
+        <w:t>0</w:t>
+      </w:r>
+      <w:r>
+        <w:rPr>
+          <w:rFonts w:ascii="Nunito Sans" w:hAnsi="Nunito Sans"/>
+          <w:color w:val="000000"/>
+          <w:sz w:val="21"/>
+          <w:szCs w:val="21"/>
+        </w:rPr>
+        <w:t>.</w:t>
       </w:r>
     </w:p>
     <w:p>
@@ -18740,1744 +18684,119 @@
           <w:sz w:val="21"/>
           <w:szCs w:val="21"/>
         </w:rPr>
-        <w:t>We follow these two steps:</w:t>
-      </w:r>
-    </w:p>
-    <w:p>
-      <w:pPr>
-        <w:numPr>
-          <w:ilvl w:val="0"/>
-          <w:numId w:val="16"/>
-        </w:numPr>
-        <w:shd w:val="clear" w:color="auto" w:fill="FFFFFF"/>
-        <w:spacing w:before="100" w:beforeAutospacing="1" w:after="100" w:afterAutospacing="1" w:line="240" w:lineRule="auto"/>
-        <w:rPr>
-          <w:rFonts w:ascii="Nunito Sans" w:hAnsi="Nunito Sans"/>
-          <w:color w:val="000000"/>
-          <w:sz w:val="21"/>
-          <w:szCs w:val="21"/>
-        </w:rPr>
-      </w:pPr>
-      <w:r>
-        <w:rPr>
-          <w:rFonts w:ascii="Nunito Sans" w:hAnsi="Nunito Sans"/>
-          <w:color w:val="000000"/>
-          <w:sz w:val="21"/>
-          <w:szCs w:val="21"/>
-        </w:rPr>
-        <w:t>Reverse the string.</w:t>
-      </w:r>
-    </w:p>
-    <w:p>
-      <w:pPr>
-        <w:numPr>
-          <w:ilvl w:val="0"/>
-          <w:numId w:val="16"/>
-        </w:numPr>
-        <w:shd w:val="clear" w:color="auto" w:fill="FFFFFF"/>
-        <w:spacing w:before="100" w:beforeAutospacing="1" w:after="100" w:afterAutospacing="1" w:line="240" w:lineRule="auto"/>
-        <w:rPr>
-          <w:rFonts w:ascii="Nunito Sans" w:hAnsi="Nunito Sans"/>
-          <w:color w:val="000000"/>
-          <w:sz w:val="21"/>
-          <w:szCs w:val="21"/>
-        </w:rPr>
-      </w:pPr>
-      <w:r>
-        <w:rPr>
-          <w:rFonts w:ascii="Nunito Sans" w:hAnsi="Nunito Sans"/>
-          <w:color w:val="000000"/>
-          <w:sz w:val="21"/>
-          <w:szCs w:val="21"/>
-        </w:rPr>
-        <w:t>Traverse the string, and reverse each word.</w:t>
+        <w:t>Now, iterate a loop until </w:t>
+      </w:r>
+      <w:r>
+        <w:rPr>
+          <w:rStyle w:val="HTMLCode"/>
+          <w:rFonts w:ascii="Consolas" w:hAnsi="Consolas"/>
+          <w:color w:val="C7254E"/>
+          <w:shd w:val="clear" w:color="auto" w:fill="F9F2F4"/>
+        </w:rPr>
+        <w:t>start</w:t>
+      </w:r>
+      <w:r>
+        <w:rPr>
+          <w:rFonts w:ascii="Nunito Sans" w:hAnsi="Nunito Sans"/>
+          <w:color w:val="000000"/>
+          <w:sz w:val="21"/>
+          <w:szCs w:val="21"/>
+        </w:rPr>
+        <w:t> is less than the length of the list, and in each iteration, move the </w:t>
+      </w:r>
+      <w:r>
+        <w:rPr>
+          <w:rStyle w:val="HTMLCode"/>
+          <w:rFonts w:ascii="Consolas" w:hAnsi="Consolas"/>
+          <w:color w:val="C7254E"/>
+          <w:shd w:val="clear" w:color="auto" w:fill="F9F2F4"/>
+        </w:rPr>
+        <w:t>end</w:t>
+      </w:r>
+      <w:r>
+        <w:rPr>
+          <w:rFonts w:ascii="Nunito Sans" w:hAnsi="Nunito Sans"/>
+          <w:color w:val="000000"/>
+          <w:sz w:val="21"/>
+          <w:szCs w:val="21"/>
+        </w:rPr>
+        <w:t> pointer forward until it hits a space. At this point, we have a complete word starting from the </w:t>
+      </w:r>
+      <w:r>
+        <w:rPr>
+          <w:rStyle w:val="HTMLCode"/>
+          <w:rFonts w:ascii="Consolas" w:hAnsi="Consolas"/>
+          <w:color w:val="C7254E"/>
+          <w:shd w:val="clear" w:color="auto" w:fill="F9F2F4"/>
+        </w:rPr>
+        <w:t>start</w:t>
+      </w:r>
+      <w:r>
+        <w:rPr>
+          <w:rFonts w:ascii="Nunito Sans" w:hAnsi="Nunito Sans"/>
+          <w:color w:val="000000"/>
+          <w:sz w:val="21"/>
+          <w:szCs w:val="21"/>
+        </w:rPr>
+        <w:t> index to the </w:t>
+      </w:r>
+      <w:r>
+        <w:rPr>
+          <w:rStyle w:val="HTMLCode"/>
+          <w:rFonts w:ascii="Consolas" w:hAnsi="Consolas"/>
+          <w:color w:val="C7254E"/>
+          <w:shd w:val="clear" w:color="auto" w:fill="F9F2F4"/>
+        </w:rPr>
+        <w:t>end-1</w:t>
+      </w:r>
+      <w:r>
+        <w:rPr>
+          <w:rFonts w:ascii="Nunito Sans" w:hAnsi="Nunito Sans"/>
+          <w:color w:val="000000"/>
+          <w:sz w:val="21"/>
+          <w:szCs w:val="21"/>
+        </w:rPr>
+        <w:t> index, but with the characters in reverse order.</w:t>
       </w:r>
     </w:p>
     <w:p>
       <w:pPr>
         <w:pStyle w:val="NormalWeb"/>
         <w:shd w:val="clear" w:color="auto" w:fill="FFFFFF"/>
-        <w:spacing w:before="240" w:beforeAutospacing="0" w:after="0" w:afterAutospacing="0"/>
-        <w:rPr>
-          <w:rFonts w:ascii="Nunito Sans" w:hAnsi="Nunito Sans"/>
-          <w:color w:val="000000"/>
-          <w:sz w:val="26"/>
-          <w:szCs w:val="26"/>
-        </w:rPr>
-      </w:pPr>
-      <w:r>
-        <w:rPr>
-          <w:rStyle w:val="Strong"/>
-          <w:rFonts w:ascii="Nunito Sans" w:hAnsi="Nunito Sans"/>
-          <w:color w:val="000000"/>
-          <w:sz w:val="26"/>
-          <w:szCs w:val="26"/>
-        </w:rPr>
-        <w:t>Note</w:t>
-      </w:r>
-      <w:r>
-        <w:rPr>
-          <w:rFonts w:ascii="Nunito Sans" w:hAnsi="Nunito Sans"/>
-          <w:color w:val="000000"/>
-          <w:sz w:val="26"/>
-          <w:szCs w:val="26"/>
-        </w:rPr>
-        <w:t>: In the second step, to identify each word, we keep traversing till a white space or end of text occurs.</w:t>
-      </w:r>
-    </w:p>
-    <w:p>
-      <w:pPr>
-        <w:spacing w:after="0" w:line="240" w:lineRule="auto"/>
-        <w:rPr>
-          <w:rFonts w:ascii="Nunito Sans" w:eastAsia="Times New Roman" w:hAnsi="Nunito Sans" w:cs="Times New Roman"/>
-          <w:color w:val="000000"/>
-          <w:sz w:val="21"/>
-          <w:szCs w:val="21"/>
-          <w:shd w:val="clear" w:color="auto" w:fill="FFFFFF"/>
-          <w:lang w:eastAsia="en-IN"/>
-        </w:rPr>
-      </w:pPr>
-      <w:r>
-        <w:rPr>
-          <w:rFonts w:ascii="Nunito Sans" w:eastAsia="Times New Roman" w:hAnsi="Nunito Sans" w:cs="Times New Roman"/>
-          <w:color w:val="000000"/>
-          <w:sz w:val="21"/>
-          <w:szCs w:val="21"/>
-          <w:shd w:val="clear" w:color="auto" w:fill="FFFFFF"/>
-          <w:lang w:eastAsia="en-IN"/>
-        </w:rPr>
-        <w:t>class ReverseWords {</w:t>
-      </w:r>
-    </w:p>
-    <w:p>
-      <w:pPr>
-        <w:spacing w:after="0" w:line="240" w:lineRule="auto"/>
-        <w:rPr>
-          <w:rFonts w:ascii="Nunito Sans" w:eastAsia="Times New Roman" w:hAnsi="Nunito Sans" w:cs="Times New Roman"/>
-          <w:color w:val="000000"/>
-          <w:sz w:val="21"/>
-          <w:szCs w:val="21"/>
-          <w:shd w:val="clear" w:color="auto" w:fill="FFFFFF"/>
-          <w:lang w:eastAsia="en-IN"/>
-        </w:rPr>
-      </w:pPr>
-      <w:r>
-        <w:rPr>
-          <w:rFonts w:ascii="Nunito Sans" w:eastAsia="Times New Roman" w:hAnsi="Nunito Sans" w:cs="Times New Roman"/>
-          <w:color w:val="000000"/>
-          <w:sz w:val="21"/>
-          <w:szCs w:val="21"/>
-          <w:shd w:val="clear" w:color="auto" w:fill="FFFFFF"/>
-          <w:lang w:eastAsia="en-IN"/>
-        </w:rPr>
-        <w:t xml:space="preserve">  </w:t>
-      </w:r>
-    </w:p>
-    <w:p>
-      <w:pPr>
-        <w:spacing w:after="0" w:line="240" w:lineRule="auto"/>
-        <w:rPr>
-          <w:rFonts w:ascii="Nunito Sans" w:eastAsia="Times New Roman" w:hAnsi="Nunito Sans" w:cs="Times New Roman"/>
-          <w:color w:val="000000"/>
-          <w:sz w:val="21"/>
-          <w:szCs w:val="21"/>
-          <w:shd w:val="clear" w:color="auto" w:fill="FFFFFF"/>
-          <w:lang w:eastAsia="en-IN"/>
-        </w:rPr>
-      </w:pPr>
-      <w:r>
-        <w:rPr>
-          <w:rFonts w:ascii="Nunito Sans" w:eastAsia="Times New Roman" w:hAnsi="Nunito Sans" w:cs="Times New Roman"/>
-          <w:color w:val="000000"/>
-          <w:sz w:val="21"/>
-          <w:szCs w:val="21"/>
-          <w:shd w:val="clear" w:color="auto" w:fill="FFFFFF"/>
-          <w:lang w:eastAsia="en-IN"/>
-        </w:rPr>
-        <w:t xml:space="preserve">  public static String reverseWords(String s) {</w:t>
-      </w:r>
-    </w:p>
-    <w:p>
-      <w:pPr>
-        <w:spacing w:after="0" w:line="240" w:lineRule="auto"/>
-        <w:rPr>
-          <w:rFonts w:ascii="Nunito Sans" w:eastAsia="Times New Roman" w:hAnsi="Nunito Sans" w:cs="Times New Roman"/>
-          <w:color w:val="000000"/>
-          <w:sz w:val="21"/>
-          <w:szCs w:val="21"/>
-          <w:shd w:val="clear" w:color="auto" w:fill="FFFFFF"/>
-          <w:lang w:eastAsia="en-IN"/>
-        </w:rPr>
-      </w:pPr>
-      <w:r>
-        <w:rPr>
-          <w:rFonts w:ascii="Nunito Sans" w:eastAsia="Times New Roman" w:hAnsi="Nunito Sans" w:cs="Times New Roman"/>
-          <w:color w:val="000000"/>
-          <w:sz w:val="21"/>
-          <w:szCs w:val="21"/>
-          <w:shd w:val="clear" w:color="auto" w:fill="FFFFFF"/>
-          <w:lang w:eastAsia="en-IN"/>
-        </w:rPr>
-        <w:t xml:space="preserve">    // We need to convert the input strings</w:t>
-      </w:r>
-    </w:p>
-    <w:p>
-      <w:pPr>
-        <w:spacing w:after="0" w:line="240" w:lineRule="auto"/>
-        <w:rPr>
-          <w:rFonts w:ascii="Nunito Sans" w:eastAsia="Times New Roman" w:hAnsi="Nunito Sans" w:cs="Times New Roman"/>
-          <w:color w:val="000000"/>
-          <w:sz w:val="21"/>
-          <w:szCs w:val="21"/>
-          <w:shd w:val="clear" w:color="auto" w:fill="FFFFFF"/>
-          <w:lang w:eastAsia="en-IN"/>
-        </w:rPr>
-      </w:pPr>
-      <w:r>
-        <w:rPr>
-          <w:rFonts w:ascii="Nunito Sans" w:eastAsia="Times New Roman" w:hAnsi="Nunito Sans" w:cs="Times New Roman"/>
-          <w:color w:val="000000"/>
-          <w:sz w:val="21"/>
-          <w:szCs w:val="21"/>
-          <w:shd w:val="clear" w:color="auto" w:fill="FFFFFF"/>
-          <w:lang w:eastAsia="en-IN"/>
-        </w:rPr>
-        <w:t xml:space="preserve">    // to arrays of characters as strings are immutable in Java</w:t>
-      </w:r>
-    </w:p>
-    <w:p>
-      <w:pPr>
-        <w:spacing w:after="0" w:line="240" w:lineRule="auto"/>
-        <w:rPr>
-          <w:rFonts w:ascii="Nunito Sans" w:eastAsia="Times New Roman" w:hAnsi="Nunito Sans" w:cs="Times New Roman"/>
-          <w:color w:val="000000"/>
-          <w:sz w:val="21"/>
-          <w:szCs w:val="21"/>
-          <w:shd w:val="clear" w:color="auto" w:fill="FFFFFF"/>
-          <w:lang w:eastAsia="en-IN"/>
-        </w:rPr>
-      </w:pPr>
-      <w:r>
-        <w:rPr>
-          <w:rFonts w:ascii="Nunito Sans" w:eastAsia="Times New Roman" w:hAnsi="Nunito Sans" w:cs="Times New Roman"/>
-          <w:color w:val="000000"/>
-          <w:sz w:val="21"/>
-          <w:szCs w:val="21"/>
-          <w:shd w:val="clear" w:color="auto" w:fill="FFFFFF"/>
-          <w:lang w:eastAsia="en-IN"/>
-        </w:rPr>
-        <w:t xml:space="preserve">    char[] s1 = s.toCharArray();</w:t>
-      </w:r>
-    </w:p>
-    <w:p>
-      <w:pPr>
-        <w:spacing w:after="0" w:line="240" w:lineRule="auto"/>
-        <w:rPr>
-          <w:rFonts w:ascii="Nunito Sans" w:eastAsia="Times New Roman" w:hAnsi="Nunito Sans" w:cs="Times New Roman"/>
-          <w:color w:val="000000"/>
-          <w:sz w:val="21"/>
-          <w:szCs w:val="21"/>
-          <w:shd w:val="clear" w:color="auto" w:fill="FFFFFF"/>
-          <w:lang w:eastAsia="en-IN"/>
-        </w:rPr>
-      </w:pPr>
-      <w:r>
-        <w:rPr>
-          <w:rFonts w:ascii="Nunito Sans" w:eastAsia="Times New Roman" w:hAnsi="Nunito Sans" w:cs="Times New Roman"/>
-          <w:color w:val="000000"/>
-          <w:sz w:val="21"/>
-          <w:szCs w:val="21"/>
-          <w:shd w:val="clear" w:color="auto" w:fill="FFFFFF"/>
-          <w:lang w:eastAsia="en-IN"/>
-        </w:rPr>
-        <w:t xml:space="preserve">    // trim spaces and convert string to string builder</w:t>
-      </w:r>
-    </w:p>
-    <w:p>
-      <w:pPr>
-        <w:spacing w:after="0" w:line="240" w:lineRule="auto"/>
-        <w:rPr>
-          <w:rFonts w:ascii="Nunito Sans" w:eastAsia="Times New Roman" w:hAnsi="Nunito Sans" w:cs="Times New Roman"/>
-          <w:color w:val="000000"/>
-          <w:sz w:val="21"/>
-          <w:szCs w:val="21"/>
-          <w:shd w:val="clear" w:color="auto" w:fill="FFFFFF"/>
-          <w:lang w:eastAsia="en-IN"/>
-        </w:rPr>
-      </w:pPr>
-      <w:r>
-        <w:rPr>
-          <w:rFonts w:ascii="Nunito Sans" w:eastAsia="Times New Roman" w:hAnsi="Nunito Sans" w:cs="Times New Roman"/>
-          <w:color w:val="000000"/>
-          <w:sz w:val="21"/>
-          <w:szCs w:val="21"/>
-          <w:shd w:val="clear" w:color="auto" w:fill="FFFFFF"/>
-          <w:lang w:eastAsia="en-IN"/>
-        </w:rPr>
-        <w:t xml:space="preserve">    String s2 = trimSpaces(s1, s1.length);</w:t>
-      </w:r>
-    </w:p>
-    <w:p>
-      <w:pPr>
-        <w:spacing w:after="0" w:line="240" w:lineRule="auto"/>
-        <w:rPr>
-          <w:rFonts w:ascii="Nunito Sans" w:eastAsia="Times New Roman" w:hAnsi="Nunito Sans" w:cs="Times New Roman"/>
-          <w:color w:val="000000"/>
-          <w:sz w:val="21"/>
-          <w:szCs w:val="21"/>
-          <w:shd w:val="clear" w:color="auto" w:fill="FFFFFF"/>
-          <w:lang w:eastAsia="en-IN"/>
-        </w:rPr>
-      </w:pPr>
-      <w:r>
-        <w:rPr>
-          <w:rFonts w:ascii="Nunito Sans" w:eastAsia="Times New Roman" w:hAnsi="Nunito Sans" w:cs="Times New Roman"/>
-          <w:color w:val="000000"/>
-          <w:sz w:val="21"/>
-          <w:szCs w:val="21"/>
-          <w:shd w:val="clear" w:color="auto" w:fill="FFFFFF"/>
-          <w:lang w:eastAsia="en-IN"/>
-        </w:rPr>
-        <w:t xml:space="preserve">    StringBuilder builder = new StringBuilder(s2);</w:t>
-      </w:r>
-    </w:p>
-    <w:p>
-      <w:pPr>
-        <w:spacing w:after="0" w:line="240" w:lineRule="auto"/>
-        <w:rPr>
-          <w:rFonts w:ascii="Nunito Sans" w:eastAsia="Times New Roman" w:hAnsi="Nunito Sans" w:cs="Times New Roman"/>
-          <w:color w:val="000000"/>
-          <w:sz w:val="21"/>
-          <w:szCs w:val="21"/>
-          <w:shd w:val="clear" w:color="auto" w:fill="FFFFFF"/>
-          <w:lang w:eastAsia="en-IN"/>
-        </w:rPr>
-      </w:pPr>
-    </w:p>
-    <w:p>
-      <w:pPr>
-        <w:spacing w:after="0" w:line="240" w:lineRule="auto"/>
-        <w:rPr>
-          <w:rFonts w:ascii="Nunito Sans" w:eastAsia="Times New Roman" w:hAnsi="Nunito Sans" w:cs="Times New Roman"/>
-          <w:color w:val="000000"/>
-          <w:sz w:val="21"/>
-          <w:szCs w:val="21"/>
-          <w:shd w:val="clear" w:color="auto" w:fill="FFFFFF"/>
-          <w:lang w:eastAsia="en-IN"/>
-        </w:rPr>
-      </w:pPr>
-      <w:r>
-        <w:rPr>
-          <w:rFonts w:ascii="Nunito Sans" w:eastAsia="Times New Roman" w:hAnsi="Nunito Sans" w:cs="Times New Roman"/>
-          <w:color w:val="000000"/>
-          <w:sz w:val="21"/>
-          <w:szCs w:val="21"/>
-          <w:shd w:val="clear" w:color="auto" w:fill="FFFFFF"/>
-          <w:lang w:eastAsia="en-IN"/>
-        </w:rPr>
-        <w:t xml:space="preserve">    //  To reverse all words in the string, we will first reverse</w:t>
-      </w:r>
-    </w:p>
-    <w:p>
-      <w:pPr>
-        <w:spacing w:after="0" w:line="240" w:lineRule="auto"/>
-        <w:rPr>
-          <w:rFonts w:ascii="Nunito Sans" w:eastAsia="Times New Roman" w:hAnsi="Nunito Sans" w:cs="Times New Roman"/>
-          <w:color w:val="000000"/>
-          <w:sz w:val="21"/>
-          <w:szCs w:val="21"/>
-          <w:shd w:val="clear" w:color="auto" w:fill="FFFFFF"/>
-          <w:lang w:eastAsia="en-IN"/>
-        </w:rPr>
-      </w:pPr>
-      <w:r>
-        <w:rPr>
-          <w:rFonts w:ascii="Nunito Sans" w:eastAsia="Times New Roman" w:hAnsi="Nunito Sans" w:cs="Times New Roman"/>
-          <w:color w:val="000000"/>
-          <w:sz w:val="21"/>
-          <w:szCs w:val="21"/>
-          <w:shd w:val="clear" w:color="auto" w:fill="FFFFFF"/>
-          <w:lang w:eastAsia="en-IN"/>
-        </w:rPr>
-        <w:t xml:space="preserve">    //  the entire string.</w:t>
-      </w:r>
-    </w:p>
-    <w:p>
-      <w:pPr>
-        <w:spacing w:after="0" w:line="240" w:lineRule="auto"/>
-        <w:rPr>
-          <w:rFonts w:ascii="Nunito Sans" w:eastAsia="Times New Roman" w:hAnsi="Nunito Sans" w:cs="Times New Roman"/>
-          <w:color w:val="000000"/>
-          <w:sz w:val="21"/>
-          <w:szCs w:val="21"/>
-          <w:shd w:val="clear" w:color="auto" w:fill="FFFFFF"/>
-          <w:lang w:eastAsia="en-IN"/>
-        </w:rPr>
-      </w:pPr>
-      <w:r>
-        <w:rPr>
-          <w:rFonts w:ascii="Nunito Sans" w:eastAsia="Times New Roman" w:hAnsi="Nunito Sans" w:cs="Times New Roman"/>
-          <w:color w:val="000000"/>
-          <w:sz w:val="21"/>
-          <w:szCs w:val="21"/>
-          <w:shd w:val="clear" w:color="auto" w:fill="FFFFFF"/>
-          <w:lang w:eastAsia="en-IN"/>
-        </w:rPr>
-        <w:t xml:space="preserve">    strRev(builder, 0, builder.length() - 1);</w:t>
-      </w:r>
-    </w:p>
-    <w:p>
-      <w:pPr>
-        <w:spacing w:after="0" w:line="240" w:lineRule="auto"/>
-        <w:rPr>
-          <w:rFonts w:ascii="Nunito Sans" w:eastAsia="Times New Roman" w:hAnsi="Nunito Sans" w:cs="Times New Roman"/>
-          <w:color w:val="000000"/>
-          <w:sz w:val="21"/>
-          <w:szCs w:val="21"/>
-          <w:shd w:val="clear" w:color="auto" w:fill="FFFFFF"/>
-          <w:lang w:eastAsia="en-IN"/>
-        </w:rPr>
-      </w:pPr>
-    </w:p>
-    <w:p>
-      <w:pPr>
-        <w:spacing w:after="0" w:line="240" w:lineRule="auto"/>
-        <w:rPr>
-          <w:rFonts w:ascii="Nunito Sans" w:eastAsia="Times New Roman" w:hAnsi="Nunito Sans" w:cs="Times New Roman"/>
-          <w:color w:val="000000"/>
-          <w:sz w:val="21"/>
-          <w:szCs w:val="21"/>
-          <w:shd w:val="clear" w:color="auto" w:fill="FFFFFF"/>
-          <w:lang w:eastAsia="en-IN"/>
-        </w:rPr>
-      </w:pPr>
-      <w:r>
-        <w:rPr>
-          <w:rFonts w:ascii="Nunito Sans" w:eastAsia="Times New Roman" w:hAnsi="Nunito Sans" w:cs="Times New Roman"/>
-          <w:color w:val="000000"/>
-          <w:sz w:val="21"/>
-          <w:szCs w:val="21"/>
-          <w:shd w:val="clear" w:color="auto" w:fill="FFFFFF"/>
-          <w:lang w:eastAsia="en-IN"/>
-        </w:rPr>
-        <w:t xml:space="preserve">    //  Now all the words are in the desired location, but</w:t>
-      </w:r>
-    </w:p>
-    <w:p>
-      <w:pPr>
-        <w:spacing w:after="0" w:line="240" w:lineRule="auto"/>
-        <w:rPr>
-          <w:rFonts w:ascii="Nunito Sans" w:eastAsia="Times New Roman" w:hAnsi="Nunito Sans" w:cs="Times New Roman"/>
-          <w:color w:val="000000"/>
-          <w:sz w:val="21"/>
-          <w:szCs w:val="21"/>
-          <w:shd w:val="clear" w:color="auto" w:fill="FFFFFF"/>
-          <w:lang w:eastAsia="en-IN"/>
-        </w:rPr>
-      </w:pPr>
-      <w:r>
-        <w:rPr>
-          <w:rFonts w:ascii="Nunito Sans" w:eastAsia="Times New Roman" w:hAnsi="Nunito Sans" w:cs="Times New Roman"/>
-          <w:color w:val="000000"/>
-          <w:sz w:val="21"/>
-          <w:szCs w:val="21"/>
-          <w:shd w:val="clear" w:color="auto" w:fill="FFFFFF"/>
-          <w:lang w:eastAsia="en-IN"/>
-        </w:rPr>
-        <w:t xml:space="preserve">    //  in reverse order: "Hello World" -&gt; "dlroW olleH".</w:t>
-      </w:r>
-    </w:p>
-    <w:p>
-      <w:pPr>
-        <w:spacing w:after="0" w:line="240" w:lineRule="auto"/>
-        <w:rPr>
-          <w:rFonts w:ascii="Nunito Sans" w:eastAsia="Times New Roman" w:hAnsi="Nunito Sans" w:cs="Times New Roman"/>
-          <w:color w:val="000000"/>
-          <w:sz w:val="21"/>
-          <w:szCs w:val="21"/>
-          <w:shd w:val="clear" w:color="auto" w:fill="FFFFFF"/>
-          <w:lang w:eastAsia="en-IN"/>
-        </w:rPr>
-      </w:pPr>
-    </w:p>
-    <w:p>
-      <w:pPr>
-        <w:spacing w:after="0" w:line="240" w:lineRule="auto"/>
-        <w:rPr>
-          <w:rFonts w:ascii="Nunito Sans" w:eastAsia="Times New Roman" w:hAnsi="Nunito Sans" w:cs="Times New Roman"/>
-          <w:color w:val="000000"/>
-          <w:sz w:val="21"/>
-          <w:szCs w:val="21"/>
-          <w:shd w:val="clear" w:color="auto" w:fill="FFFFFF"/>
-          <w:lang w:eastAsia="en-IN"/>
-        </w:rPr>
-      </w:pPr>
-      <w:r>
-        <w:rPr>
-          <w:rFonts w:ascii="Nunito Sans" w:eastAsia="Times New Roman" w:hAnsi="Nunito Sans" w:cs="Times New Roman"/>
-          <w:color w:val="000000"/>
-          <w:sz w:val="21"/>
-          <w:szCs w:val="21"/>
-          <w:shd w:val="clear" w:color="auto" w:fill="FFFFFF"/>
-          <w:lang w:eastAsia="en-IN"/>
-        </w:rPr>
-        <w:t xml:space="preserve">    // Now, let's iterate the sentence and reverse each word in place.</w:t>
-      </w:r>
-    </w:p>
-    <w:p>
-      <w:pPr>
-        <w:spacing w:after="0" w:line="240" w:lineRule="auto"/>
-        <w:rPr>
-          <w:rFonts w:ascii="Nunito Sans" w:eastAsia="Times New Roman" w:hAnsi="Nunito Sans" w:cs="Times New Roman"/>
-          <w:color w:val="000000"/>
-          <w:sz w:val="21"/>
-          <w:szCs w:val="21"/>
-          <w:shd w:val="clear" w:color="auto" w:fill="FFFFFF"/>
-          <w:lang w:eastAsia="en-IN"/>
-        </w:rPr>
-      </w:pPr>
-      <w:r>
-        <w:rPr>
-          <w:rFonts w:ascii="Nunito Sans" w:eastAsia="Times New Roman" w:hAnsi="Nunito Sans" w:cs="Times New Roman"/>
-          <w:color w:val="000000"/>
-          <w:sz w:val="21"/>
-          <w:szCs w:val="21"/>
-          <w:shd w:val="clear" w:color="auto" w:fill="FFFFFF"/>
-          <w:lang w:eastAsia="en-IN"/>
-        </w:rPr>
-        <w:t xml:space="preserve">    // "dlroW olleH" -&gt; "World Hello"</w:t>
-      </w:r>
-    </w:p>
-    <w:p>
-      <w:pPr>
-        <w:spacing w:after="0" w:line="240" w:lineRule="auto"/>
-        <w:rPr>
-          <w:rFonts w:ascii="Nunito Sans" w:eastAsia="Times New Roman" w:hAnsi="Nunito Sans" w:cs="Times New Roman"/>
-          <w:color w:val="000000"/>
-          <w:sz w:val="21"/>
-          <w:szCs w:val="21"/>
-          <w:shd w:val="clear" w:color="auto" w:fill="FFFFFF"/>
-          <w:lang w:eastAsia="en-IN"/>
-        </w:rPr>
-      </w:pPr>
-      <w:r>
-        <w:rPr>
-          <w:rFonts w:ascii="Nunito Sans" w:eastAsia="Times New Roman" w:hAnsi="Nunito Sans" w:cs="Times New Roman"/>
-          <w:color w:val="000000"/>
-          <w:sz w:val="21"/>
-          <w:szCs w:val="21"/>
-          <w:shd w:val="clear" w:color="auto" w:fill="FFFFFF"/>
-          <w:lang w:eastAsia="en-IN"/>
-        </w:rPr>
-        <w:t xml:space="preserve">    int n = builder.length();</w:t>
-      </w:r>
-    </w:p>
-    <w:p>
-      <w:pPr>
-        <w:spacing w:after="0" w:line="240" w:lineRule="auto"/>
-        <w:rPr>
-          <w:rFonts w:ascii="Nunito Sans" w:eastAsia="Times New Roman" w:hAnsi="Nunito Sans" w:cs="Times New Roman"/>
-          <w:color w:val="000000"/>
-          <w:sz w:val="21"/>
-          <w:szCs w:val="21"/>
-          <w:shd w:val="clear" w:color="auto" w:fill="FFFFFF"/>
-          <w:lang w:eastAsia="en-IN"/>
-        </w:rPr>
-      </w:pPr>
-      <w:r>
-        <w:rPr>
-          <w:rFonts w:ascii="Nunito Sans" w:eastAsia="Times New Roman" w:hAnsi="Nunito Sans" w:cs="Times New Roman"/>
-          <w:color w:val="000000"/>
-          <w:sz w:val="21"/>
-          <w:szCs w:val="21"/>
-          <w:shd w:val="clear" w:color="auto" w:fill="FFFFFF"/>
-          <w:lang w:eastAsia="en-IN"/>
-        </w:rPr>
-        <w:t xml:space="preserve">    int start = 0, end = 0;</w:t>
-      </w:r>
-    </w:p>
-    <w:p>
-      <w:pPr>
-        <w:spacing w:after="0" w:line="240" w:lineRule="auto"/>
-        <w:rPr>
-          <w:rFonts w:ascii="Nunito Sans" w:eastAsia="Times New Roman" w:hAnsi="Nunito Sans" w:cs="Times New Roman"/>
-          <w:color w:val="000000"/>
-          <w:sz w:val="21"/>
-          <w:szCs w:val="21"/>
-          <w:shd w:val="clear" w:color="auto" w:fill="FFFFFF"/>
-          <w:lang w:eastAsia="en-IN"/>
-        </w:rPr>
-      </w:pPr>
-      <w:r>
-        <w:rPr>
-          <w:rFonts w:ascii="Nunito Sans" w:eastAsia="Times New Roman" w:hAnsi="Nunito Sans" w:cs="Times New Roman"/>
-          <w:color w:val="000000"/>
-          <w:sz w:val="21"/>
-          <w:szCs w:val="21"/>
-          <w:shd w:val="clear" w:color="auto" w:fill="FFFFFF"/>
-          <w:lang w:eastAsia="en-IN"/>
-        </w:rPr>
-        <w:t xml:space="preserve">    // Find the start index of each word by detecting spaces.</w:t>
-      </w:r>
-    </w:p>
-    <w:p>
-      <w:pPr>
-        <w:spacing w:after="0" w:line="240" w:lineRule="auto"/>
-        <w:rPr>
-          <w:rFonts w:ascii="Nunito Sans" w:eastAsia="Times New Roman" w:hAnsi="Nunito Sans" w:cs="Times New Roman"/>
-          <w:color w:val="000000"/>
-          <w:sz w:val="21"/>
-          <w:szCs w:val="21"/>
-          <w:shd w:val="clear" w:color="auto" w:fill="FFFFFF"/>
-          <w:lang w:eastAsia="en-IN"/>
-        </w:rPr>
-      </w:pPr>
-      <w:r>
-        <w:rPr>
-          <w:rFonts w:ascii="Nunito Sans" w:eastAsia="Times New Roman" w:hAnsi="Nunito Sans" w:cs="Times New Roman"/>
-          <w:color w:val="000000"/>
-          <w:sz w:val="21"/>
-          <w:szCs w:val="21"/>
-          <w:shd w:val="clear" w:color="auto" w:fill="FFFFFF"/>
-          <w:lang w:eastAsia="en-IN"/>
-        </w:rPr>
-        <w:t xml:space="preserve">    while (start &lt; n) {</w:t>
-      </w:r>
-    </w:p>
-    <w:p>
-      <w:pPr>
-        <w:spacing w:after="0" w:line="240" w:lineRule="auto"/>
-        <w:rPr>
-          <w:rFonts w:ascii="Nunito Sans" w:eastAsia="Times New Roman" w:hAnsi="Nunito Sans" w:cs="Times New Roman"/>
-          <w:color w:val="000000"/>
-          <w:sz w:val="21"/>
-          <w:szCs w:val="21"/>
-          <w:shd w:val="clear" w:color="auto" w:fill="FFFFFF"/>
-          <w:lang w:eastAsia="en-IN"/>
-        </w:rPr>
-      </w:pPr>
-      <w:r>
-        <w:rPr>
-          <w:rFonts w:ascii="Nunito Sans" w:eastAsia="Times New Roman" w:hAnsi="Nunito Sans" w:cs="Times New Roman"/>
-          <w:color w:val="000000"/>
-          <w:sz w:val="21"/>
-          <w:szCs w:val="21"/>
-          <w:shd w:val="clear" w:color="auto" w:fill="FFFFFF"/>
-          <w:lang w:eastAsia="en-IN"/>
-        </w:rPr>
-        <w:t xml:space="preserve">      // Find the end index of the word.</w:t>
-      </w:r>
-    </w:p>
-    <w:p>
-      <w:pPr>
-        <w:spacing w:after="0" w:line="240" w:lineRule="auto"/>
-        <w:rPr>
-          <w:rFonts w:ascii="Nunito Sans" w:eastAsia="Times New Roman" w:hAnsi="Nunito Sans" w:cs="Times New Roman"/>
-          <w:color w:val="000000"/>
-          <w:sz w:val="21"/>
-          <w:szCs w:val="21"/>
-          <w:shd w:val="clear" w:color="auto" w:fill="FFFFFF"/>
-          <w:lang w:eastAsia="en-IN"/>
-        </w:rPr>
-      </w:pPr>
-      <w:r>
-        <w:rPr>
-          <w:rFonts w:ascii="Nunito Sans" w:eastAsia="Times New Roman" w:hAnsi="Nunito Sans" w:cs="Times New Roman"/>
-          <w:color w:val="000000"/>
-          <w:sz w:val="21"/>
-          <w:szCs w:val="21"/>
-          <w:shd w:val="clear" w:color="auto" w:fill="FFFFFF"/>
-          <w:lang w:eastAsia="en-IN"/>
-        </w:rPr>
-        <w:lastRenderedPageBreak/>
-        <w:t xml:space="preserve">      while (end &lt; n &amp;&amp; builder.charAt(end) != ' ')</w:t>
-      </w:r>
-    </w:p>
-    <w:p>
-      <w:pPr>
-        <w:spacing w:after="0" w:line="240" w:lineRule="auto"/>
-        <w:rPr>
-          <w:rFonts w:ascii="Nunito Sans" w:eastAsia="Times New Roman" w:hAnsi="Nunito Sans" w:cs="Times New Roman"/>
-          <w:color w:val="000000"/>
-          <w:sz w:val="21"/>
-          <w:szCs w:val="21"/>
-          <w:shd w:val="clear" w:color="auto" w:fill="FFFFFF"/>
-          <w:lang w:eastAsia="en-IN"/>
-        </w:rPr>
-      </w:pPr>
-      <w:r>
-        <w:rPr>
-          <w:rFonts w:ascii="Nunito Sans" w:eastAsia="Times New Roman" w:hAnsi="Nunito Sans" w:cs="Times New Roman"/>
-          <w:color w:val="000000"/>
-          <w:sz w:val="21"/>
-          <w:szCs w:val="21"/>
-          <w:shd w:val="clear" w:color="auto" w:fill="FFFFFF"/>
-          <w:lang w:eastAsia="en-IN"/>
-        </w:rPr>
-        <w:t xml:space="preserve">           ++end;</w:t>
-      </w:r>
-    </w:p>
-    <w:p>
-      <w:pPr>
-        <w:spacing w:after="0" w:line="240" w:lineRule="auto"/>
-        <w:rPr>
-          <w:rFonts w:ascii="Nunito Sans" w:eastAsia="Times New Roman" w:hAnsi="Nunito Sans" w:cs="Times New Roman"/>
-          <w:color w:val="000000"/>
-          <w:sz w:val="21"/>
-          <w:szCs w:val="21"/>
-          <w:shd w:val="clear" w:color="auto" w:fill="FFFFFF"/>
-          <w:lang w:eastAsia="en-IN"/>
-        </w:rPr>
-      </w:pPr>
-      <w:r>
-        <w:rPr>
-          <w:rFonts w:ascii="Nunito Sans" w:eastAsia="Times New Roman" w:hAnsi="Nunito Sans" w:cs="Times New Roman"/>
-          <w:color w:val="000000"/>
-          <w:sz w:val="21"/>
-          <w:szCs w:val="21"/>
-          <w:shd w:val="clear" w:color="auto" w:fill="FFFFFF"/>
-          <w:lang w:eastAsia="en-IN"/>
-        </w:rPr>
-        <w:t xml:space="preserve">      // Let's call our helper function to reverse the word in-place.</w:t>
-      </w:r>
-    </w:p>
-    <w:p>
-      <w:pPr>
-        <w:spacing w:after="0" w:line="240" w:lineRule="auto"/>
-        <w:rPr>
-          <w:rFonts w:ascii="Nunito Sans" w:eastAsia="Times New Roman" w:hAnsi="Nunito Sans" w:cs="Times New Roman"/>
-          <w:color w:val="000000"/>
-          <w:sz w:val="21"/>
-          <w:szCs w:val="21"/>
-          <w:shd w:val="clear" w:color="auto" w:fill="FFFFFF"/>
-          <w:lang w:eastAsia="en-IN"/>
-        </w:rPr>
-      </w:pPr>
-      <w:r>
-        <w:rPr>
-          <w:rFonts w:ascii="Nunito Sans" w:eastAsia="Times New Roman" w:hAnsi="Nunito Sans" w:cs="Times New Roman"/>
-          <w:color w:val="000000"/>
-          <w:sz w:val="21"/>
-          <w:szCs w:val="21"/>
-          <w:shd w:val="clear" w:color="auto" w:fill="FFFFFF"/>
-          <w:lang w:eastAsia="en-IN"/>
-        </w:rPr>
-        <w:t xml:space="preserve">      strRev(builder, start, end - 1);</w:t>
-      </w:r>
-    </w:p>
-    <w:p>
-      <w:pPr>
-        <w:spacing w:after="0" w:line="240" w:lineRule="auto"/>
-        <w:rPr>
-          <w:rFonts w:ascii="Nunito Sans" w:eastAsia="Times New Roman" w:hAnsi="Nunito Sans" w:cs="Times New Roman"/>
-          <w:color w:val="000000"/>
-          <w:sz w:val="21"/>
-          <w:szCs w:val="21"/>
-          <w:shd w:val="clear" w:color="auto" w:fill="FFFFFF"/>
-          <w:lang w:eastAsia="en-IN"/>
-        </w:rPr>
-      </w:pPr>
-      <w:r>
-        <w:rPr>
-          <w:rFonts w:ascii="Nunito Sans" w:eastAsia="Times New Roman" w:hAnsi="Nunito Sans" w:cs="Times New Roman"/>
-          <w:color w:val="000000"/>
-          <w:sz w:val="21"/>
-          <w:szCs w:val="21"/>
-          <w:shd w:val="clear" w:color="auto" w:fill="FFFFFF"/>
-          <w:lang w:eastAsia="en-IN"/>
-        </w:rPr>
-        <w:t xml:space="preserve">      // moving to the next word</w:t>
-      </w:r>
-    </w:p>
-    <w:p>
-      <w:pPr>
-        <w:spacing w:after="0" w:line="240" w:lineRule="auto"/>
-        <w:rPr>
-          <w:rFonts w:ascii="Nunito Sans" w:eastAsia="Times New Roman" w:hAnsi="Nunito Sans" w:cs="Times New Roman"/>
-          <w:color w:val="000000"/>
-          <w:sz w:val="21"/>
-          <w:szCs w:val="21"/>
-          <w:shd w:val="clear" w:color="auto" w:fill="FFFFFF"/>
-          <w:lang w:eastAsia="en-IN"/>
-        </w:rPr>
-      </w:pPr>
-      <w:r>
-        <w:rPr>
-          <w:rFonts w:ascii="Nunito Sans" w:eastAsia="Times New Roman" w:hAnsi="Nunito Sans" w:cs="Times New Roman"/>
-          <w:color w:val="000000"/>
-          <w:sz w:val="21"/>
-          <w:szCs w:val="21"/>
-          <w:shd w:val="clear" w:color="auto" w:fill="FFFFFF"/>
-          <w:lang w:eastAsia="en-IN"/>
-        </w:rPr>
-        <w:t xml:space="preserve">      start = end + 1;</w:t>
-      </w:r>
-    </w:p>
-    <w:p>
-      <w:pPr>
-        <w:spacing w:after="0" w:line="240" w:lineRule="auto"/>
-        <w:rPr>
-          <w:rFonts w:ascii="Nunito Sans" w:eastAsia="Times New Roman" w:hAnsi="Nunito Sans" w:cs="Times New Roman"/>
-          <w:color w:val="000000"/>
-          <w:sz w:val="21"/>
-          <w:szCs w:val="21"/>
-          <w:shd w:val="clear" w:color="auto" w:fill="FFFFFF"/>
-          <w:lang w:eastAsia="en-IN"/>
-        </w:rPr>
-      </w:pPr>
-      <w:r>
-        <w:rPr>
-          <w:rFonts w:ascii="Nunito Sans" w:eastAsia="Times New Roman" w:hAnsi="Nunito Sans" w:cs="Times New Roman"/>
-          <w:color w:val="000000"/>
-          <w:sz w:val="21"/>
-          <w:szCs w:val="21"/>
-          <w:shd w:val="clear" w:color="auto" w:fill="FFFFFF"/>
-          <w:lang w:eastAsia="en-IN"/>
-        </w:rPr>
-        <w:t xml:space="preserve">      ++end;</w:t>
-      </w:r>
-    </w:p>
-    <w:p>
-      <w:pPr>
-        <w:spacing w:after="0" w:line="240" w:lineRule="auto"/>
-        <w:rPr>
-          <w:rFonts w:ascii="Nunito Sans" w:eastAsia="Times New Roman" w:hAnsi="Nunito Sans" w:cs="Times New Roman"/>
-          <w:color w:val="000000"/>
-          <w:sz w:val="21"/>
-          <w:szCs w:val="21"/>
-          <w:shd w:val="clear" w:color="auto" w:fill="FFFFFF"/>
-          <w:lang w:eastAsia="en-IN"/>
-        </w:rPr>
-      </w:pPr>
-      <w:r>
-        <w:rPr>
-          <w:rFonts w:ascii="Nunito Sans" w:eastAsia="Times New Roman" w:hAnsi="Nunito Sans" w:cs="Times New Roman"/>
-          <w:color w:val="000000"/>
-          <w:sz w:val="21"/>
-          <w:szCs w:val="21"/>
-          <w:shd w:val="clear" w:color="auto" w:fill="FFFFFF"/>
-          <w:lang w:eastAsia="en-IN"/>
-        </w:rPr>
-        <w:t xml:space="preserve">    }</w:t>
-      </w:r>
-    </w:p>
-    <w:p>
-      <w:pPr>
-        <w:spacing w:after="0" w:line="240" w:lineRule="auto"/>
-        <w:rPr>
-          <w:rFonts w:ascii="Nunito Sans" w:eastAsia="Times New Roman" w:hAnsi="Nunito Sans" w:cs="Times New Roman"/>
-          <w:color w:val="000000"/>
-          <w:sz w:val="21"/>
-          <w:szCs w:val="21"/>
-          <w:shd w:val="clear" w:color="auto" w:fill="FFFFFF"/>
-          <w:lang w:eastAsia="en-IN"/>
-        </w:rPr>
-      </w:pPr>
-    </w:p>
-    <w:p>
-      <w:pPr>
-        <w:spacing w:after="0" w:line="240" w:lineRule="auto"/>
-        <w:rPr>
-          <w:rFonts w:ascii="Nunito Sans" w:eastAsia="Times New Roman" w:hAnsi="Nunito Sans" w:cs="Times New Roman"/>
-          <w:color w:val="000000"/>
-          <w:sz w:val="21"/>
-          <w:szCs w:val="21"/>
-          <w:shd w:val="clear" w:color="auto" w:fill="FFFFFF"/>
-          <w:lang w:eastAsia="en-IN"/>
-        </w:rPr>
-      </w:pPr>
-      <w:r>
-        <w:rPr>
-          <w:rFonts w:ascii="Nunito Sans" w:eastAsia="Times New Roman" w:hAnsi="Nunito Sans" w:cs="Times New Roman"/>
-          <w:color w:val="000000"/>
-          <w:sz w:val="21"/>
-          <w:szCs w:val="21"/>
-          <w:shd w:val="clear" w:color="auto" w:fill="FFFFFF"/>
-          <w:lang w:eastAsia="en-IN"/>
-        </w:rPr>
-        <w:t xml:space="preserve">    return builder.toString();</w:t>
-      </w:r>
-    </w:p>
-    <w:p>
-      <w:pPr>
-        <w:spacing w:after="0" w:line="240" w:lineRule="auto"/>
-        <w:rPr>
-          <w:rFonts w:ascii="Nunito Sans" w:eastAsia="Times New Roman" w:hAnsi="Nunito Sans" w:cs="Times New Roman"/>
-          <w:color w:val="000000"/>
-          <w:sz w:val="21"/>
-          <w:szCs w:val="21"/>
-          <w:shd w:val="clear" w:color="auto" w:fill="FFFFFF"/>
-          <w:lang w:eastAsia="en-IN"/>
-        </w:rPr>
-      </w:pPr>
-      <w:r>
-        <w:rPr>
-          <w:rFonts w:ascii="Nunito Sans" w:eastAsia="Times New Roman" w:hAnsi="Nunito Sans" w:cs="Times New Roman"/>
-          <w:color w:val="000000"/>
-          <w:sz w:val="21"/>
-          <w:szCs w:val="21"/>
-          <w:shd w:val="clear" w:color="auto" w:fill="FFFFFF"/>
-          <w:lang w:eastAsia="en-IN"/>
-        </w:rPr>
-        <w:t xml:space="preserve">  }</w:t>
-      </w:r>
-    </w:p>
-    <w:p>
-      <w:pPr>
-        <w:spacing w:after="0" w:line="240" w:lineRule="auto"/>
-        <w:rPr>
-          <w:rFonts w:ascii="Nunito Sans" w:eastAsia="Times New Roman" w:hAnsi="Nunito Sans" w:cs="Times New Roman"/>
-          <w:color w:val="000000"/>
-          <w:sz w:val="21"/>
-          <w:szCs w:val="21"/>
-          <w:shd w:val="clear" w:color="auto" w:fill="FFFFFF"/>
-          <w:lang w:eastAsia="en-IN"/>
-        </w:rPr>
-      </w:pPr>
-      <w:r>
-        <w:rPr>
-          <w:rFonts w:ascii="Nunito Sans" w:eastAsia="Times New Roman" w:hAnsi="Nunito Sans" w:cs="Times New Roman"/>
-          <w:color w:val="000000"/>
-          <w:sz w:val="21"/>
-          <w:szCs w:val="21"/>
-          <w:shd w:val="clear" w:color="auto" w:fill="FFFFFF"/>
-          <w:lang w:eastAsia="en-IN"/>
-        </w:rPr>
-        <w:t xml:space="preserve">  // A function that reverses a whole sentence character by character</w:t>
-      </w:r>
-    </w:p>
-    <w:p>
-      <w:pPr>
-        <w:spacing w:after="0" w:line="240" w:lineRule="auto"/>
-        <w:rPr>
-          <w:rFonts w:ascii="Nunito Sans" w:eastAsia="Times New Roman" w:hAnsi="Nunito Sans" w:cs="Times New Roman"/>
-          <w:color w:val="000000"/>
-          <w:sz w:val="21"/>
-          <w:szCs w:val="21"/>
-          <w:shd w:val="clear" w:color="auto" w:fill="FFFFFF"/>
-          <w:lang w:eastAsia="en-IN"/>
-        </w:rPr>
-      </w:pPr>
-      <w:r>
-        <w:rPr>
-          <w:rFonts w:ascii="Nunito Sans" w:eastAsia="Times New Roman" w:hAnsi="Nunito Sans" w:cs="Times New Roman"/>
-          <w:color w:val="000000"/>
-          <w:sz w:val="21"/>
-          <w:szCs w:val="21"/>
-          <w:shd w:val="clear" w:color="auto" w:fill="FFFFFF"/>
-          <w:lang w:eastAsia="en-IN"/>
-        </w:rPr>
-        <w:t xml:space="preserve">  public static void strRev(StringBuilder sb, int startRev, int endRev) {</w:t>
-      </w:r>
-    </w:p>
-    <w:p>
-      <w:pPr>
-        <w:spacing w:after="0" w:line="240" w:lineRule="auto"/>
-        <w:rPr>
-          <w:rFonts w:ascii="Nunito Sans" w:eastAsia="Times New Roman" w:hAnsi="Nunito Sans" w:cs="Times New Roman"/>
-          <w:color w:val="000000"/>
-          <w:sz w:val="21"/>
-          <w:szCs w:val="21"/>
-          <w:shd w:val="clear" w:color="auto" w:fill="FFFFFF"/>
-          <w:lang w:eastAsia="en-IN"/>
-        </w:rPr>
-      </w:pPr>
-      <w:r>
-        <w:rPr>
-          <w:rFonts w:ascii="Nunito Sans" w:eastAsia="Times New Roman" w:hAnsi="Nunito Sans" w:cs="Times New Roman"/>
-          <w:color w:val="000000"/>
-          <w:sz w:val="21"/>
-          <w:szCs w:val="21"/>
-          <w:shd w:val="clear" w:color="auto" w:fill="FFFFFF"/>
-          <w:lang w:eastAsia="en-IN"/>
-        </w:rPr>
-        <w:t xml:space="preserve">    // Starting from the two ends of the list, and moving</w:t>
-      </w:r>
-    </w:p>
-    <w:p>
-      <w:pPr>
-        <w:spacing w:after="0" w:line="240" w:lineRule="auto"/>
-        <w:rPr>
-          <w:rFonts w:ascii="Nunito Sans" w:eastAsia="Times New Roman" w:hAnsi="Nunito Sans" w:cs="Times New Roman"/>
-          <w:color w:val="000000"/>
-          <w:sz w:val="21"/>
-          <w:szCs w:val="21"/>
-          <w:shd w:val="clear" w:color="auto" w:fill="FFFFFF"/>
-          <w:lang w:eastAsia="en-IN"/>
-        </w:rPr>
-      </w:pPr>
-      <w:r>
-        <w:rPr>
-          <w:rFonts w:ascii="Nunito Sans" w:eastAsia="Times New Roman" w:hAnsi="Nunito Sans" w:cs="Times New Roman"/>
-          <w:color w:val="000000"/>
-          <w:sz w:val="21"/>
-          <w:szCs w:val="21"/>
-          <w:shd w:val="clear" w:color="auto" w:fill="FFFFFF"/>
-          <w:lang w:eastAsia="en-IN"/>
-        </w:rPr>
-        <w:t xml:space="preserve">    // in towards the centre of the string, swap the characters</w:t>
-      </w:r>
-    </w:p>
-    <w:p>
-      <w:pPr>
-        <w:spacing w:after="0" w:line="240" w:lineRule="auto"/>
-        <w:rPr>
-          <w:rFonts w:ascii="Nunito Sans" w:eastAsia="Times New Roman" w:hAnsi="Nunito Sans" w:cs="Times New Roman"/>
-          <w:color w:val="000000"/>
-          <w:sz w:val="21"/>
-          <w:szCs w:val="21"/>
-          <w:shd w:val="clear" w:color="auto" w:fill="FFFFFF"/>
-          <w:lang w:eastAsia="en-IN"/>
-        </w:rPr>
-      </w:pPr>
-      <w:r>
-        <w:rPr>
-          <w:rFonts w:ascii="Nunito Sans" w:eastAsia="Times New Roman" w:hAnsi="Nunito Sans" w:cs="Times New Roman"/>
-          <w:color w:val="000000"/>
-          <w:sz w:val="21"/>
-          <w:szCs w:val="21"/>
-          <w:shd w:val="clear" w:color="auto" w:fill="FFFFFF"/>
-          <w:lang w:eastAsia="en-IN"/>
-        </w:rPr>
-        <w:t xml:space="preserve">    while (startRev &lt; endRev) {</w:t>
-      </w:r>
-    </w:p>
-    <w:p>
-      <w:pPr>
-        <w:spacing w:after="0" w:line="240" w:lineRule="auto"/>
-        <w:rPr>
-          <w:rFonts w:ascii="Nunito Sans" w:eastAsia="Times New Roman" w:hAnsi="Nunito Sans" w:cs="Times New Roman"/>
-          <w:color w:val="000000"/>
-          <w:sz w:val="21"/>
-          <w:szCs w:val="21"/>
-          <w:shd w:val="clear" w:color="auto" w:fill="FFFFFF"/>
-          <w:lang w:eastAsia="en-IN"/>
-        </w:rPr>
-      </w:pPr>
-      <w:r>
-        <w:rPr>
-          <w:rFonts w:ascii="Nunito Sans" w:eastAsia="Times New Roman" w:hAnsi="Nunito Sans" w:cs="Times New Roman"/>
-          <w:color w:val="000000"/>
-          <w:sz w:val="21"/>
-          <w:szCs w:val="21"/>
-          <w:shd w:val="clear" w:color="auto" w:fill="FFFFFF"/>
-          <w:lang w:eastAsia="en-IN"/>
-        </w:rPr>
-        <w:t xml:space="preserve">      char temp = sb.charAt(startRev); // temp store for swapping</w:t>
-      </w:r>
-    </w:p>
-    <w:p>
-      <w:pPr>
-        <w:spacing w:after="0" w:line="240" w:lineRule="auto"/>
-        <w:rPr>
-          <w:rFonts w:ascii="Nunito Sans" w:eastAsia="Times New Roman" w:hAnsi="Nunito Sans" w:cs="Times New Roman"/>
-          <w:color w:val="000000"/>
-          <w:sz w:val="21"/>
-          <w:szCs w:val="21"/>
-          <w:shd w:val="clear" w:color="auto" w:fill="FFFFFF"/>
-          <w:lang w:eastAsia="en-IN"/>
-        </w:rPr>
-      </w:pPr>
-      <w:r>
-        <w:rPr>
-          <w:rFonts w:ascii="Nunito Sans" w:eastAsia="Times New Roman" w:hAnsi="Nunito Sans" w:cs="Times New Roman"/>
-          <w:color w:val="000000"/>
-          <w:sz w:val="21"/>
-          <w:szCs w:val="21"/>
-          <w:shd w:val="clear" w:color="auto" w:fill="FFFFFF"/>
-          <w:lang w:eastAsia="en-IN"/>
-        </w:rPr>
-        <w:t xml:space="preserve">      sb.setCharAt(startRev++, sb.charAt(endRev));</w:t>
-      </w:r>
-    </w:p>
-    <w:p>
-      <w:pPr>
-        <w:spacing w:after="0" w:line="240" w:lineRule="auto"/>
-        <w:rPr>
-          <w:rFonts w:ascii="Nunito Sans" w:eastAsia="Times New Roman" w:hAnsi="Nunito Sans" w:cs="Times New Roman"/>
-          <w:color w:val="000000"/>
-          <w:sz w:val="21"/>
-          <w:szCs w:val="21"/>
-          <w:shd w:val="clear" w:color="auto" w:fill="FFFFFF"/>
-          <w:lang w:eastAsia="en-IN"/>
-        </w:rPr>
-      </w:pPr>
-      <w:r>
-        <w:rPr>
-          <w:rFonts w:ascii="Nunito Sans" w:eastAsia="Times New Roman" w:hAnsi="Nunito Sans" w:cs="Times New Roman"/>
-          <w:color w:val="000000"/>
-          <w:sz w:val="21"/>
-          <w:szCs w:val="21"/>
-          <w:shd w:val="clear" w:color="auto" w:fill="FFFFFF"/>
-          <w:lang w:eastAsia="en-IN"/>
-        </w:rPr>
-        <w:t xml:space="preserve">      sb.setCharAt(endRev--, temp);</w:t>
-      </w:r>
-    </w:p>
-    <w:p>
-      <w:pPr>
-        <w:spacing w:after="0" w:line="240" w:lineRule="auto"/>
-        <w:rPr>
-          <w:rFonts w:ascii="Nunito Sans" w:eastAsia="Times New Roman" w:hAnsi="Nunito Sans" w:cs="Times New Roman"/>
-          <w:color w:val="000000"/>
-          <w:sz w:val="21"/>
-          <w:szCs w:val="21"/>
-          <w:shd w:val="clear" w:color="auto" w:fill="FFFFFF"/>
-          <w:lang w:eastAsia="en-IN"/>
-        </w:rPr>
-      </w:pPr>
-      <w:r>
-        <w:rPr>
-          <w:rFonts w:ascii="Nunito Sans" w:eastAsia="Times New Roman" w:hAnsi="Nunito Sans" w:cs="Times New Roman"/>
-          <w:color w:val="000000"/>
-          <w:sz w:val="21"/>
-          <w:szCs w:val="21"/>
-          <w:shd w:val="clear" w:color="auto" w:fill="FFFFFF"/>
-          <w:lang w:eastAsia="en-IN"/>
-        </w:rPr>
-        <w:t xml:space="preserve">    }</w:t>
-      </w:r>
-    </w:p>
-    <w:p>
-      <w:pPr>
-        <w:spacing w:after="0" w:line="240" w:lineRule="auto"/>
-        <w:rPr>
-          <w:rFonts w:ascii="Nunito Sans" w:eastAsia="Times New Roman" w:hAnsi="Nunito Sans" w:cs="Times New Roman"/>
-          <w:color w:val="000000"/>
-          <w:sz w:val="21"/>
-          <w:szCs w:val="21"/>
-          <w:shd w:val="clear" w:color="auto" w:fill="FFFFFF"/>
-          <w:lang w:eastAsia="en-IN"/>
-        </w:rPr>
-      </w:pPr>
-      <w:r>
-        <w:rPr>
-          <w:rFonts w:ascii="Nunito Sans" w:eastAsia="Times New Roman" w:hAnsi="Nunito Sans" w:cs="Times New Roman"/>
-          <w:color w:val="000000"/>
-          <w:sz w:val="21"/>
-          <w:szCs w:val="21"/>
-          <w:shd w:val="clear" w:color="auto" w:fill="FFFFFF"/>
-          <w:lang w:eastAsia="en-IN"/>
-        </w:rPr>
-        <w:t xml:space="preserve">  }</w:t>
-      </w:r>
-    </w:p>
-    <w:p>
-      <w:pPr>
-        <w:spacing w:after="0" w:line="240" w:lineRule="auto"/>
-        <w:rPr>
-          <w:rFonts w:ascii="Nunito Sans" w:eastAsia="Times New Roman" w:hAnsi="Nunito Sans" w:cs="Times New Roman"/>
-          <w:color w:val="000000"/>
-          <w:sz w:val="21"/>
-          <w:szCs w:val="21"/>
-          <w:shd w:val="clear" w:color="auto" w:fill="FFFFFF"/>
-          <w:lang w:eastAsia="en-IN"/>
-        </w:rPr>
-      </w:pPr>
-      <w:r>
-        <w:rPr>
-          <w:rFonts w:ascii="Nunito Sans" w:eastAsia="Times New Roman" w:hAnsi="Nunito Sans" w:cs="Times New Roman"/>
-          <w:color w:val="000000"/>
-          <w:sz w:val="21"/>
-          <w:szCs w:val="21"/>
-          <w:shd w:val="clear" w:color="auto" w:fill="FFFFFF"/>
-          <w:lang w:eastAsia="en-IN"/>
-        </w:rPr>
-        <w:t xml:space="preserve">  // trim leading, trailing and multiple spaces</w:t>
-      </w:r>
-    </w:p>
-    <w:p>
-      <w:pPr>
-        <w:spacing w:after="0" w:line="240" w:lineRule="auto"/>
-        <w:rPr>
-          <w:rFonts w:ascii="Nunito Sans" w:eastAsia="Times New Roman" w:hAnsi="Nunito Sans" w:cs="Times New Roman"/>
-          <w:color w:val="000000"/>
-          <w:sz w:val="21"/>
-          <w:szCs w:val="21"/>
-          <w:shd w:val="clear" w:color="auto" w:fill="FFFFFF"/>
-          <w:lang w:eastAsia="en-IN"/>
-        </w:rPr>
-      </w:pPr>
-      <w:r>
-        <w:rPr>
-          <w:rFonts w:ascii="Nunito Sans" w:eastAsia="Times New Roman" w:hAnsi="Nunito Sans" w:cs="Times New Roman"/>
-          <w:color w:val="000000"/>
-          <w:sz w:val="21"/>
-          <w:szCs w:val="21"/>
-          <w:shd w:val="clear" w:color="auto" w:fill="FFFFFF"/>
-          <w:lang w:eastAsia="en-IN"/>
-        </w:rPr>
-        <w:t xml:space="preserve">  static String trimSpaces(char[] a, int n) {</w:t>
-      </w:r>
-    </w:p>
-    <w:p>
-      <w:pPr>
-        <w:spacing w:after="0" w:line="240" w:lineRule="auto"/>
-        <w:rPr>
-          <w:rFonts w:ascii="Nunito Sans" w:eastAsia="Times New Roman" w:hAnsi="Nunito Sans" w:cs="Times New Roman"/>
-          <w:color w:val="000000"/>
-          <w:sz w:val="21"/>
-          <w:szCs w:val="21"/>
-          <w:shd w:val="clear" w:color="auto" w:fill="FFFFFF"/>
-          <w:lang w:eastAsia="en-IN"/>
-        </w:rPr>
-      </w:pPr>
-      <w:r>
-        <w:rPr>
-          <w:rFonts w:ascii="Nunito Sans" w:eastAsia="Times New Roman" w:hAnsi="Nunito Sans" w:cs="Times New Roman"/>
-          <w:color w:val="000000"/>
-          <w:sz w:val="21"/>
-          <w:szCs w:val="21"/>
-          <w:shd w:val="clear" w:color="auto" w:fill="FFFFFF"/>
-          <w:lang w:eastAsia="en-IN"/>
-        </w:rPr>
-        <w:t xml:space="preserve">    int x = 0, y = 0;</w:t>
-      </w:r>
-    </w:p>
-    <w:p>
-      <w:pPr>
-        <w:spacing w:after="0" w:line="240" w:lineRule="auto"/>
-        <w:rPr>
-          <w:rFonts w:ascii="Nunito Sans" w:eastAsia="Times New Roman" w:hAnsi="Nunito Sans" w:cs="Times New Roman"/>
-          <w:color w:val="000000"/>
-          <w:sz w:val="21"/>
-          <w:szCs w:val="21"/>
-          <w:shd w:val="clear" w:color="auto" w:fill="FFFFFF"/>
-          <w:lang w:eastAsia="en-IN"/>
-        </w:rPr>
-      </w:pPr>
-      <w:r>
-        <w:rPr>
-          <w:rFonts w:ascii="Nunito Sans" w:eastAsia="Times New Roman" w:hAnsi="Nunito Sans" w:cs="Times New Roman"/>
-          <w:color w:val="000000"/>
-          <w:sz w:val="21"/>
-          <w:szCs w:val="21"/>
-          <w:shd w:val="clear" w:color="auto" w:fill="FFFFFF"/>
-          <w:lang w:eastAsia="en-IN"/>
-        </w:rPr>
-        <w:t xml:space="preserve">      </w:t>
-      </w:r>
-    </w:p>
-    <w:p>
-      <w:pPr>
-        <w:spacing w:after="0" w:line="240" w:lineRule="auto"/>
-        <w:rPr>
-          <w:rFonts w:ascii="Nunito Sans" w:eastAsia="Times New Roman" w:hAnsi="Nunito Sans" w:cs="Times New Roman"/>
-          <w:color w:val="000000"/>
-          <w:sz w:val="21"/>
-          <w:szCs w:val="21"/>
-          <w:shd w:val="clear" w:color="auto" w:fill="FFFFFF"/>
-          <w:lang w:eastAsia="en-IN"/>
-        </w:rPr>
-      </w:pPr>
-      <w:r>
-        <w:rPr>
-          <w:rFonts w:ascii="Nunito Sans" w:eastAsia="Times New Roman" w:hAnsi="Nunito Sans" w:cs="Times New Roman"/>
-          <w:color w:val="000000"/>
-          <w:sz w:val="21"/>
-          <w:szCs w:val="21"/>
-          <w:shd w:val="clear" w:color="auto" w:fill="FFFFFF"/>
-          <w:lang w:eastAsia="en-IN"/>
-        </w:rPr>
-        <w:t xml:space="preserve">    while (y &lt; n) {</w:t>
-      </w:r>
-    </w:p>
-    <w:p>
-      <w:pPr>
-        <w:spacing w:after="0" w:line="240" w:lineRule="auto"/>
-        <w:rPr>
-          <w:rFonts w:ascii="Nunito Sans" w:eastAsia="Times New Roman" w:hAnsi="Nunito Sans" w:cs="Times New Roman"/>
-          <w:color w:val="000000"/>
-          <w:sz w:val="21"/>
-          <w:szCs w:val="21"/>
-          <w:shd w:val="clear" w:color="auto" w:fill="FFFFFF"/>
-          <w:lang w:eastAsia="en-IN"/>
-        </w:rPr>
-      </w:pPr>
-      <w:r>
-        <w:rPr>
-          <w:rFonts w:ascii="Nunito Sans" w:eastAsia="Times New Roman" w:hAnsi="Nunito Sans" w:cs="Times New Roman"/>
-          <w:color w:val="000000"/>
-          <w:sz w:val="21"/>
-          <w:szCs w:val="21"/>
-          <w:shd w:val="clear" w:color="auto" w:fill="FFFFFF"/>
-          <w:lang w:eastAsia="en-IN"/>
-        </w:rPr>
-        <w:t xml:space="preserve">      while (y &lt; n &amp;&amp; a[y] == ' ') y++;             // skip spaces</w:t>
-      </w:r>
-    </w:p>
-    <w:p>
-      <w:pPr>
-        <w:spacing w:after="0" w:line="240" w:lineRule="auto"/>
-        <w:rPr>
-          <w:rFonts w:ascii="Nunito Sans" w:eastAsia="Times New Roman" w:hAnsi="Nunito Sans" w:cs="Times New Roman"/>
-          <w:color w:val="000000"/>
-          <w:sz w:val="21"/>
-          <w:szCs w:val="21"/>
-          <w:shd w:val="clear" w:color="auto" w:fill="FFFFFF"/>
-          <w:lang w:eastAsia="en-IN"/>
-        </w:rPr>
-      </w:pPr>
-      <w:r>
-        <w:rPr>
-          <w:rFonts w:ascii="Nunito Sans" w:eastAsia="Times New Roman" w:hAnsi="Nunito Sans" w:cs="Times New Roman"/>
-          <w:color w:val="000000"/>
-          <w:sz w:val="21"/>
-          <w:szCs w:val="21"/>
-          <w:shd w:val="clear" w:color="auto" w:fill="FFFFFF"/>
-          <w:lang w:eastAsia="en-IN"/>
-        </w:rPr>
-        <w:t xml:space="preserve">      while (y &lt; n &amp;&amp; a[y] != ' ') a[x++] = a[y++]; // keep non spaces</w:t>
-      </w:r>
-    </w:p>
-    <w:p>
-      <w:pPr>
-        <w:spacing w:after="0" w:line="240" w:lineRule="auto"/>
-        <w:rPr>
-          <w:rFonts w:ascii="Nunito Sans" w:eastAsia="Times New Roman" w:hAnsi="Nunito Sans" w:cs="Times New Roman"/>
-          <w:color w:val="000000"/>
-          <w:sz w:val="21"/>
-          <w:szCs w:val="21"/>
-          <w:shd w:val="clear" w:color="auto" w:fill="FFFFFF"/>
-          <w:lang w:eastAsia="en-IN"/>
-        </w:rPr>
-      </w:pPr>
-      <w:r>
-        <w:rPr>
-          <w:rFonts w:ascii="Nunito Sans" w:eastAsia="Times New Roman" w:hAnsi="Nunito Sans" w:cs="Times New Roman"/>
-          <w:color w:val="000000"/>
-          <w:sz w:val="21"/>
-          <w:szCs w:val="21"/>
-          <w:shd w:val="clear" w:color="auto" w:fill="FFFFFF"/>
-          <w:lang w:eastAsia="en-IN"/>
-        </w:rPr>
-        <w:t xml:space="preserve">      while (y &lt; n &amp;&amp; a[y] == ' ') y++;             // skip spaces</w:t>
-      </w:r>
-    </w:p>
-    <w:p>
-      <w:pPr>
-        <w:spacing w:after="0" w:line="240" w:lineRule="auto"/>
-        <w:rPr>
-          <w:rFonts w:ascii="Nunito Sans" w:eastAsia="Times New Roman" w:hAnsi="Nunito Sans" w:cs="Times New Roman"/>
-          <w:color w:val="000000"/>
-          <w:sz w:val="21"/>
-          <w:szCs w:val="21"/>
-          <w:shd w:val="clear" w:color="auto" w:fill="FFFFFF"/>
-          <w:lang w:eastAsia="en-IN"/>
-        </w:rPr>
-      </w:pPr>
-      <w:r>
-        <w:rPr>
-          <w:rFonts w:ascii="Nunito Sans" w:eastAsia="Times New Roman" w:hAnsi="Nunito Sans" w:cs="Times New Roman"/>
-          <w:color w:val="000000"/>
-          <w:sz w:val="21"/>
-          <w:szCs w:val="21"/>
-          <w:shd w:val="clear" w:color="auto" w:fill="FFFFFF"/>
-          <w:lang w:eastAsia="en-IN"/>
-        </w:rPr>
-        <w:t xml:space="preserve">      if (y &lt; n) a[x++] = ' ';                      // keep only one space</w:t>
-      </w:r>
-    </w:p>
-    <w:p>
-      <w:pPr>
-        <w:spacing w:after="0" w:line="240" w:lineRule="auto"/>
-        <w:rPr>
-          <w:rFonts w:ascii="Nunito Sans" w:eastAsia="Times New Roman" w:hAnsi="Nunito Sans" w:cs="Times New Roman"/>
-          <w:color w:val="000000"/>
-          <w:sz w:val="21"/>
-          <w:szCs w:val="21"/>
-          <w:shd w:val="clear" w:color="auto" w:fill="FFFFFF"/>
-          <w:lang w:eastAsia="en-IN"/>
-        </w:rPr>
-      </w:pPr>
-      <w:r>
-        <w:rPr>
-          <w:rFonts w:ascii="Nunito Sans" w:eastAsia="Times New Roman" w:hAnsi="Nunito Sans" w:cs="Times New Roman"/>
-          <w:color w:val="000000"/>
-          <w:sz w:val="21"/>
-          <w:szCs w:val="21"/>
-          <w:shd w:val="clear" w:color="auto" w:fill="FFFFFF"/>
-          <w:lang w:eastAsia="en-IN"/>
-        </w:rPr>
-        <w:t xml:space="preserve">    }</w:t>
-      </w:r>
-    </w:p>
-    <w:p>
-      <w:pPr>
-        <w:spacing w:after="0" w:line="240" w:lineRule="auto"/>
-        <w:rPr>
-          <w:rFonts w:ascii="Nunito Sans" w:eastAsia="Times New Roman" w:hAnsi="Nunito Sans" w:cs="Times New Roman"/>
-          <w:color w:val="000000"/>
-          <w:sz w:val="21"/>
-          <w:szCs w:val="21"/>
-          <w:shd w:val="clear" w:color="auto" w:fill="FFFFFF"/>
-          <w:lang w:eastAsia="en-IN"/>
-        </w:rPr>
-      </w:pPr>
-      <w:r>
-        <w:rPr>
-          <w:rFonts w:ascii="Nunito Sans" w:eastAsia="Times New Roman" w:hAnsi="Nunito Sans" w:cs="Times New Roman"/>
-          <w:color w:val="000000"/>
-          <w:sz w:val="21"/>
-          <w:szCs w:val="21"/>
-          <w:shd w:val="clear" w:color="auto" w:fill="FFFFFF"/>
-          <w:lang w:eastAsia="en-IN"/>
-        </w:rPr>
-        <w:t xml:space="preserve">  </w:t>
-      </w:r>
-    </w:p>
-    <w:p>
-      <w:pPr>
-        <w:spacing w:after="0" w:line="240" w:lineRule="auto"/>
-        <w:rPr>
-          <w:rFonts w:ascii="Nunito Sans" w:eastAsia="Times New Roman" w:hAnsi="Nunito Sans" w:cs="Times New Roman"/>
-          <w:color w:val="000000"/>
-          <w:sz w:val="21"/>
-          <w:szCs w:val="21"/>
-          <w:shd w:val="clear" w:color="auto" w:fill="FFFFFF"/>
-          <w:lang w:eastAsia="en-IN"/>
-        </w:rPr>
-      </w:pPr>
-      <w:r>
-        <w:rPr>
-          <w:rFonts w:ascii="Nunito Sans" w:eastAsia="Times New Roman" w:hAnsi="Nunito Sans" w:cs="Times New Roman"/>
-          <w:color w:val="000000"/>
-          <w:sz w:val="21"/>
-          <w:szCs w:val="21"/>
-          <w:shd w:val="clear" w:color="auto" w:fill="FFFFFF"/>
-          <w:lang w:eastAsia="en-IN"/>
-        </w:rPr>
-        <w:t xml:space="preserve">    return new String(a).substring(0, x);</w:t>
-      </w:r>
-    </w:p>
-    <w:p>
-      <w:pPr>
-        <w:spacing w:after="0" w:line="240" w:lineRule="auto"/>
-        <w:rPr>
-          <w:rFonts w:ascii="Nunito Sans" w:eastAsia="Times New Roman" w:hAnsi="Nunito Sans" w:cs="Times New Roman"/>
-          <w:color w:val="000000"/>
-          <w:sz w:val="21"/>
-          <w:szCs w:val="21"/>
-          <w:shd w:val="clear" w:color="auto" w:fill="FFFFFF"/>
-          <w:lang w:eastAsia="en-IN"/>
-        </w:rPr>
-      </w:pPr>
-      <w:r>
-        <w:rPr>
-          <w:rFonts w:ascii="Nunito Sans" w:eastAsia="Times New Roman" w:hAnsi="Nunito Sans" w:cs="Times New Roman"/>
-          <w:color w:val="000000"/>
-          <w:sz w:val="21"/>
-          <w:szCs w:val="21"/>
-          <w:shd w:val="clear" w:color="auto" w:fill="FFFFFF"/>
-          <w:lang w:eastAsia="en-IN"/>
-        </w:rPr>
-        <w:t xml:space="preserve">  }</w:t>
-      </w:r>
-    </w:p>
-    <w:p>
-      <w:pPr>
-        <w:spacing w:after="0" w:line="240" w:lineRule="auto"/>
-        <w:rPr>
-          <w:rFonts w:ascii="Nunito Sans" w:eastAsia="Times New Roman" w:hAnsi="Nunito Sans" w:cs="Times New Roman"/>
-          <w:color w:val="000000"/>
-          <w:sz w:val="21"/>
-          <w:szCs w:val="21"/>
-          <w:shd w:val="clear" w:color="auto" w:fill="FFFFFF"/>
-          <w:lang w:eastAsia="en-IN"/>
-        </w:rPr>
-      </w:pPr>
-    </w:p>
-    <w:p>
-      <w:pPr>
-        <w:spacing w:after="0" w:line="240" w:lineRule="auto"/>
-        <w:rPr>
-          <w:rFonts w:ascii="Nunito Sans" w:eastAsia="Times New Roman" w:hAnsi="Nunito Sans" w:cs="Times New Roman"/>
-          <w:color w:val="000000"/>
-          <w:sz w:val="21"/>
-          <w:szCs w:val="21"/>
-          <w:shd w:val="clear" w:color="auto" w:fill="FFFFFF"/>
-          <w:lang w:eastAsia="en-IN"/>
-        </w:rPr>
-      </w:pPr>
-    </w:p>
-    <w:p>
-      <w:pPr>
-        <w:spacing w:after="0" w:line="240" w:lineRule="auto"/>
-        <w:rPr>
-          <w:rFonts w:ascii="Nunito Sans" w:eastAsia="Times New Roman" w:hAnsi="Nunito Sans" w:cs="Times New Roman"/>
-          <w:color w:val="000000"/>
-          <w:sz w:val="21"/>
-          <w:szCs w:val="21"/>
-          <w:shd w:val="clear" w:color="auto" w:fill="FFFFFF"/>
-          <w:lang w:eastAsia="en-IN"/>
-        </w:rPr>
-      </w:pPr>
-      <w:r>
-        <w:rPr>
-          <w:rFonts w:ascii="Nunito Sans" w:eastAsia="Times New Roman" w:hAnsi="Nunito Sans" w:cs="Times New Roman"/>
-          <w:color w:val="000000"/>
-          <w:sz w:val="21"/>
-          <w:szCs w:val="21"/>
-          <w:shd w:val="clear" w:color="auto" w:fill="FFFFFF"/>
-          <w:lang w:eastAsia="en-IN"/>
-        </w:rPr>
-        <w:t xml:space="preserve">  public static void main(String[] args) {</w:t>
-      </w:r>
-    </w:p>
-    <w:p>
-      <w:pPr>
-        <w:spacing w:after="0" w:line="240" w:lineRule="auto"/>
-        <w:rPr>
-          <w:rFonts w:ascii="Nunito Sans" w:eastAsia="Times New Roman" w:hAnsi="Nunito Sans" w:cs="Times New Roman"/>
-          <w:color w:val="000000"/>
-          <w:sz w:val="21"/>
-          <w:szCs w:val="21"/>
-          <w:shd w:val="clear" w:color="auto" w:fill="FFFFFF"/>
-          <w:lang w:eastAsia="en-IN"/>
-        </w:rPr>
-      </w:pPr>
-      <w:r>
-        <w:rPr>
-          <w:rFonts w:ascii="Nunito Sans" w:eastAsia="Times New Roman" w:hAnsi="Nunito Sans" w:cs="Times New Roman"/>
-          <w:color w:val="000000"/>
-          <w:sz w:val="21"/>
-          <w:szCs w:val="21"/>
-          <w:shd w:val="clear" w:color="auto" w:fill="FFFFFF"/>
-          <w:lang w:eastAsia="en-IN"/>
-        </w:rPr>
-        <w:t xml:space="preserve">    String[] inputs = {"Hello World!", "We love Python.", "The quick brown fox jumped over the lazy dog.", "Hey!", "To be, or not to be", "AAAAA", "Hello     World"};</w:t>
-      </w:r>
-    </w:p>
-    <w:p>
-      <w:pPr>
-        <w:spacing w:after="0" w:line="240" w:lineRule="auto"/>
-        <w:rPr>
-          <w:rFonts w:ascii="Nunito Sans" w:eastAsia="Times New Roman" w:hAnsi="Nunito Sans" w:cs="Times New Roman"/>
-          <w:color w:val="000000"/>
-          <w:sz w:val="21"/>
-          <w:szCs w:val="21"/>
-          <w:shd w:val="clear" w:color="auto" w:fill="FFFFFF"/>
-          <w:lang w:eastAsia="en-IN"/>
-        </w:rPr>
-      </w:pPr>
-      <w:r>
-        <w:rPr>
-          <w:rFonts w:ascii="Nunito Sans" w:eastAsia="Times New Roman" w:hAnsi="Nunito Sans" w:cs="Times New Roman"/>
-          <w:color w:val="000000"/>
-          <w:sz w:val="21"/>
-          <w:szCs w:val="21"/>
-          <w:shd w:val="clear" w:color="auto" w:fill="FFFFFF"/>
-          <w:lang w:eastAsia="en-IN"/>
-        </w:rPr>
-        <w:t xml:space="preserve">    for(int i=0; i&lt;inputs.length; i++){</w:t>
-      </w:r>
-    </w:p>
-    <w:p>
-      <w:pPr>
-        <w:spacing w:after="0" w:line="240" w:lineRule="auto"/>
-        <w:rPr>
-          <w:rFonts w:ascii="Nunito Sans" w:eastAsia="Times New Roman" w:hAnsi="Nunito Sans" w:cs="Times New Roman"/>
-          <w:color w:val="000000"/>
-          <w:sz w:val="21"/>
-          <w:szCs w:val="21"/>
-          <w:shd w:val="clear" w:color="auto" w:fill="FFFFFF"/>
-          <w:lang w:eastAsia="en-IN"/>
-        </w:rPr>
-      </w:pPr>
-      <w:r>
-        <w:rPr>
-          <w:rFonts w:ascii="Nunito Sans" w:eastAsia="Times New Roman" w:hAnsi="Nunito Sans" w:cs="Times New Roman"/>
-          <w:color w:val="000000"/>
-          <w:sz w:val="21"/>
-          <w:szCs w:val="21"/>
-          <w:shd w:val="clear" w:color="auto" w:fill="FFFFFF"/>
-          <w:lang w:eastAsia="en-IN"/>
-        </w:rPr>
-        <w:t xml:space="preserve">      System.out.print(i+1);</w:t>
-      </w:r>
-    </w:p>
-    <w:p>
-      <w:pPr>
-        <w:spacing w:after="0" w:line="240" w:lineRule="auto"/>
-        <w:rPr>
-          <w:rFonts w:ascii="Nunito Sans" w:eastAsia="Times New Roman" w:hAnsi="Nunito Sans" w:cs="Times New Roman"/>
-          <w:color w:val="000000"/>
-          <w:sz w:val="21"/>
-          <w:szCs w:val="21"/>
-          <w:shd w:val="clear" w:color="auto" w:fill="FFFFFF"/>
-          <w:lang w:eastAsia="en-IN"/>
-        </w:rPr>
-      </w:pPr>
-      <w:r>
-        <w:rPr>
-          <w:rFonts w:ascii="Nunito Sans" w:eastAsia="Times New Roman" w:hAnsi="Nunito Sans" w:cs="Times New Roman"/>
-          <w:color w:val="000000"/>
-          <w:sz w:val="21"/>
-          <w:szCs w:val="21"/>
-          <w:shd w:val="clear" w:color="auto" w:fill="FFFFFF"/>
-          <w:lang w:eastAsia="en-IN"/>
-        </w:rPr>
-        <w:t xml:space="preserve">      System.out.println(".\tActual string:\t\t"+ inputs[i]);</w:t>
-      </w:r>
-    </w:p>
-    <w:p>
-      <w:pPr>
-        <w:spacing w:after="0" w:line="240" w:lineRule="auto"/>
-        <w:rPr>
-          <w:rFonts w:ascii="Nunito Sans" w:eastAsia="Times New Roman" w:hAnsi="Nunito Sans" w:cs="Times New Roman"/>
-          <w:color w:val="000000"/>
-          <w:sz w:val="21"/>
-          <w:szCs w:val="21"/>
-          <w:shd w:val="clear" w:color="auto" w:fill="FFFFFF"/>
-          <w:lang w:eastAsia="en-IN"/>
-        </w:rPr>
-      </w:pPr>
-      <w:r>
-        <w:rPr>
-          <w:rFonts w:ascii="Nunito Sans" w:eastAsia="Times New Roman" w:hAnsi="Nunito Sans" w:cs="Times New Roman"/>
-          <w:color w:val="000000"/>
-          <w:sz w:val="21"/>
-          <w:szCs w:val="21"/>
-          <w:shd w:val="clear" w:color="auto" w:fill="FFFFFF"/>
-          <w:lang w:eastAsia="en-IN"/>
-        </w:rPr>
-        <w:t xml:space="preserve">      System.out.println("\tReversed String:\t"+ reverseWords(inputs[i]));</w:t>
-      </w:r>
-    </w:p>
-    <w:p>
-      <w:pPr>
-        <w:spacing w:after="0" w:line="240" w:lineRule="auto"/>
-        <w:rPr>
-          <w:rFonts w:ascii="Nunito Sans" w:eastAsia="Times New Roman" w:hAnsi="Nunito Sans" w:cs="Times New Roman"/>
-          <w:color w:val="000000"/>
-          <w:sz w:val="21"/>
-          <w:szCs w:val="21"/>
-          <w:shd w:val="clear" w:color="auto" w:fill="FFFFFF"/>
-          <w:lang w:eastAsia="en-IN"/>
-        </w:rPr>
-      </w:pPr>
-      <w:r>
-        <w:rPr>
-          <w:rFonts w:ascii="Nunito Sans" w:eastAsia="Times New Roman" w:hAnsi="Nunito Sans" w:cs="Times New Roman"/>
-          <w:color w:val="000000"/>
-          <w:sz w:val="21"/>
-          <w:szCs w:val="21"/>
-          <w:shd w:val="clear" w:color="auto" w:fill="FFFFFF"/>
-          <w:lang w:eastAsia="en-IN"/>
-        </w:rPr>
-        <w:t xml:space="preserve">      System.out.println(PrintHyphens.repeat("-", 100));</w:t>
-      </w:r>
-    </w:p>
-    <w:p>
-      <w:pPr>
-        <w:spacing w:after="0" w:line="240" w:lineRule="auto"/>
-        <w:rPr>
-          <w:rFonts w:ascii="Nunito Sans" w:eastAsia="Times New Roman" w:hAnsi="Nunito Sans" w:cs="Times New Roman"/>
-          <w:color w:val="000000"/>
-          <w:sz w:val="21"/>
-          <w:szCs w:val="21"/>
-          <w:shd w:val="clear" w:color="auto" w:fill="FFFFFF"/>
-          <w:lang w:eastAsia="en-IN"/>
-        </w:rPr>
-      </w:pPr>
-      <w:r>
-        <w:rPr>
-          <w:rFonts w:ascii="Nunito Sans" w:eastAsia="Times New Roman" w:hAnsi="Nunito Sans" w:cs="Times New Roman"/>
-          <w:color w:val="000000"/>
-          <w:sz w:val="21"/>
-          <w:szCs w:val="21"/>
-          <w:shd w:val="clear" w:color="auto" w:fill="FFFFFF"/>
-          <w:lang w:eastAsia="en-IN"/>
-        </w:rPr>
-        <w:t xml:space="preserve">    }</w:t>
-      </w:r>
-    </w:p>
-    <w:p>
-      <w:pPr>
-        <w:spacing w:after="0" w:line="240" w:lineRule="auto"/>
-        <w:rPr>
-          <w:rFonts w:ascii="Nunito Sans" w:eastAsia="Times New Roman" w:hAnsi="Nunito Sans" w:cs="Times New Roman"/>
-          <w:color w:val="000000"/>
-          <w:sz w:val="21"/>
-          <w:szCs w:val="21"/>
-          <w:shd w:val="clear" w:color="auto" w:fill="FFFFFF"/>
-          <w:lang w:eastAsia="en-IN"/>
-        </w:rPr>
-      </w:pPr>
-      <w:r>
-        <w:rPr>
-          <w:rFonts w:ascii="Nunito Sans" w:eastAsia="Times New Roman" w:hAnsi="Nunito Sans" w:cs="Times New Roman"/>
-          <w:color w:val="000000"/>
-          <w:sz w:val="21"/>
-          <w:szCs w:val="21"/>
-          <w:shd w:val="clear" w:color="auto" w:fill="FFFFFF"/>
-          <w:lang w:eastAsia="en-IN"/>
-        </w:rPr>
-        <w:t xml:space="preserve">   </w:t>
-      </w:r>
-    </w:p>
-    <w:p>
-      <w:pPr>
-        <w:spacing w:after="0" w:line="240" w:lineRule="auto"/>
-        <w:rPr>
-          <w:rFonts w:ascii="Nunito Sans" w:eastAsia="Times New Roman" w:hAnsi="Nunito Sans" w:cs="Times New Roman"/>
-          <w:color w:val="000000"/>
-          <w:sz w:val="21"/>
-          <w:szCs w:val="21"/>
-          <w:shd w:val="clear" w:color="auto" w:fill="FFFFFF"/>
-          <w:lang w:eastAsia="en-IN"/>
-        </w:rPr>
-      </w:pPr>
-      <w:r>
-        <w:rPr>
-          <w:rFonts w:ascii="Nunito Sans" w:eastAsia="Times New Roman" w:hAnsi="Nunito Sans" w:cs="Times New Roman"/>
-          <w:color w:val="000000"/>
-          <w:sz w:val="21"/>
-          <w:szCs w:val="21"/>
-          <w:shd w:val="clear" w:color="auto" w:fill="FFFFFF"/>
-          <w:lang w:eastAsia="en-IN"/>
-        </w:rPr>
-        <w:t xml:space="preserve">  }</w:t>
-      </w:r>
-    </w:p>
-    <w:p>
-      <w:pPr>
-        <w:rPr>
-          <w:rFonts w:ascii="Nunito Sans" w:eastAsia="Times New Roman" w:hAnsi="Nunito Sans" w:cs="Times New Roman"/>
-          <w:color w:val="000000"/>
-          <w:sz w:val="21"/>
-          <w:szCs w:val="21"/>
-          <w:shd w:val="clear" w:color="auto" w:fill="FFFFFF"/>
-          <w:lang w:eastAsia="en-IN"/>
-        </w:rPr>
-      </w:pPr>
-      <w:r>
-        <w:rPr>
-          <w:rFonts w:ascii="Nunito Sans" w:eastAsia="Times New Roman" w:hAnsi="Nunito Sans" w:cs="Times New Roman"/>
-          <w:color w:val="000000"/>
-          <w:sz w:val="21"/>
-          <w:szCs w:val="21"/>
-          <w:shd w:val="clear" w:color="auto" w:fill="FFFFFF"/>
-          <w:lang w:eastAsia="en-IN"/>
-        </w:rPr>
-        <w:t>}</w:t>
-      </w:r>
-    </w:p>
-    <w:p>
-      <w:pPr>
-        <w:pStyle w:val="Heading3"/>
-        <w:shd w:val="clear" w:color="auto" w:fill="FFFFFF"/>
-        <w:spacing w:before="300" w:after="150"/>
-        <w:rPr>
-          <w:spacing w:val="6"/>
-        </w:rPr>
-      </w:pPr>
-      <w:r>
-        <w:rPr>
-          <w:spacing w:val="6"/>
-        </w:rPr>
-        <w:lastRenderedPageBreak/>
-        <w:t>Time complexity</w:t>
+        <w:spacing w:before="240" w:beforeAutospacing="0" w:after="240" w:afterAutospacing="0"/>
+        <w:rPr>
+          <w:rFonts w:ascii="Nunito Sans" w:hAnsi="Nunito Sans"/>
+          <w:color w:val="000000"/>
+          <w:sz w:val="21"/>
+          <w:szCs w:val="21"/>
+        </w:rPr>
+      </w:pPr>
+      <w:r>
+        <w:rPr>
+          <w:rFonts w:ascii="Nunito Sans" w:hAnsi="Nunito Sans"/>
+          <w:color w:val="000000"/>
+          <w:sz w:val="21"/>
+          <w:szCs w:val="21"/>
+        </w:rPr>
+        <w:t>To change the order of characters, we call the </w:t>
+      </w:r>
+      <w:r>
+        <w:rPr>
+          <w:rStyle w:val="HTMLCode"/>
+          <w:rFonts w:ascii="Consolas" w:hAnsi="Consolas"/>
+          <w:color w:val="C7254E"/>
+          <w:shd w:val="clear" w:color="auto" w:fill="F9F2F4"/>
+        </w:rPr>
+        <w:t>strRev</w:t>
+      </w:r>
+      <w:r>
+        <w:rPr>
+          <w:rFonts w:ascii="Nunito Sans" w:hAnsi="Nunito Sans"/>
+          <w:color w:val="000000"/>
+          <w:sz w:val="21"/>
+          <w:szCs w:val="21"/>
+        </w:rPr>
+        <w:t> function with the starting and ending positions of the word. This will reverse the characters in the word.</w:t>
       </w:r>
     </w:p>
     <w:p>
@@ -20486,15 +18805,1410 @@
         <w:shd w:val="clear" w:color="auto" w:fill="FFFFFF"/>
         <w:spacing w:before="240" w:beforeAutospacing="0" w:after="240" w:afterAutospacing="0"/>
         <w:rPr>
-          <w:rFonts w:ascii="Georgia" w:hAnsi="Georgia"/>
+          <w:rFonts w:ascii="Nunito Sans" w:hAnsi="Nunito Sans"/>
+          <w:color w:val="000000"/>
+          <w:sz w:val="21"/>
+          <w:szCs w:val="21"/>
+        </w:rPr>
+      </w:pPr>
+      <w:r>
+        <w:rPr>
+          <w:rFonts w:ascii="Nunito Sans" w:hAnsi="Nunito Sans"/>
+          <w:color w:val="000000"/>
+          <w:sz w:val="21"/>
+          <w:szCs w:val="21"/>
+        </w:rPr>
+        <w:t>Now, we update the </w:t>
+      </w:r>
+      <w:r>
+        <w:rPr>
+          <w:rStyle w:val="HTMLCode"/>
+          <w:rFonts w:ascii="Consolas" w:hAnsi="Consolas"/>
+          <w:color w:val="C7254E"/>
+          <w:shd w:val="clear" w:color="auto" w:fill="F9F2F4"/>
+        </w:rPr>
+        <w:t>start</w:t>
+      </w:r>
+      <w:r>
+        <w:rPr>
+          <w:rFonts w:ascii="Nunito Sans" w:hAnsi="Nunito Sans"/>
+          <w:color w:val="000000"/>
+          <w:sz w:val="21"/>
+          <w:szCs w:val="21"/>
+        </w:rPr>
+        <w:t> and </w:t>
+      </w:r>
+      <w:r>
+        <w:rPr>
+          <w:rStyle w:val="HTMLCode"/>
+          <w:rFonts w:ascii="Consolas" w:hAnsi="Consolas"/>
+          <w:color w:val="C7254E"/>
+          <w:shd w:val="clear" w:color="auto" w:fill="F9F2F4"/>
+        </w:rPr>
+        <w:t>end</w:t>
+      </w:r>
+      <w:r>
+        <w:rPr>
+          <w:rFonts w:ascii="Nunito Sans" w:hAnsi="Nunito Sans"/>
+          <w:color w:val="000000"/>
+          <w:sz w:val="21"/>
+          <w:szCs w:val="21"/>
+        </w:rPr>
+        <w:t> pointers to the next of </w:t>
+      </w:r>
+      <w:r>
+        <w:rPr>
+          <w:rStyle w:val="HTMLCode"/>
+          <w:rFonts w:ascii="Consolas" w:hAnsi="Consolas"/>
+          <w:color w:val="C7254E"/>
+          <w:shd w:val="clear" w:color="auto" w:fill="F9F2F4"/>
+        </w:rPr>
+        <w:t>end</w:t>
+      </w:r>
+      <w:r>
+        <w:rPr>
+          <w:rFonts w:ascii="Nunito Sans" w:hAnsi="Nunito Sans"/>
+          <w:color w:val="000000"/>
+          <w:sz w:val="21"/>
+          <w:szCs w:val="21"/>
+        </w:rPr>
+        <w:t> pointer, which is basically the first character of the next word. Now, repeat this process for the next word. At the end of all iterations, we get the reversed words in the string.</w:t>
+      </w:r>
+    </w:p>
+    <w:p>
+      <w:pPr>
+        <w:pStyle w:val="NormalWeb"/>
+        <w:shd w:val="clear" w:color="auto" w:fill="FFFFFF"/>
+        <w:spacing w:before="240" w:beforeAutospacing="0" w:after="240" w:afterAutospacing="0"/>
+        <w:rPr>
+          <w:rFonts w:ascii="Nunito Sans" w:hAnsi="Nunito Sans"/>
+          <w:color w:val="000000"/>
+          <w:sz w:val="21"/>
+          <w:szCs w:val="21"/>
+        </w:rPr>
+      </w:pPr>
+      <w:r>
+        <w:rPr>
+          <w:rFonts w:ascii="Nunito Sans" w:hAnsi="Nunito Sans"/>
+          <w:color w:val="000000"/>
+          <w:sz w:val="21"/>
+          <w:szCs w:val="21"/>
+        </w:rPr>
+        <w:t>The following illustration shows these steps in detail:</w:t>
+      </w:r>
+    </w:p>
+    <w:p>
+      <w:pPr>
+        <w:pStyle w:val="NormalWeb"/>
+        <w:shd w:val="clear" w:color="auto" w:fill="FFFFFF"/>
+        <w:spacing w:before="240" w:beforeAutospacing="0" w:after="240" w:afterAutospacing="0"/>
+        <w:rPr>
+          <w:rFonts w:ascii="Droid Serif" w:hAnsi="Droid Serif"/>
           <w:color w:val="3D3D4E"/>
           <w:sz w:val="27"/>
           <w:szCs w:val="27"/>
-        </w:rPr>
-      </w:pPr>
-      <w:r>
-        <w:rPr>
-          <w:rFonts w:ascii="Georgia" w:hAnsi="Georgia"/>
+          <w:shd w:val="clear" w:color="auto" w:fill="FFFFFF"/>
+        </w:rPr>
+      </w:pPr>
+      <w:r>
+        <w:rPr>
+          <w:rFonts w:ascii="Droid Serif" w:hAnsi="Droid Serif"/>
+          <w:color w:val="3D3D4E"/>
+          <w:sz w:val="27"/>
+          <w:szCs w:val="27"/>
+          <w:shd w:val="clear" w:color="auto" w:fill="FFFFFF"/>
+        </w:rPr>
+        <w:t>We can see the code of this solution below.</w:t>
+      </w:r>
+    </w:p>
+    <w:p>
+      <w:pPr>
+        <w:spacing w:after="0" w:line="240" w:lineRule="auto"/>
+        <w:rPr>
+          <w:rFonts w:ascii="Nunito Sans" w:eastAsia="Times New Roman" w:hAnsi="Nunito Sans" w:cs="Times New Roman"/>
+          <w:color w:val="000000"/>
+          <w:sz w:val="21"/>
+          <w:szCs w:val="21"/>
+          <w:shd w:val="clear" w:color="auto" w:fill="FFFFFF"/>
+          <w:lang w:eastAsia="en-IN"/>
+        </w:rPr>
+      </w:pPr>
+      <w:r>
+        <w:rPr>
+          <w:rFonts w:ascii="Nunito Sans" w:eastAsia="Times New Roman" w:hAnsi="Nunito Sans" w:cs="Times New Roman"/>
+          <w:color w:val="000000"/>
+          <w:sz w:val="21"/>
+          <w:szCs w:val="21"/>
+          <w:shd w:val="clear" w:color="auto" w:fill="FFFFFF"/>
+          <w:lang w:eastAsia="en-IN"/>
+        </w:rPr>
+        <w:t>import java.util.*;</w:t>
+      </w:r>
+    </w:p>
+    <w:p>
+      <w:pPr>
+        <w:spacing w:after="0" w:line="240" w:lineRule="auto"/>
+        <w:rPr>
+          <w:rFonts w:ascii="Nunito Sans" w:eastAsia="Times New Roman" w:hAnsi="Nunito Sans" w:cs="Times New Roman"/>
+          <w:color w:val="000000"/>
+          <w:sz w:val="21"/>
+          <w:szCs w:val="21"/>
+          <w:shd w:val="clear" w:color="auto" w:fill="FFFFFF"/>
+          <w:lang w:eastAsia="en-IN"/>
+        </w:rPr>
+      </w:pPr>
+    </w:p>
+    <w:p>
+      <w:pPr>
+        <w:spacing w:after="0" w:line="240" w:lineRule="auto"/>
+        <w:rPr>
+          <w:rFonts w:ascii="Nunito Sans" w:eastAsia="Times New Roman" w:hAnsi="Nunito Sans" w:cs="Times New Roman"/>
+          <w:color w:val="000000"/>
+          <w:sz w:val="21"/>
+          <w:szCs w:val="21"/>
+          <w:shd w:val="clear" w:color="auto" w:fill="FFFFFF"/>
+          <w:lang w:eastAsia="en-IN"/>
+        </w:rPr>
+      </w:pPr>
+      <w:r>
+        <w:rPr>
+          <w:rFonts w:ascii="Nunito Sans" w:eastAsia="Times New Roman" w:hAnsi="Nunito Sans" w:cs="Times New Roman"/>
+          <w:color w:val="000000"/>
+          <w:sz w:val="21"/>
+          <w:szCs w:val="21"/>
+          <w:shd w:val="clear" w:color="auto" w:fill="FFFFFF"/>
+          <w:lang w:eastAsia="en-IN"/>
+        </w:rPr>
+        <w:t>class ReverseWords {</w:t>
+      </w:r>
+    </w:p>
+    <w:p>
+      <w:pPr>
+        <w:spacing w:after="0" w:line="240" w:lineRule="auto"/>
+        <w:rPr>
+          <w:rFonts w:ascii="Nunito Sans" w:eastAsia="Times New Roman" w:hAnsi="Nunito Sans" w:cs="Times New Roman"/>
+          <w:color w:val="000000"/>
+          <w:sz w:val="21"/>
+          <w:szCs w:val="21"/>
+          <w:shd w:val="clear" w:color="auto" w:fill="FFFFFF"/>
+          <w:lang w:eastAsia="en-IN"/>
+        </w:rPr>
+      </w:pPr>
+      <w:r>
+        <w:rPr>
+          <w:rFonts w:ascii="Nunito Sans" w:eastAsia="Times New Roman" w:hAnsi="Nunito Sans" w:cs="Times New Roman"/>
+          <w:color w:val="000000"/>
+          <w:sz w:val="21"/>
+          <w:szCs w:val="21"/>
+          <w:shd w:val="clear" w:color="auto" w:fill="FFFFFF"/>
+          <w:lang w:eastAsia="en-IN"/>
+        </w:rPr>
+        <w:t xml:space="preserve">  </w:t>
+      </w:r>
+    </w:p>
+    <w:p>
+      <w:pPr>
+        <w:spacing w:after="0" w:line="240" w:lineRule="auto"/>
+        <w:rPr>
+          <w:rFonts w:ascii="Nunito Sans" w:eastAsia="Times New Roman" w:hAnsi="Nunito Sans" w:cs="Times New Roman"/>
+          <w:color w:val="000000"/>
+          <w:sz w:val="21"/>
+          <w:szCs w:val="21"/>
+          <w:shd w:val="clear" w:color="auto" w:fill="FFFFFF"/>
+          <w:lang w:eastAsia="en-IN"/>
+        </w:rPr>
+      </w:pPr>
+      <w:r>
+        <w:rPr>
+          <w:rFonts w:ascii="Nunito Sans" w:eastAsia="Times New Roman" w:hAnsi="Nunito Sans" w:cs="Times New Roman"/>
+          <w:color w:val="000000"/>
+          <w:sz w:val="21"/>
+          <w:szCs w:val="21"/>
+          <w:shd w:val="clear" w:color="auto" w:fill="FFFFFF"/>
+          <w:lang w:eastAsia="en-IN"/>
+        </w:rPr>
+        <w:t xml:space="preserve">  public static String reverseWords(String s) {</w:t>
+      </w:r>
+    </w:p>
+    <w:p>
+      <w:pPr>
+        <w:spacing w:after="0" w:line="240" w:lineRule="auto"/>
+        <w:rPr>
+          <w:rFonts w:ascii="Nunito Sans" w:eastAsia="Times New Roman" w:hAnsi="Nunito Sans" w:cs="Times New Roman"/>
+          <w:color w:val="000000"/>
+          <w:sz w:val="21"/>
+          <w:szCs w:val="21"/>
+          <w:shd w:val="clear" w:color="auto" w:fill="FFFFFF"/>
+          <w:lang w:eastAsia="en-IN"/>
+        </w:rPr>
+      </w:pPr>
+      <w:r>
+        <w:rPr>
+          <w:rFonts w:ascii="Nunito Sans" w:eastAsia="Times New Roman" w:hAnsi="Nunito Sans" w:cs="Times New Roman"/>
+          <w:color w:val="000000"/>
+          <w:sz w:val="21"/>
+          <w:szCs w:val="21"/>
+          <w:shd w:val="clear" w:color="auto" w:fill="FFFFFF"/>
+          <w:lang w:eastAsia="en-IN"/>
+        </w:rPr>
+        <w:t xml:space="preserve">    char[] s1 = s.toCharArray();</w:t>
+      </w:r>
+    </w:p>
+    <w:p>
+      <w:pPr>
+        <w:spacing w:after="0" w:line="240" w:lineRule="auto"/>
+        <w:rPr>
+          <w:rFonts w:ascii="Nunito Sans" w:eastAsia="Times New Roman" w:hAnsi="Nunito Sans" w:cs="Times New Roman"/>
+          <w:color w:val="000000"/>
+          <w:sz w:val="21"/>
+          <w:szCs w:val="21"/>
+          <w:shd w:val="clear" w:color="auto" w:fill="FFFFFF"/>
+          <w:lang w:eastAsia="en-IN"/>
+        </w:rPr>
+      </w:pPr>
+      <w:r>
+        <w:rPr>
+          <w:rFonts w:ascii="Nunito Sans" w:eastAsia="Times New Roman" w:hAnsi="Nunito Sans" w:cs="Times New Roman"/>
+          <w:color w:val="000000"/>
+          <w:sz w:val="21"/>
+          <w:szCs w:val="21"/>
+          <w:shd w:val="clear" w:color="auto" w:fill="FFFFFF"/>
+          <w:lang w:eastAsia="en-IN"/>
+        </w:rPr>
+        <w:t xml:space="preserve">    String s2 = cleanSpaces(s1, s1.length);</w:t>
+      </w:r>
+    </w:p>
+    <w:p>
+      <w:pPr>
+        <w:spacing w:after="0" w:line="240" w:lineRule="auto"/>
+        <w:rPr>
+          <w:rFonts w:ascii="Nunito Sans" w:eastAsia="Times New Roman" w:hAnsi="Nunito Sans" w:cs="Times New Roman"/>
+          <w:color w:val="000000"/>
+          <w:sz w:val="21"/>
+          <w:szCs w:val="21"/>
+          <w:shd w:val="clear" w:color="auto" w:fill="FFFFFF"/>
+          <w:lang w:eastAsia="en-IN"/>
+        </w:rPr>
+      </w:pPr>
+      <w:r>
+        <w:rPr>
+          <w:rFonts w:ascii="Nunito Sans" w:eastAsia="Times New Roman" w:hAnsi="Nunito Sans" w:cs="Times New Roman"/>
+          <w:color w:val="000000"/>
+          <w:sz w:val="21"/>
+          <w:szCs w:val="21"/>
+          <w:shd w:val="clear" w:color="auto" w:fill="FFFFFF"/>
+          <w:lang w:eastAsia="en-IN"/>
+        </w:rPr>
+        <w:t xml:space="preserve">    StringBuilder builder = new StringBuilder(s2);</w:t>
+      </w:r>
+    </w:p>
+    <w:p>
+      <w:pPr>
+        <w:spacing w:after="0" w:line="240" w:lineRule="auto"/>
+        <w:rPr>
+          <w:rFonts w:ascii="Nunito Sans" w:eastAsia="Times New Roman" w:hAnsi="Nunito Sans" w:cs="Times New Roman"/>
+          <w:color w:val="000000"/>
+          <w:sz w:val="21"/>
+          <w:szCs w:val="21"/>
+          <w:shd w:val="clear" w:color="auto" w:fill="FFFFFF"/>
+          <w:lang w:eastAsia="en-IN"/>
+        </w:rPr>
+      </w:pPr>
+    </w:p>
+    <w:p>
+      <w:pPr>
+        <w:spacing w:after="0" w:line="240" w:lineRule="auto"/>
+        <w:rPr>
+          <w:rFonts w:ascii="Nunito Sans" w:eastAsia="Times New Roman" w:hAnsi="Nunito Sans" w:cs="Times New Roman"/>
+          <w:color w:val="000000"/>
+          <w:sz w:val="21"/>
+          <w:szCs w:val="21"/>
+          <w:shd w:val="clear" w:color="auto" w:fill="FFFFFF"/>
+          <w:lang w:eastAsia="en-IN"/>
+        </w:rPr>
+      </w:pPr>
+      <w:r>
+        <w:rPr>
+          <w:rFonts w:ascii="Nunito Sans" w:eastAsia="Times New Roman" w:hAnsi="Nunito Sans" w:cs="Times New Roman"/>
+          <w:color w:val="000000"/>
+          <w:sz w:val="21"/>
+          <w:szCs w:val="21"/>
+          <w:shd w:val="clear" w:color="auto" w:fill="FFFFFF"/>
+          <w:lang w:eastAsia="en-IN"/>
+        </w:rPr>
+        <w:t xml:space="preserve">    strRev(builder, 0, builder.length() - 1);</w:t>
+      </w:r>
+    </w:p>
+    <w:p>
+      <w:pPr>
+        <w:spacing w:after="0" w:line="240" w:lineRule="auto"/>
+        <w:rPr>
+          <w:rFonts w:ascii="Nunito Sans" w:eastAsia="Times New Roman" w:hAnsi="Nunito Sans" w:cs="Times New Roman"/>
+          <w:color w:val="000000"/>
+          <w:sz w:val="21"/>
+          <w:szCs w:val="21"/>
+          <w:shd w:val="clear" w:color="auto" w:fill="FFFFFF"/>
+          <w:lang w:eastAsia="en-IN"/>
+        </w:rPr>
+      </w:pPr>
+    </w:p>
+    <w:p>
+      <w:pPr>
+        <w:spacing w:after="0" w:line="240" w:lineRule="auto"/>
+        <w:rPr>
+          <w:rFonts w:ascii="Nunito Sans" w:eastAsia="Times New Roman" w:hAnsi="Nunito Sans" w:cs="Times New Roman"/>
+          <w:color w:val="000000"/>
+          <w:sz w:val="21"/>
+          <w:szCs w:val="21"/>
+          <w:shd w:val="clear" w:color="auto" w:fill="FFFFFF"/>
+          <w:lang w:eastAsia="en-IN"/>
+        </w:rPr>
+      </w:pPr>
+      <w:r>
+        <w:rPr>
+          <w:rFonts w:ascii="Nunito Sans" w:eastAsia="Times New Roman" w:hAnsi="Nunito Sans" w:cs="Times New Roman"/>
+          <w:color w:val="000000"/>
+          <w:sz w:val="21"/>
+          <w:szCs w:val="21"/>
+          <w:shd w:val="clear" w:color="auto" w:fill="FFFFFF"/>
+          <w:lang w:eastAsia="en-IN"/>
+        </w:rPr>
+        <w:t xml:space="preserve">    int n = builder.length();</w:t>
+      </w:r>
+    </w:p>
+    <w:p>
+      <w:pPr>
+        <w:spacing w:after="0" w:line="240" w:lineRule="auto"/>
+        <w:rPr>
+          <w:rFonts w:ascii="Nunito Sans" w:eastAsia="Times New Roman" w:hAnsi="Nunito Sans" w:cs="Times New Roman"/>
+          <w:color w:val="000000"/>
+          <w:sz w:val="21"/>
+          <w:szCs w:val="21"/>
+          <w:shd w:val="clear" w:color="auto" w:fill="FFFFFF"/>
+          <w:lang w:eastAsia="en-IN"/>
+        </w:rPr>
+      </w:pPr>
+      <w:r>
+        <w:rPr>
+          <w:rFonts w:ascii="Nunito Sans" w:eastAsia="Times New Roman" w:hAnsi="Nunito Sans" w:cs="Times New Roman"/>
+          <w:color w:val="000000"/>
+          <w:sz w:val="21"/>
+          <w:szCs w:val="21"/>
+          <w:shd w:val="clear" w:color="auto" w:fill="FFFFFF"/>
+          <w:lang w:eastAsia="en-IN"/>
+        </w:rPr>
+        <w:t xml:space="preserve">    int start = 0, end = 0;</w:t>
+      </w:r>
+    </w:p>
+    <w:p>
+      <w:pPr>
+        <w:spacing w:after="0" w:line="240" w:lineRule="auto"/>
+        <w:rPr>
+          <w:rFonts w:ascii="Nunito Sans" w:eastAsia="Times New Roman" w:hAnsi="Nunito Sans" w:cs="Times New Roman"/>
+          <w:color w:val="000000"/>
+          <w:sz w:val="21"/>
+          <w:szCs w:val="21"/>
+          <w:shd w:val="clear" w:color="auto" w:fill="FFFFFF"/>
+          <w:lang w:eastAsia="en-IN"/>
+        </w:rPr>
+      </w:pPr>
+    </w:p>
+    <w:p>
+      <w:pPr>
+        <w:spacing w:after="0" w:line="240" w:lineRule="auto"/>
+        <w:rPr>
+          <w:rFonts w:ascii="Nunito Sans" w:eastAsia="Times New Roman" w:hAnsi="Nunito Sans" w:cs="Times New Roman"/>
+          <w:color w:val="000000"/>
+          <w:sz w:val="21"/>
+          <w:szCs w:val="21"/>
+          <w:shd w:val="clear" w:color="auto" w:fill="FFFFFF"/>
+          <w:lang w:eastAsia="en-IN"/>
+        </w:rPr>
+      </w:pPr>
+      <w:r>
+        <w:rPr>
+          <w:rFonts w:ascii="Nunito Sans" w:eastAsia="Times New Roman" w:hAnsi="Nunito Sans" w:cs="Times New Roman"/>
+          <w:color w:val="000000"/>
+          <w:sz w:val="21"/>
+          <w:szCs w:val="21"/>
+          <w:shd w:val="clear" w:color="auto" w:fill="FFFFFF"/>
+          <w:lang w:eastAsia="en-IN"/>
+        </w:rPr>
+        <w:t xml:space="preserve">    while (start &lt; n) {</w:t>
+      </w:r>
+    </w:p>
+    <w:p>
+      <w:pPr>
+        <w:spacing w:after="0" w:line="240" w:lineRule="auto"/>
+        <w:rPr>
+          <w:rFonts w:ascii="Nunito Sans" w:eastAsia="Times New Roman" w:hAnsi="Nunito Sans" w:cs="Times New Roman"/>
+          <w:color w:val="000000"/>
+          <w:sz w:val="21"/>
+          <w:szCs w:val="21"/>
+          <w:shd w:val="clear" w:color="auto" w:fill="FFFFFF"/>
+          <w:lang w:eastAsia="en-IN"/>
+        </w:rPr>
+      </w:pPr>
+      <w:r>
+        <w:rPr>
+          <w:rFonts w:ascii="Nunito Sans" w:eastAsia="Times New Roman" w:hAnsi="Nunito Sans" w:cs="Times New Roman"/>
+          <w:color w:val="000000"/>
+          <w:sz w:val="21"/>
+          <w:szCs w:val="21"/>
+          <w:shd w:val="clear" w:color="auto" w:fill="FFFFFF"/>
+          <w:lang w:eastAsia="en-IN"/>
+        </w:rPr>
+        <w:t xml:space="preserve">      while (end &lt; n &amp;&amp; builder.charAt(end) != ' ')</w:t>
+      </w:r>
+    </w:p>
+    <w:p>
+      <w:pPr>
+        <w:spacing w:after="0" w:line="240" w:lineRule="auto"/>
+        <w:rPr>
+          <w:rFonts w:ascii="Nunito Sans" w:eastAsia="Times New Roman" w:hAnsi="Nunito Sans" w:cs="Times New Roman"/>
+          <w:color w:val="000000"/>
+          <w:sz w:val="21"/>
+          <w:szCs w:val="21"/>
+          <w:shd w:val="clear" w:color="auto" w:fill="FFFFFF"/>
+          <w:lang w:eastAsia="en-IN"/>
+        </w:rPr>
+      </w:pPr>
+      <w:r>
+        <w:rPr>
+          <w:rFonts w:ascii="Nunito Sans" w:eastAsia="Times New Roman" w:hAnsi="Nunito Sans" w:cs="Times New Roman"/>
+          <w:color w:val="000000"/>
+          <w:sz w:val="21"/>
+          <w:szCs w:val="21"/>
+          <w:shd w:val="clear" w:color="auto" w:fill="FFFFFF"/>
+          <w:lang w:eastAsia="en-IN"/>
+        </w:rPr>
+        <w:t xml:space="preserve">           ++end;</w:t>
+      </w:r>
+    </w:p>
+    <w:p>
+      <w:pPr>
+        <w:spacing w:after="0" w:line="240" w:lineRule="auto"/>
+        <w:rPr>
+          <w:rFonts w:ascii="Nunito Sans" w:eastAsia="Times New Roman" w:hAnsi="Nunito Sans" w:cs="Times New Roman"/>
+          <w:color w:val="000000"/>
+          <w:sz w:val="21"/>
+          <w:szCs w:val="21"/>
+          <w:shd w:val="clear" w:color="auto" w:fill="FFFFFF"/>
+          <w:lang w:eastAsia="en-IN"/>
+        </w:rPr>
+      </w:pPr>
+      <w:r>
+        <w:rPr>
+          <w:rFonts w:ascii="Nunito Sans" w:eastAsia="Times New Roman" w:hAnsi="Nunito Sans" w:cs="Times New Roman"/>
+          <w:color w:val="000000"/>
+          <w:sz w:val="21"/>
+          <w:szCs w:val="21"/>
+          <w:shd w:val="clear" w:color="auto" w:fill="FFFFFF"/>
+          <w:lang w:eastAsia="en-IN"/>
+        </w:rPr>
+        <w:t xml:space="preserve">      strRev(builder, start, end - 1);</w:t>
+      </w:r>
+    </w:p>
+    <w:p>
+      <w:pPr>
+        <w:spacing w:after="0" w:line="240" w:lineRule="auto"/>
+        <w:rPr>
+          <w:rFonts w:ascii="Nunito Sans" w:eastAsia="Times New Roman" w:hAnsi="Nunito Sans" w:cs="Times New Roman"/>
+          <w:color w:val="000000"/>
+          <w:sz w:val="21"/>
+          <w:szCs w:val="21"/>
+          <w:shd w:val="clear" w:color="auto" w:fill="FFFFFF"/>
+          <w:lang w:eastAsia="en-IN"/>
+        </w:rPr>
+      </w:pPr>
+      <w:r>
+        <w:rPr>
+          <w:rFonts w:ascii="Nunito Sans" w:eastAsia="Times New Roman" w:hAnsi="Nunito Sans" w:cs="Times New Roman"/>
+          <w:color w:val="000000"/>
+          <w:sz w:val="21"/>
+          <w:szCs w:val="21"/>
+          <w:shd w:val="clear" w:color="auto" w:fill="FFFFFF"/>
+          <w:lang w:eastAsia="en-IN"/>
+        </w:rPr>
+        <w:t xml:space="preserve">      start = end + 1;</w:t>
+      </w:r>
+    </w:p>
+    <w:p>
+      <w:pPr>
+        <w:spacing w:after="0" w:line="240" w:lineRule="auto"/>
+        <w:rPr>
+          <w:rFonts w:ascii="Nunito Sans" w:eastAsia="Times New Roman" w:hAnsi="Nunito Sans" w:cs="Times New Roman"/>
+          <w:color w:val="000000"/>
+          <w:sz w:val="21"/>
+          <w:szCs w:val="21"/>
+          <w:shd w:val="clear" w:color="auto" w:fill="FFFFFF"/>
+          <w:lang w:eastAsia="en-IN"/>
+        </w:rPr>
+      </w:pPr>
+      <w:r>
+        <w:rPr>
+          <w:rFonts w:ascii="Nunito Sans" w:eastAsia="Times New Roman" w:hAnsi="Nunito Sans" w:cs="Times New Roman"/>
+          <w:color w:val="000000"/>
+          <w:sz w:val="21"/>
+          <w:szCs w:val="21"/>
+          <w:shd w:val="clear" w:color="auto" w:fill="FFFFFF"/>
+          <w:lang w:eastAsia="en-IN"/>
+        </w:rPr>
+        <w:t xml:space="preserve">      ++end;</w:t>
+      </w:r>
+    </w:p>
+    <w:p>
+      <w:pPr>
+        <w:spacing w:after="0" w:line="240" w:lineRule="auto"/>
+        <w:rPr>
+          <w:rFonts w:ascii="Nunito Sans" w:eastAsia="Times New Roman" w:hAnsi="Nunito Sans" w:cs="Times New Roman"/>
+          <w:color w:val="000000"/>
+          <w:sz w:val="21"/>
+          <w:szCs w:val="21"/>
+          <w:shd w:val="clear" w:color="auto" w:fill="FFFFFF"/>
+          <w:lang w:eastAsia="en-IN"/>
+        </w:rPr>
+      </w:pPr>
+      <w:r>
+        <w:rPr>
+          <w:rFonts w:ascii="Nunito Sans" w:eastAsia="Times New Roman" w:hAnsi="Nunito Sans" w:cs="Times New Roman"/>
+          <w:color w:val="000000"/>
+          <w:sz w:val="21"/>
+          <w:szCs w:val="21"/>
+          <w:shd w:val="clear" w:color="auto" w:fill="FFFFFF"/>
+          <w:lang w:eastAsia="en-IN"/>
+        </w:rPr>
+        <w:t xml:space="preserve">    }</w:t>
+      </w:r>
+    </w:p>
+    <w:p>
+      <w:pPr>
+        <w:spacing w:after="0" w:line="240" w:lineRule="auto"/>
+        <w:rPr>
+          <w:rFonts w:ascii="Nunito Sans" w:eastAsia="Times New Roman" w:hAnsi="Nunito Sans" w:cs="Times New Roman"/>
+          <w:color w:val="000000"/>
+          <w:sz w:val="21"/>
+          <w:szCs w:val="21"/>
+          <w:shd w:val="clear" w:color="auto" w:fill="FFFFFF"/>
+          <w:lang w:eastAsia="en-IN"/>
+        </w:rPr>
+      </w:pPr>
+    </w:p>
+    <w:p>
+      <w:pPr>
+        <w:spacing w:after="0" w:line="240" w:lineRule="auto"/>
+        <w:rPr>
+          <w:rFonts w:ascii="Nunito Sans" w:eastAsia="Times New Roman" w:hAnsi="Nunito Sans" w:cs="Times New Roman"/>
+          <w:color w:val="000000"/>
+          <w:sz w:val="21"/>
+          <w:szCs w:val="21"/>
+          <w:shd w:val="clear" w:color="auto" w:fill="FFFFFF"/>
+          <w:lang w:eastAsia="en-IN"/>
+        </w:rPr>
+      </w:pPr>
+      <w:r>
+        <w:rPr>
+          <w:rFonts w:ascii="Nunito Sans" w:eastAsia="Times New Roman" w:hAnsi="Nunito Sans" w:cs="Times New Roman"/>
+          <w:color w:val="000000"/>
+          <w:sz w:val="21"/>
+          <w:szCs w:val="21"/>
+          <w:shd w:val="clear" w:color="auto" w:fill="FFFFFF"/>
+          <w:lang w:eastAsia="en-IN"/>
+        </w:rPr>
+        <w:t xml:space="preserve">    return builder.toString();</w:t>
+      </w:r>
+    </w:p>
+    <w:p>
+      <w:pPr>
+        <w:spacing w:after="0" w:line="240" w:lineRule="auto"/>
+        <w:rPr>
+          <w:rFonts w:ascii="Nunito Sans" w:eastAsia="Times New Roman" w:hAnsi="Nunito Sans" w:cs="Times New Roman"/>
+          <w:color w:val="000000"/>
+          <w:sz w:val="21"/>
+          <w:szCs w:val="21"/>
+          <w:shd w:val="clear" w:color="auto" w:fill="FFFFFF"/>
+          <w:lang w:eastAsia="en-IN"/>
+        </w:rPr>
+      </w:pPr>
+      <w:r>
+        <w:rPr>
+          <w:rFonts w:ascii="Nunito Sans" w:eastAsia="Times New Roman" w:hAnsi="Nunito Sans" w:cs="Times New Roman"/>
+          <w:color w:val="000000"/>
+          <w:sz w:val="21"/>
+          <w:szCs w:val="21"/>
+          <w:shd w:val="clear" w:color="auto" w:fill="FFFFFF"/>
+          <w:lang w:eastAsia="en-IN"/>
+        </w:rPr>
+        <w:lastRenderedPageBreak/>
+        <w:t xml:space="preserve">  }</w:t>
+      </w:r>
+    </w:p>
+    <w:p>
+      <w:pPr>
+        <w:spacing w:after="0" w:line="240" w:lineRule="auto"/>
+        <w:rPr>
+          <w:rFonts w:ascii="Nunito Sans" w:eastAsia="Times New Roman" w:hAnsi="Nunito Sans" w:cs="Times New Roman"/>
+          <w:color w:val="000000"/>
+          <w:sz w:val="21"/>
+          <w:szCs w:val="21"/>
+          <w:shd w:val="clear" w:color="auto" w:fill="FFFFFF"/>
+          <w:lang w:eastAsia="en-IN"/>
+        </w:rPr>
+      </w:pPr>
+    </w:p>
+    <w:p>
+      <w:pPr>
+        <w:spacing w:after="0" w:line="240" w:lineRule="auto"/>
+        <w:rPr>
+          <w:rFonts w:ascii="Nunito Sans" w:eastAsia="Times New Roman" w:hAnsi="Nunito Sans" w:cs="Times New Roman"/>
+          <w:color w:val="000000"/>
+          <w:sz w:val="21"/>
+          <w:szCs w:val="21"/>
+          <w:shd w:val="clear" w:color="auto" w:fill="FFFFFF"/>
+          <w:lang w:eastAsia="en-IN"/>
+        </w:rPr>
+      </w:pPr>
+      <w:r>
+        <w:rPr>
+          <w:rFonts w:ascii="Nunito Sans" w:eastAsia="Times New Roman" w:hAnsi="Nunito Sans" w:cs="Times New Roman"/>
+          <w:color w:val="000000"/>
+          <w:sz w:val="21"/>
+          <w:szCs w:val="21"/>
+          <w:shd w:val="clear" w:color="auto" w:fill="FFFFFF"/>
+          <w:lang w:eastAsia="en-IN"/>
+        </w:rPr>
+        <w:t xml:space="preserve">  // Function to reverse the whole string</w:t>
+      </w:r>
+    </w:p>
+    <w:p>
+      <w:pPr>
+        <w:spacing w:after="0" w:line="240" w:lineRule="auto"/>
+        <w:rPr>
+          <w:rFonts w:ascii="Nunito Sans" w:eastAsia="Times New Roman" w:hAnsi="Nunito Sans" w:cs="Times New Roman"/>
+          <w:color w:val="000000"/>
+          <w:sz w:val="21"/>
+          <w:szCs w:val="21"/>
+          <w:shd w:val="clear" w:color="auto" w:fill="FFFFFF"/>
+          <w:lang w:eastAsia="en-IN"/>
+        </w:rPr>
+      </w:pPr>
+      <w:r>
+        <w:rPr>
+          <w:rFonts w:ascii="Nunito Sans" w:eastAsia="Times New Roman" w:hAnsi="Nunito Sans" w:cs="Times New Roman"/>
+          <w:color w:val="000000"/>
+          <w:sz w:val="21"/>
+          <w:szCs w:val="21"/>
+          <w:shd w:val="clear" w:color="auto" w:fill="FFFFFF"/>
+          <w:lang w:eastAsia="en-IN"/>
+        </w:rPr>
+        <w:t xml:space="preserve">  public static void strRev(StringBuilder sb, int startRev, int endRev) {</w:t>
+      </w:r>
+    </w:p>
+    <w:p>
+      <w:pPr>
+        <w:spacing w:after="0" w:line="240" w:lineRule="auto"/>
+        <w:rPr>
+          <w:rFonts w:ascii="Nunito Sans" w:eastAsia="Times New Roman" w:hAnsi="Nunito Sans" w:cs="Times New Roman"/>
+          <w:color w:val="000000"/>
+          <w:sz w:val="21"/>
+          <w:szCs w:val="21"/>
+          <w:shd w:val="clear" w:color="auto" w:fill="FFFFFF"/>
+          <w:lang w:eastAsia="en-IN"/>
+        </w:rPr>
+      </w:pPr>
+      <w:r>
+        <w:rPr>
+          <w:rFonts w:ascii="Nunito Sans" w:eastAsia="Times New Roman" w:hAnsi="Nunito Sans" w:cs="Times New Roman"/>
+          <w:color w:val="000000"/>
+          <w:sz w:val="21"/>
+          <w:szCs w:val="21"/>
+          <w:shd w:val="clear" w:color="auto" w:fill="FFFFFF"/>
+          <w:lang w:eastAsia="en-IN"/>
+        </w:rPr>
+        <w:t xml:space="preserve">    while (startRev &lt; endRev) {</w:t>
+      </w:r>
+    </w:p>
+    <w:p>
+      <w:pPr>
+        <w:spacing w:after="0" w:line="240" w:lineRule="auto"/>
+        <w:rPr>
+          <w:rFonts w:ascii="Nunito Sans" w:eastAsia="Times New Roman" w:hAnsi="Nunito Sans" w:cs="Times New Roman"/>
+          <w:color w:val="000000"/>
+          <w:sz w:val="21"/>
+          <w:szCs w:val="21"/>
+          <w:shd w:val="clear" w:color="auto" w:fill="FFFFFF"/>
+          <w:lang w:eastAsia="en-IN"/>
+        </w:rPr>
+      </w:pPr>
+      <w:r>
+        <w:rPr>
+          <w:rFonts w:ascii="Nunito Sans" w:eastAsia="Times New Roman" w:hAnsi="Nunito Sans" w:cs="Times New Roman"/>
+          <w:color w:val="000000"/>
+          <w:sz w:val="21"/>
+          <w:szCs w:val="21"/>
+          <w:shd w:val="clear" w:color="auto" w:fill="FFFFFF"/>
+          <w:lang w:eastAsia="en-IN"/>
+        </w:rPr>
+        <w:t xml:space="preserve">      char temp = sb.charAt(startRev); </w:t>
+      </w:r>
+    </w:p>
+    <w:p>
+      <w:pPr>
+        <w:spacing w:after="0" w:line="240" w:lineRule="auto"/>
+        <w:rPr>
+          <w:rFonts w:ascii="Nunito Sans" w:eastAsia="Times New Roman" w:hAnsi="Nunito Sans" w:cs="Times New Roman"/>
+          <w:color w:val="000000"/>
+          <w:sz w:val="21"/>
+          <w:szCs w:val="21"/>
+          <w:shd w:val="clear" w:color="auto" w:fill="FFFFFF"/>
+          <w:lang w:eastAsia="en-IN"/>
+        </w:rPr>
+      </w:pPr>
+      <w:r>
+        <w:rPr>
+          <w:rFonts w:ascii="Nunito Sans" w:eastAsia="Times New Roman" w:hAnsi="Nunito Sans" w:cs="Times New Roman"/>
+          <w:color w:val="000000"/>
+          <w:sz w:val="21"/>
+          <w:szCs w:val="21"/>
+          <w:shd w:val="clear" w:color="auto" w:fill="FFFFFF"/>
+          <w:lang w:eastAsia="en-IN"/>
+        </w:rPr>
+        <w:t xml:space="preserve">      sb.setCharAt(startRev++, sb.charAt(endRev));</w:t>
+      </w:r>
+    </w:p>
+    <w:p>
+      <w:pPr>
+        <w:spacing w:after="0" w:line="240" w:lineRule="auto"/>
+        <w:rPr>
+          <w:rFonts w:ascii="Nunito Sans" w:eastAsia="Times New Roman" w:hAnsi="Nunito Sans" w:cs="Times New Roman"/>
+          <w:color w:val="000000"/>
+          <w:sz w:val="21"/>
+          <w:szCs w:val="21"/>
+          <w:shd w:val="clear" w:color="auto" w:fill="FFFFFF"/>
+          <w:lang w:eastAsia="en-IN"/>
+        </w:rPr>
+      </w:pPr>
+      <w:r>
+        <w:rPr>
+          <w:rFonts w:ascii="Nunito Sans" w:eastAsia="Times New Roman" w:hAnsi="Nunito Sans" w:cs="Times New Roman"/>
+          <w:color w:val="000000"/>
+          <w:sz w:val="21"/>
+          <w:szCs w:val="21"/>
+          <w:shd w:val="clear" w:color="auto" w:fill="FFFFFF"/>
+          <w:lang w:eastAsia="en-IN"/>
+        </w:rPr>
+        <w:t xml:space="preserve">      sb.setCharAt(endRev--, temp);</w:t>
+      </w:r>
+    </w:p>
+    <w:p>
+      <w:pPr>
+        <w:spacing w:after="0" w:line="240" w:lineRule="auto"/>
+        <w:rPr>
+          <w:rFonts w:ascii="Nunito Sans" w:eastAsia="Times New Roman" w:hAnsi="Nunito Sans" w:cs="Times New Roman"/>
+          <w:color w:val="000000"/>
+          <w:sz w:val="21"/>
+          <w:szCs w:val="21"/>
+          <w:shd w:val="clear" w:color="auto" w:fill="FFFFFF"/>
+          <w:lang w:eastAsia="en-IN"/>
+        </w:rPr>
+      </w:pPr>
+      <w:r>
+        <w:rPr>
+          <w:rFonts w:ascii="Nunito Sans" w:eastAsia="Times New Roman" w:hAnsi="Nunito Sans" w:cs="Times New Roman"/>
+          <w:color w:val="000000"/>
+          <w:sz w:val="21"/>
+          <w:szCs w:val="21"/>
+          <w:shd w:val="clear" w:color="auto" w:fill="FFFFFF"/>
+          <w:lang w:eastAsia="en-IN"/>
+        </w:rPr>
+        <w:t xml:space="preserve">    }</w:t>
+      </w:r>
+    </w:p>
+    <w:p>
+      <w:pPr>
+        <w:spacing w:after="0" w:line="240" w:lineRule="auto"/>
+        <w:rPr>
+          <w:rFonts w:ascii="Nunito Sans" w:eastAsia="Times New Roman" w:hAnsi="Nunito Sans" w:cs="Times New Roman"/>
+          <w:color w:val="000000"/>
+          <w:sz w:val="21"/>
+          <w:szCs w:val="21"/>
+          <w:shd w:val="clear" w:color="auto" w:fill="FFFFFF"/>
+          <w:lang w:eastAsia="en-IN"/>
+        </w:rPr>
+      </w:pPr>
+      <w:r>
+        <w:rPr>
+          <w:rFonts w:ascii="Nunito Sans" w:eastAsia="Times New Roman" w:hAnsi="Nunito Sans" w:cs="Times New Roman"/>
+          <w:color w:val="000000"/>
+          <w:sz w:val="21"/>
+          <w:szCs w:val="21"/>
+          <w:shd w:val="clear" w:color="auto" w:fill="FFFFFF"/>
+          <w:lang w:eastAsia="en-IN"/>
+        </w:rPr>
+        <w:t xml:space="preserve">  }</w:t>
+      </w:r>
+    </w:p>
+    <w:p>
+      <w:pPr>
+        <w:spacing w:after="0" w:line="240" w:lineRule="auto"/>
+        <w:rPr>
+          <w:rFonts w:ascii="Nunito Sans" w:eastAsia="Times New Roman" w:hAnsi="Nunito Sans" w:cs="Times New Roman"/>
+          <w:color w:val="000000"/>
+          <w:sz w:val="21"/>
+          <w:szCs w:val="21"/>
+          <w:shd w:val="clear" w:color="auto" w:fill="FFFFFF"/>
+          <w:lang w:eastAsia="en-IN"/>
+        </w:rPr>
+      </w:pPr>
+    </w:p>
+    <w:p>
+      <w:pPr>
+        <w:spacing w:after="0" w:line="240" w:lineRule="auto"/>
+        <w:rPr>
+          <w:rFonts w:ascii="Nunito Sans" w:eastAsia="Times New Roman" w:hAnsi="Nunito Sans" w:cs="Times New Roman"/>
+          <w:color w:val="000000"/>
+          <w:sz w:val="21"/>
+          <w:szCs w:val="21"/>
+          <w:shd w:val="clear" w:color="auto" w:fill="FFFFFF"/>
+          <w:lang w:eastAsia="en-IN"/>
+        </w:rPr>
+      </w:pPr>
+      <w:r>
+        <w:rPr>
+          <w:rFonts w:ascii="Nunito Sans" w:eastAsia="Times New Roman" w:hAnsi="Nunito Sans" w:cs="Times New Roman"/>
+          <w:color w:val="000000"/>
+          <w:sz w:val="21"/>
+          <w:szCs w:val="21"/>
+          <w:shd w:val="clear" w:color="auto" w:fill="FFFFFF"/>
+          <w:lang w:eastAsia="en-IN"/>
+        </w:rPr>
+        <w:t xml:space="preserve">  // trim leading, trailing and multiple spaces</w:t>
+      </w:r>
+    </w:p>
+    <w:p>
+      <w:pPr>
+        <w:spacing w:after="0" w:line="240" w:lineRule="auto"/>
+        <w:rPr>
+          <w:rFonts w:ascii="Nunito Sans" w:eastAsia="Times New Roman" w:hAnsi="Nunito Sans" w:cs="Times New Roman"/>
+          <w:color w:val="000000"/>
+          <w:sz w:val="21"/>
+          <w:szCs w:val="21"/>
+          <w:shd w:val="clear" w:color="auto" w:fill="FFFFFF"/>
+          <w:lang w:eastAsia="en-IN"/>
+        </w:rPr>
+      </w:pPr>
+      <w:r>
+        <w:rPr>
+          <w:rFonts w:ascii="Nunito Sans" w:eastAsia="Times New Roman" w:hAnsi="Nunito Sans" w:cs="Times New Roman"/>
+          <w:color w:val="000000"/>
+          <w:sz w:val="21"/>
+          <w:szCs w:val="21"/>
+          <w:shd w:val="clear" w:color="auto" w:fill="FFFFFF"/>
+          <w:lang w:eastAsia="en-IN"/>
+        </w:rPr>
+        <w:t xml:space="preserve">  static String cleanSpaces(char[] a, int n) {</w:t>
+      </w:r>
+    </w:p>
+    <w:p>
+      <w:pPr>
+        <w:spacing w:after="0" w:line="240" w:lineRule="auto"/>
+        <w:rPr>
+          <w:rFonts w:ascii="Nunito Sans" w:eastAsia="Times New Roman" w:hAnsi="Nunito Sans" w:cs="Times New Roman"/>
+          <w:color w:val="000000"/>
+          <w:sz w:val="21"/>
+          <w:szCs w:val="21"/>
+          <w:shd w:val="clear" w:color="auto" w:fill="FFFFFF"/>
+          <w:lang w:eastAsia="en-IN"/>
+        </w:rPr>
+      </w:pPr>
+      <w:r>
+        <w:rPr>
+          <w:rFonts w:ascii="Nunito Sans" w:eastAsia="Times New Roman" w:hAnsi="Nunito Sans" w:cs="Times New Roman"/>
+          <w:color w:val="000000"/>
+          <w:sz w:val="21"/>
+          <w:szCs w:val="21"/>
+          <w:shd w:val="clear" w:color="auto" w:fill="FFFFFF"/>
+          <w:lang w:eastAsia="en-IN"/>
+        </w:rPr>
+        <w:t xml:space="preserve">    String str = new String(a, 0, n);</w:t>
+      </w:r>
+    </w:p>
+    <w:p>
+      <w:pPr>
+        <w:spacing w:after="0" w:line="240" w:lineRule="auto"/>
+        <w:rPr>
+          <w:rFonts w:ascii="Nunito Sans" w:eastAsia="Times New Roman" w:hAnsi="Nunito Sans" w:cs="Times New Roman"/>
+          <w:color w:val="000000"/>
+          <w:sz w:val="21"/>
+          <w:szCs w:val="21"/>
+          <w:shd w:val="clear" w:color="auto" w:fill="FFFFFF"/>
+          <w:lang w:eastAsia="en-IN"/>
+        </w:rPr>
+      </w:pPr>
+      <w:r>
+        <w:rPr>
+          <w:rFonts w:ascii="Nunito Sans" w:eastAsia="Times New Roman" w:hAnsi="Nunito Sans" w:cs="Times New Roman"/>
+          <w:color w:val="000000"/>
+          <w:sz w:val="21"/>
+          <w:szCs w:val="21"/>
+          <w:shd w:val="clear" w:color="auto" w:fill="FFFFFF"/>
+          <w:lang w:eastAsia="en-IN"/>
+        </w:rPr>
+        <w:t xml:space="preserve">    str = str.replaceAll("\\s+", " ").trim();</w:t>
+      </w:r>
+    </w:p>
+    <w:p>
+      <w:pPr>
+        <w:spacing w:after="0" w:line="240" w:lineRule="auto"/>
+        <w:rPr>
+          <w:rFonts w:ascii="Nunito Sans" w:eastAsia="Times New Roman" w:hAnsi="Nunito Sans" w:cs="Times New Roman"/>
+          <w:color w:val="000000"/>
+          <w:sz w:val="21"/>
+          <w:szCs w:val="21"/>
+          <w:shd w:val="clear" w:color="auto" w:fill="FFFFFF"/>
+          <w:lang w:eastAsia="en-IN"/>
+        </w:rPr>
+      </w:pPr>
+      <w:r>
+        <w:rPr>
+          <w:rFonts w:ascii="Nunito Sans" w:eastAsia="Times New Roman" w:hAnsi="Nunito Sans" w:cs="Times New Roman"/>
+          <w:color w:val="000000"/>
+          <w:sz w:val="21"/>
+          <w:szCs w:val="21"/>
+          <w:shd w:val="clear" w:color="auto" w:fill="FFFFFF"/>
+          <w:lang w:eastAsia="en-IN"/>
+        </w:rPr>
+        <w:t xml:space="preserve">    return str;</w:t>
+      </w:r>
+    </w:p>
+    <w:p>
+      <w:pPr>
+        <w:spacing w:after="0" w:line="240" w:lineRule="auto"/>
+        <w:rPr>
+          <w:rFonts w:ascii="Nunito Sans" w:eastAsia="Times New Roman" w:hAnsi="Nunito Sans" w:cs="Times New Roman"/>
+          <w:color w:val="000000"/>
+          <w:sz w:val="21"/>
+          <w:szCs w:val="21"/>
+          <w:shd w:val="clear" w:color="auto" w:fill="FFFFFF"/>
+          <w:lang w:eastAsia="en-IN"/>
+        </w:rPr>
+      </w:pPr>
+      <w:r>
+        <w:rPr>
+          <w:rFonts w:ascii="Nunito Sans" w:eastAsia="Times New Roman" w:hAnsi="Nunito Sans" w:cs="Times New Roman"/>
+          <w:color w:val="000000"/>
+          <w:sz w:val="21"/>
+          <w:szCs w:val="21"/>
+          <w:shd w:val="clear" w:color="auto" w:fill="FFFFFF"/>
+          <w:lang w:eastAsia="en-IN"/>
+        </w:rPr>
+        <w:t xml:space="preserve">  }</w:t>
+      </w:r>
+    </w:p>
+    <w:p>
+      <w:pPr>
+        <w:spacing w:after="0" w:line="240" w:lineRule="auto"/>
+        <w:rPr>
+          <w:rFonts w:ascii="Nunito Sans" w:eastAsia="Times New Roman" w:hAnsi="Nunito Sans" w:cs="Times New Roman"/>
+          <w:color w:val="000000"/>
+          <w:sz w:val="21"/>
+          <w:szCs w:val="21"/>
+          <w:shd w:val="clear" w:color="auto" w:fill="FFFFFF"/>
+          <w:lang w:eastAsia="en-IN"/>
+        </w:rPr>
+      </w:pPr>
+    </w:p>
+    <w:p>
+      <w:pPr>
+        <w:spacing w:after="0" w:line="240" w:lineRule="auto"/>
+        <w:rPr>
+          <w:rFonts w:ascii="Nunito Sans" w:eastAsia="Times New Roman" w:hAnsi="Nunito Sans" w:cs="Times New Roman"/>
+          <w:color w:val="000000"/>
+          <w:sz w:val="21"/>
+          <w:szCs w:val="21"/>
+          <w:shd w:val="clear" w:color="auto" w:fill="FFFFFF"/>
+          <w:lang w:eastAsia="en-IN"/>
+        </w:rPr>
+      </w:pPr>
+      <w:r>
+        <w:rPr>
+          <w:rFonts w:ascii="Nunito Sans" w:eastAsia="Times New Roman" w:hAnsi="Nunito Sans" w:cs="Times New Roman"/>
+          <w:color w:val="000000"/>
+          <w:sz w:val="21"/>
+          <w:szCs w:val="21"/>
+          <w:shd w:val="clear" w:color="auto" w:fill="FFFFFF"/>
+          <w:lang w:eastAsia="en-IN"/>
+        </w:rPr>
+        <w:t xml:space="preserve">  // Driver code</w:t>
+      </w:r>
+    </w:p>
+    <w:p>
+      <w:pPr>
+        <w:spacing w:after="0" w:line="240" w:lineRule="auto"/>
+        <w:rPr>
+          <w:rFonts w:ascii="Nunito Sans" w:eastAsia="Times New Roman" w:hAnsi="Nunito Sans" w:cs="Times New Roman"/>
+          <w:color w:val="000000"/>
+          <w:sz w:val="21"/>
+          <w:szCs w:val="21"/>
+          <w:shd w:val="clear" w:color="auto" w:fill="FFFFFF"/>
+          <w:lang w:eastAsia="en-IN"/>
+        </w:rPr>
+      </w:pPr>
+      <w:r>
+        <w:rPr>
+          <w:rFonts w:ascii="Nunito Sans" w:eastAsia="Times New Roman" w:hAnsi="Nunito Sans" w:cs="Times New Roman"/>
+          <w:color w:val="000000"/>
+          <w:sz w:val="21"/>
+          <w:szCs w:val="21"/>
+          <w:shd w:val="clear" w:color="auto" w:fill="FFFFFF"/>
+          <w:lang w:eastAsia="en-IN"/>
+        </w:rPr>
+        <w:t xml:space="preserve">  public static void main(String[] args) {</w:t>
+      </w:r>
+    </w:p>
+    <w:p>
+      <w:pPr>
+        <w:spacing w:after="0" w:line="240" w:lineRule="auto"/>
+        <w:rPr>
+          <w:rFonts w:ascii="Nunito Sans" w:eastAsia="Times New Roman" w:hAnsi="Nunito Sans" w:cs="Times New Roman"/>
+          <w:color w:val="000000"/>
+          <w:sz w:val="21"/>
+          <w:szCs w:val="21"/>
+          <w:shd w:val="clear" w:color="auto" w:fill="FFFFFF"/>
+          <w:lang w:eastAsia="en-IN"/>
+        </w:rPr>
+      </w:pPr>
+      <w:r>
+        <w:rPr>
+          <w:rFonts w:ascii="Nunito Sans" w:eastAsia="Times New Roman" w:hAnsi="Nunito Sans" w:cs="Times New Roman"/>
+          <w:color w:val="000000"/>
+          <w:sz w:val="21"/>
+          <w:szCs w:val="21"/>
+          <w:shd w:val="clear" w:color="auto" w:fill="FFFFFF"/>
+          <w:lang w:eastAsia="en-IN"/>
+        </w:rPr>
+        <w:t xml:space="preserve">    String[] inputs = {</w:t>
+      </w:r>
+    </w:p>
+    <w:p>
+      <w:pPr>
+        <w:spacing w:after="0" w:line="240" w:lineRule="auto"/>
+        <w:rPr>
+          <w:rFonts w:ascii="Nunito Sans" w:eastAsia="Times New Roman" w:hAnsi="Nunito Sans" w:cs="Times New Roman"/>
+          <w:color w:val="000000"/>
+          <w:sz w:val="21"/>
+          <w:szCs w:val="21"/>
+          <w:shd w:val="clear" w:color="auto" w:fill="FFFFFF"/>
+          <w:lang w:eastAsia="en-IN"/>
+        </w:rPr>
+      </w:pPr>
+      <w:r>
+        <w:rPr>
+          <w:rFonts w:ascii="Nunito Sans" w:eastAsia="Times New Roman" w:hAnsi="Nunito Sans" w:cs="Times New Roman"/>
+          <w:color w:val="000000"/>
+          <w:sz w:val="21"/>
+          <w:szCs w:val="21"/>
+          <w:shd w:val="clear" w:color="auto" w:fill="FFFFFF"/>
+          <w:lang w:eastAsia="en-IN"/>
+        </w:rPr>
+        <w:t xml:space="preserve">      "Hello World", "We love Python",</w:t>
+      </w:r>
+    </w:p>
+    <w:p>
+      <w:pPr>
+        <w:spacing w:after="0" w:line="240" w:lineRule="auto"/>
+        <w:rPr>
+          <w:rFonts w:ascii="Nunito Sans" w:eastAsia="Times New Roman" w:hAnsi="Nunito Sans" w:cs="Times New Roman"/>
+          <w:color w:val="000000"/>
+          <w:sz w:val="21"/>
+          <w:szCs w:val="21"/>
+          <w:shd w:val="clear" w:color="auto" w:fill="FFFFFF"/>
+          <w:lang w:eastAsia="en-IN"/>
+        </w:rPr>
+      </w:pPr>
+      <w:r>
+        <w:rPr>
+          <w:rFonts w:ascii="Nunito Sans" w:eastAsia="Times New Roman" w:hAnsi="Nunito Sans" w:cs="Times New Roman"/>
+          <w:color w:val="000000"/>
+          <w:sz w:val="21"/>
+          <w:szCs w:val="21"/>
+          <w:shd w:val="clear" w:color="auto" w:fill="FFFFFF"/>
+          <w:lang w:eastAsia="en-IN"/>
+        </w:rPr>
+        <w:t xml:space="preserve">      "The quick brown fox jumped over the lazy dog.",</w:t>
+      </w:r>
+    </w:p>
+    <w:p>
+      <w:pPr>
+        <w:spacing w:after="0" w:line="240" w:lineRule="auto"/>
+        <w:rPr>
+          <w:rFonts w:ascii="Nunito Sans" w:eastAsia="Times New Roman" w:hAnsi="Nunito Sans" w:cs="Times New Roman"/>
+          <w:color w:val="000000"/>
+          <w:sz w:val="21"/>
+          <w:szCs w:val="21"/>
+          <w:shd w:val="clear" w:color="auto" w:fill="FFFFFF"/>
+          <w:lang w:eastAsia="en-IN"/>
+        </w:rPr>
+      </w:pPr>
+      <w:r>
+        <w:rPr>
+          <w:rFonts w:ascii="Nunito Sans" w:eastAsia="Times New Roman" w:hAnsi="Nunito Sans" w:cs="Times New Roman"/>
+          <w:color w:val="000000"/>
+          <w:sz w:val="21"/>
+          <w:szCs w:val="21"/>
+          <w:shd w:val="clear" w:color="auto" w:fill="FFFFFF"/>
+          <w:lang w:eastAsia="en-IN"/>
+        </w:rPr>
+        <w:t xml:space="preserve">      "Hey", "To be or not to be", "AAAAA", " Hello     World "};</w:t>
+      </w:r>
+    </w:p>
+    <w:p>
+      <w:pPr>
+        <w:spacing w:after="0" w:line="240" w:lineRule="auto"/>
+        <w:rPr>
+          <w:rFonts w:ascii="Nunito Sans" w:eastAsia="Times New Roman" w:hAnsi="Nunito Sans" w:cs="Times New Roman"/>
+          <w:color w:val="000000"/>
+          <w:sz w:val="21"/>
+          <w:szCs w:val="21"/>
+          <w:shd w:val="clear" w:color="auto" w:fill="FFFFFF"/>
+          <w:lang w:eastAsia="en-IN"/>
+        </w:rPr>
+      </w:pPr>
+      <w:r>
+        <w:rPr>
+          <w:rFonts w:ascii="Nunito Sans" w:eastAsia="Times New Roman" w:hAnsi="Nunito Sans" w:cs="Times New Roman"/>
+          <w:color w:val="000000"/>
+          <w:sz w:val="21"/>
+          <w:szCs w:val="21"/>
+          <w:shd w:val="clear" w:color="auto" w:fill="FFFFFF"/>
+          <w:lang w:eastAsia="en-IN"/>
+        </w:rPr>
+        <w:t xml:space="preserve">      </w:t>
+      </w:r>
+    </w:p>
+    <w:p>
+      <w:pPr>
+        <w:spacing w:after="0" w:line="240" w:lineRule="auto"/>
+        <w:rPr>
+          <w:rFonts w:ascii="Nunito Sans" w:eastAsia="Times New Roman" w:hAnsi="Nunito Sans" w:cs="Times New Roman"/>
+          <w:color w:val="000000"/>
+          <w:sz w:val="21"/>
+          <w:szCs w:val="21"/>
+          <w:shd w:val="clear" w:color="auto" w:fill="FFFFFF"/>
+          <w:lang w:eastAsia="en-IN"/>
+        </w:rPr>
+      </w:pPr>
+      <w:r>
+        <w:rPr>
+          <w:rFonts w:ascii="Nunito Sans" w:eastAsia="Times New Roman" w:hAnsi="Nunito Sans" w:cs="Times New Roman"/>
+          <w:color w:val="000000"/>
+          <w:sz w:val="21"/>
+          <w:szCs w:val="21"/>
+          <w:shd w:val="clear" w:color="auto" w:fill="FFFFFF"/>
+          <w:lang w:eastAsia="en-IN"/>
+        </w:rPr>
+        <w:t xml:space="preserve">    for(int i=0; i&lt;inputs.length; i++){</w:t>
+      </w:r>
+    </w:p>
+    <w:p>
+      <w:pPr>
+        <w:spacing w:after="0" w:line="240" w:lineRule="auto"/>
+        <w:rPr>
+          <w:rFonts w:ascii="Nunito Sans" w:eastAsia="Times New Roman" w:hAnsi="Nunito Sans" w:cs="Times New Roman"/>
+          <w:color w:val="000000"/>
+          <w:sz w:val="21"/>
+          <w:szCs w:val="21"/>
+          <w:shd w:val="clear" w:color="auto" w:fill="FFFFFF"/>
+          <w:lang w:eastAsia="en-IN"/>
+        </w:rPr>
+      </w:pPr>
+      <w:r>
+        <w:rPr>
+          <w:rFonts w:ascii="Nunito Sans" w:eastAsia="Times New Roman" w:hAnsi="Nunito Sans" w:cs="Times New Roman"/>
+          <w:color w:val="000000"/>
+          <w:sz w:val="21"/>
+          <w:szCs w:val="21"/>
+          <w:shd w:val="clear" w:color="auto" w:fill="FFFFFF"/>
+          <w:lang w:eastAsia="en-IN"/>
+        </w:rPr>
+        <w:t xml:space="preserve">      System.out.print(i+1);</w:t>
+      </w:r>
+    </w:p>
+    <w:p>
+      <w:pPr>
+        <w:spacing w:after="0" w:line="240" w:lineRule="auto"/>
+        <w:rPr>
+          <w:rFonts w:ascii="Nunito Sans" w:eastAsia="Times New Roman" w:hAnsi="Nunito Sans" w:cs="Times New Roman"/>
+          <w:color w:val="000000"/>
+          <w:sz w:val="21"/>
+          <w:szCs w:val="21"/>
+          <w:shd w:val="clear" w:color="auto" w:fill="FFFFFF"/>
+          <w:lang w:eastAsia="en-IN"/>
+        </w:rPr>
+      </w:pPr>
+      <w:r>
+        <w:rPr>
+          <w:rFonts w:ascii="Nunito Sans" w:eastAsia="Times New Roman" w:hAnsi="Nunito Sans" w:cs="Times New Roman"/>
+          <w:color w:val="000000"/>
+          <w:sz w:val="21"/>
+          <w:szCs w:val="21"/>
+          <w:shd w:val="clear" w:color="auto" w:fill="FFFFFF"/>
+          <w:lang w:eastAsia="en-IN"/>
+        </w:rPr>
+        <w:t xml:space="preserve">      System.out.println(".\tActual string:\t\t"+ inputs[i]);</w:t>
+      </w:r>
+    </w:p>
+    <w:p>
+      <w:pPr>
+        <w:spacing w:after="0" w:line="240" w:lineRule="auto"/>
+        <w:rPr>
+          <w:rFonts w:ascii="Nunito Sans" w:eastAsia="Times New Roman" w:hAnsi="Nunito Sans" w:cs="Times New Roman"/>
+          <w:color w:val="000000"/>
+          <w:sz w:val="21"/>
+          <w:szCs w:val="21"/>
+          <w:shd w:val="clear" w:color="auto" w:fill="FFFFFF"/>
+          <w:lang w:eastAsia="en-IN"/>
+        </w:rPr>
+      </w:pPr>
+      <w:r>
+        <w:rPr>
+          <w:rFonts w:ascii="Nunito Sans" w:eastAsia="Times New Roman" w:hAnsi="Nunito Sans" w:cs="Times New Roman"/>
+          <w:color w:val="000000"/>
+          <w:sz w:val="21"/>
+          <w:szCs w:val="21"/>
+          <w:shd w:val="clear" w:color="auto" w:fill="FFFFFF"/>
+          <w:lang w:eastAsia="en-IN"/>
+        </w:rPr>
+        <w:t xml:space="preserve">      System.out.println("\tReversed String:\t"+ reverseWords(inputs[i]));</w:t>
+      </w:r>
+    </w:p>
+    <w:p>
+      <w:pPr>
+        <w:spacing w:after="0" w:line="240" w:lineRule="auto"/>
+        <w:rPr>
+          <w:rFonts w:ascii="Nunito Sans" w:eastAsia="Times New Roman" w:hAnsi="Nunito Sans" w:cs="Times New Roman"/>
+          <w:color w:val="000000"/>
+          <w:sz w:val="21"/>
+          <w:szCs w:val="21"/>
+          <w:shd w:val="clear" w:color="auto" w:fill="FFFFFF"/>
+          <w:lang w:eastAsia="en-IN"/>
+        </w:rPr>
+      </w:pPr>
+      <w:r>
+        <w:rPr>
+          <w:rFonts w:ascii="Nunito Sans" w:eastAsia="Times New Roman" w:hAnsi="Nunito Sans" w:cs="Times New Roman"/>
+          <w:color w:val="000000"/>
+          <w:sz w:val="21"/>
+          <w:szCs w:val="21"/>
+          <w:shd w:val="clear" w:color="auto" w:fill="FFFFFF"/>
+          <w:lang w:eastAsia="en-IN"/>
+        </w:rPr>
+        <w:t xml:space="preserve">      System.out.println(new String(new char[100]).replace('\0', '-'));</w:t>
+      </w:r>
+    </w:p>
+    <w:p>
+      <w:pPr>
+        <w:spacing w:after="0" w:line="240" w:lineRule="auto"/>
+        <w:rPr>
+          <w:rFonts w:ascii="Nunito Sans" w:eastAsia="Times New Roman" w:hAnsi="Nunito Sans" w:cs="Times New Roman"/>
+          <w:color w:val="000000"/>
+          <w:sz w:val="21"/>
+          <w:szCs w:val="21"/>
+          <w:shd w:val="clear" w:color="auto" w:fill="FFFFFF"/>
+          <w:lang w:eastAsia="en-IN"/>
+        </w:rPr>
+      </w:pPr>
+      <w:r>
+        <w:rPr>
+          <w:rFonts w:ascii="Nunito Sans" w:eastAsia="Times New Roman" w:hAnsi="Nunito Sans" w:cs="Times New Roman"/>
+          <w:color w:val="000000"/>
+          <w:sz w:val="21"/>
+          <w:szCs w:val="21"/>
+          <w:shd w:val="clear" w:color="auto" w:fill="FFFFFF"/>
+          <w:lang w:eastAsia="en-IN"/>
+        </w:rPr>
+        <w:t xml:space="preserve">    }</w:t>
+      </w:r>
+    </w:p>
+    <w:p>
+      <w:pPr>
+        <w:spacing w:after="0" w:line="240" w:lineRule="auto"/>
+        <w:rPr>
+          <w:rFonts w:ascii="Nunito Sans" w:eastAsia="Times New Roman" w:hAnsi="Nunito Sans" w:cs="Times New Roman"/>
+          <w:color w:val="000000"/>
+          <w:sz w:val="21"/>
+          <w:szCs w:val="21"/>
+          <w:shd w:val="clear" w:color="auto" w:fill="FFFFFF"/>
+          <w:lang w:eastAsia="en-IN"/>
+        </w:rPr>
+      </w:pPr>
+      <w:r>
+        <w:rPr>
+          <w:rFonts w:ascii="Nunito Sans" w:eastAsia="Times New Roman" w:hAnsi="Nunito Sans" w:cs="Times New Roman"/>
+          <w:color w:val="000000"/>
+          <w:sz w:val="21"/>
+          <w:szCs w:val="21"/>
+          <w:shd w:val="clear" w:color="auto" w:fill="FFFFFF"/>
+          <w:lang w:eastAsia="en-IN"/>
+        </w:rPr>
+        <w:t xml:space="preserve">  }</w:t>
+      </w:r>
+    </w:p>
+    <w:p>
+      <w:pPr>
+        <w:pStyle w:val="NormalWeb"/>
+        <w:shd w:val="clear" w:color="auto" w:fill="FFFFFF"/>
+        <w:spacing w:before="240" w:beforeAutospacing="0" w:after="240" w:afterAutospacing="0"/>
+        <w:rPr>
+          <w:rFonts w:ascii="Nunito Sans" w:hAnsi="Nunito Sans"/>
+          <w:color w:val="000000"/>
+          <w:sz w:val="21"/>
+          <w:szCs w:val="21"/>
+          <w:shd w:val="clear" w:color="auto" w:fill="FFFFFF"/>
+        </w:rPr>
+      </w:pPr>
+      <w:r>
+        <w:rPr>
+          <w:rFonts w:ascii="Nunito Sans" w:hAnsi="Nunito Sans"/>
+          <w:color w:val="000000"/>
+          <w:sz w:val="21"/>
+          <w:szCs w:val="21"/>
+          <w:shd w:val="clear" w:color="auto" w:fill="FFFFFF"/>
+        </w:rPr>
+        <w:t>}</w:t>
+      </w:r>
+    </w:p>
+    <w:p>
+      <w:pPr>
+        <w:pStyle w:val="Heading3"/>
+        <w:shd w:val="clear" w:color="auto" w:fill="FFFFFF"/>
+        <w:spacing w:before="300" w:after="150"/>
+        <w:rPr>
+          <w:spacing w:val="6"/>
+        </w:rPr>
+      </w:pPr>
+      <w:r>
+        <w:rPr>
+          <w:spacing w:val="6"/>
+        </w:rPr>
+        <w:t>Time complexity</w:t>
+      </w:r>
+    </w:p>
+    <w:p>
+      <w:pPr>
+        <w:pStyle w:val="NormalWeb"/>
+        <w:shd w:val="clear" w:color="auto" w:fill="FFFFFF"/>
+        <w:spacing w:before="240" w:beforeAutospacing="0" w:after="240" w:afterAutospacing="0"/>
+        <w:rPr>
+          <w:rFonts w:ascii="Droid Serif" w:hAnsi="Droid Serif"/>
+          <w:color w:val="3D3D4E"/>
+          <w:sz w:val="27"/>
+          <w:szCs w:val="27"/>
+        </w:rPr>
+      </w:pPr>
+      <w:r>
+        <w:rPr>
+          <w:rFonts w:ascii="Droid Serif" w:hAnsi="Droid Serif"/>
           <w:color w:val="3D3D4E"/>
           <w:sz w:val="27"/>
           <w:szCs w:val="27"/>
@@ -20620,54 +20334,12 @@
       </w:r>
       <w:r>
         <w:rPr>
-          <w:rFonts w:ascii="Georgia" w:hAnsi="Georgia"/>
+          <w:rFonts w:ascii="Droid Serif" w:hAnsi="Droid Serif"/>
           <w:color w:val="3D3D4E"/>
           <w:sz w:val="27"/>
           <w:szCs w:val="27"/>
         </w:rPr>
-        <w:t>.</w:t>
-      </w:r>
-    </w:p>
-    <w:p>
-      <w:pPr>
-        <w:pStyle w:val="Heading3"/>
-        <w:shd w:val="clear" w:color="auto" w:fill="FFFFFF"/>
-        <w:spacing w:before="300" w:after="150"/>
-        <w:rPr>
-          <w:rFonts w:ascii="Times New Roman" w:hAnsi="Times New Roman"/>
-          <w:color w:val="auto"/>
-          <w:spacing w:val="6"/>
-          <w:sz w:val="27"/>
-          <w:szCs w:val="27"/>
-        </w:rPr>
-      </w:pPr>
-      <w:r>
-        <w:rPr>
-          <w:spacing w:val="6"/>
-        </w:rPr>
-        <w:t>Space complexity</w:t>
-      </w:r>
-    </w:p>
-    <w:p>
-      <w:pPr>
-        <w:pStyle w:val="NormalWeb"/>
-        <w:shd w:val="clear" w:color="auto" w:fill="FFFFFF"/>
-        <w:spacing w:before="240" w:beforeAutospacing="0" w:after="240" w:afterAutospacing="0"/>
-        <w:rPr>
-          <w:rFonts w:ascii="Georgia" w:hAnsi="Georgia"/>
-          <w:color w:val="3D3D4E"/>
-          <w:sz w:val="27"/>
-          <w:szCs w:val="27"/>
-        </w:rPr>
-      </w:pPr>
-      <w:r>
-        <w:rPr>
-          <w:rFonts w:ascii="Georgia" w:hAnsi="Georgia"/>
-          <w:color w:val="3D3D4E"/>
-          <w:sz w:val="27"/>
-          <w:szCs w:val="27"/>
-        </w:rPr>
-        <w:t>The space complexity of this solution is </w:t>
+        <w:t>, where </w:t>
       </w:r>
       <w:r>
         <w:rPr>
@@ -20679,16 +20351,58 @@
           <w:sz w:val="33"/>
           <w:szCs w:val="33"/>
         </w:rPr>
-        <w:t>O</w:t>
-      </w:r>
-      <w:r>
-        <w:rPr>
-          <w:rStyle w:val="mopen"/>
+        <w:t>n</w:t>
+      </w:r>
+      <w:r>
+        <w:rPr>
+          <w:rFonts w:ascii="Droid Serif" w:hAnsi="Droid Serif"/>
           <w:color w:val="3D3D4E"/>
-          <w:sz w:val="33"/>
-          <w:szCs w:val="33"/>
-        </w:rPr>
-        <w:t>(</w:t>
+          <w:sz w:val="27"/>
+          <w:szCs w:val="27"/>
+        </w:rPr>
+        <w:t> is the length of the string.</w:t>
+      </w:r>
+    </w:p>
+    <w:p>
+      <w:pPr>
+        <w:pStyle w:val="Heading3"/>
+        <w:shd w:val="clear" w:color="auto" w:fill="FFFFFF"/>
+        <w:spacing w:before="300" w:after="150"/>
+        <w:rPr>
+          <w:rFonts w:ascii="Times New Roman" w:hAnsi="Times New Roman"/>
+          <w:color w:val="auto"/>
+          <w:spacing w:val="6"/>
+          <w:sz w:val="27"/>
+          <w:szCs w:val="27"/>
+        </w:rPr>
+      </w:pPr>
+      <w:r>
+        <w:rPr>
+          <w:spacing w:val="6"/>
+        </w:rPr>
+        <w:t>Space complexity</w:t>
+      </w:r>
+    </w:p>
+    <w:p>
+      <w:pPr>
+        <w:pStyle w:val="NormalWeb"/>
+        <w:shd w:val="clear" w:color="auto" w:fill="FFFFFF"/>
+        <w:spacing w:before="240" w:beforeAutospacing="0" w:after="240" w:afterAutospacing="0"/>
+        <w:rPr>
+          <w:rFonts w:ascii="Droid Serif" w:hAnsi="Droid Serif"/>
+          <w:color w:val="3D3D4E"/>
+          <w:sz w:val="27"/>
+          <w:szCs w:val="27"/>
+        </w:rPr>
+      </w:pPr>
+      <w:r>
+        <w:rPr>
+          <w:rFonts w:ascii="Droid Serif" w:hAnsi="Droid Serif"/>
+          <w:color w:val="3D3D4E"/>
+          <w:sz w:val="27"/>
+          <w:szCs w:val="27"/>
+        </w:rPr>
+        <w:t>The space complexity of this solution is </w:t>
       </w:r>
       <w:r>
         <w:rPr>
@@ -20700,6 +20414,27 @@
           <w:sz w:val="33"/>
           <w:szCs w:val="33"/>
         </w:rPr>
+        <w:t>O</w:t>
+      </w:r>
+      <w:r>
+        <w:rPr>
+          <w:rStyle w:val="mopen"/>
+          <w:color w:val="3D3D4E"/>
+          <w:sz w:val="33"/>
+          <w:szCs w:val="33"/>
+        </w:rPr>
+        <w:t>(</w:t>
+      </w:r>
+      <w:r>
+        <w:rPr>
+          <w:rStyle w:val="mord"/>
+          <w:rFonts w:ascii="KaTeX_Math" w:hAnsi="KaTeX_Math"/>
+          <w:i/>
+          <w:iCs/>
+          <w:color w:val="3D3D4E"/>
+          <w:sz w:val="33"/>
+          <w:szCs w:val="33"/>
+        </w:rPr>
         <w:t>n</w:t>
       </w:r>
       <w:r>
@@ -20714,13 +20449,26 @@
       </w:r>
       <w:r>
         <w:rPr>
+          <w:rFonts w:ascii="Droid Serif" w:hAnsi="Droid Serif"/>
+          <w:color w:val="3D3D4E"/>
+          <w:sz w:val="27"/>
+          <w:szCs w:val="27"/>
+        </w:rPr>
+        <w:t> as, at the start of the algorithm, to overcome the issue of strings being immutable in Java, we copy it into a list of characters.</w:t>
+      </w:r>
+    </w:p>
+    <w:p>
+      <w:pPr>
+        <w:pStyle w:val="NormalWeb"/>
+        <w:shd w:val="clear" w:color="auto" w:fill="FFFFFF"/>
+        <w:spacing w:before="240" w:beforeAutospacing="0" w:after="240" w:afterAutospacing="0"/>
+        <w:rPr>
           <w:rFonts w:ascii="Georgia" w:hAnsi="Georgia"/>
           <w:color w:val="3D3D4E"/>
           <w:sz w:val="27"/>
           <w:szCs w:val="27"/>
         </w:rPr>
-        <w:t> as we use additional space to store the list of characters for reversal because strings are immutable in Java.</w:t>
-      </w:r>
+      </w:pPr>
     </w:p>
     <w:p>
       <w:pPr>
@@ -20738,6 +20486,7 @@
           <w:color w:val="000000"/>
           <w:spacing w:val="-6"/>
         </w:rPr>
+        <w:lastRenderedPageBreak/>
         <w:t>Valid Palindrome II</w:t>
       </w:r>
     </w:p>
@@ -21204,7 +20953,6 @@
         <w:rPr>
           <w:noProof/>
         </w:rPr>
-        <w:lastRenderedPageBreak/>
         <w:drawing>
           <wp:inline distT="0" distB="0" distL="0" distR="0" wp14:anchorId="6E76570B" wp14:editId="23F96FFB">
             <wp:extent cx="2927350" cy="1495459"/>
@@ -21316,6 +21064,7 @@
         <w:rPr>
           <w:noProof/>
         </w:rPr>
+        <w:lastRenderedPageBreak/>
         <w:drawing>
           <wp:inline distT="0" distB="0" distL="0" distR="0" wp14:anchorId="26B74ADC" wp14:editId="2769AB12">
             <wp:extent cx="1631950" cy="2620897"/>
@@ -21470,7 +21219,6 @@
           <w:sz w:val="26"/>
           <w:szCs w:val="26"/>
         </w:rPr>
-        <w:lastRenderedPageBreak/>
         <w:t>Note:</w:t>
       </w:r>
       <w:r>
@@ -25859,6 +25607,304 @@
     </w:lvl>
   </w:abstractNum>
   <w:abstractNum w:abstractNumId="30" w15:restartNumberingAfterBreak="0">
+    <w:nsid w:val="6C8B6ADF"/>
+    <w:multiLevelType w:val="multilevel"/>
+    <w:tmpl w:val="82F8071A"/>
+    <w:lvl w:ilvl="0">
+      <w:start w:val="1"/>
+      <w:numFmt w:val="bullet"/>
+      <w:lvlText w:val=""/>
+      <w:lvlJc w:val="left"/>
+      <w:pPr>
+        <w:tabs>
+          <w:tab w:val="num" w:pos="720"/>
+        </w:tabs>
+        <w:ind w:left="720" w:hanging="360"/>
+      </w:pPr>
+      <w:rPr>
+        <w:rFonts w:ascii="Symbol" w:hAnsi="Symbol" w:hint="default"/>
+        <w:sz w:val="20"/>
+      </w:rPr>
+    </w:lvl>
+    <w:lvl w:ilvl="1" w:tentative="1">
+      <w:start w:val="1"/>
+      <w:numFmt w:val="bullet"/>
+      <w:lvlText w:val="o"/>
+      <w:lvlJc w:val="left"/>
+      <w:pPr>
+        <w:tabs>
+          <w:tab w:val="num" w:pos="1440"/>
+        </w:tabs>
+        <w:ind w:left="1440" w:hanging="360"/>
+      </w:pPr>
+      <w:rPr>
+        <w:rFonts w:ascii="Courier New" w:hAnsi="Courier New" w:hint="default"/>
+        <w:sz w:val="20"/>
+      </w:rPr>
+    </w:lvl>
+    <w:lvl w:ilvl="2" w:tentative="1">
+      <w:start w:val="1"/>
+      <w:numFmt w:val="bullet"/>
+      <w:lvlText w:val=""/>
+      <w:lvlJc w:val="left"/>
+      <w:pPr>
+        <w:tabs>
+          <w:tab w:val="num" w:pos="2160"/>
+        </w:tabs>
+        <w:ind w:left="2160" w:hanging="360"/>
+      </w:pPr>
+      <w:rPr>
+        <w:rFonts w:ascii="Wingdings" w:hAnsi="Wingdings" w:hint="default"/>
+        <w:sz w:val="20"/>
+      </w:rPr>
+    </w:lvl>
+    <w:lvl w:ilvl="3" w:tentative="1">
+      <w:start w:val="1"/>
+      <w:numFmt w:val="bullet"/>
+      <w:lvlText w:val=""/>
+      <w:lvlJc w:val="left"/>
+      <w:pPr>
+        <w:tabs>
+          <w:tab w:val="num" w:pos="2880"/>
+        </w:tabs>
+        <w:ind w:left="2880" w:hanging="360"/>
+      </w:pPr>
+      <w:rPr>
+        <w:rFonts w:ascii="Wingdings" w:hAnsi="Wingdings" w:hint="default"/>
+        <w:sz w:val="20"/>
+      </w:rPr>
+    </w:lvl>
+    <w:lvl w:ilvl="4" w:tentative="1">
+      <w:start w:val="1"/>
+      <w:numFmt w:val="bullet"/>
+      <w:lvlText w:val=""/>
+      <w:lvlJc w:val="left"/>
+      <w:pPr>
+        <w:tabs>
+          <w:tab w:val="num" w:pos="3600"/>
+        </w:tabs>
+        <w:ind w:left="3600" w:hanging="360"/>
+      </w:pPr>
+      <w:rPr>
+        <w:rFonts w:ascii="Wingdings" w:hAnsi="Wingdings" w:hint="default"/>
+        <w:sz w:val="20"/>
+      </w:rPr>
+    </w:lvl>
+    <w:lvl w:ilvl="5" w:tentative="1">
+      <w:start w:val="1"/>
+      <w:numFmt w:val="bullet"/>
+      <w:lvlText w:val=""/>
+      <w:lvlJc w:val="left"/>
+      <w:pPr>
+        <w:tabs>
+          <w:tab w:val="num" w:pos="4320"/>
+        </w:tabs>
+        <w:ind w:left="4320" w:hanging="360"/>
+      </w:pPr>
+      <w:rPr>
+        <w:rFonts w:ascii="Wingdings" w:hAnsi="Wingdings" w:hint="default"/>
+        <w:sz w:val="20"/>
+      </w:rPr>
+    </w:lvl>
+    <w:lvl w:ilvl="6" w:tentative="1">
+      <w:start w:val="1"/>
+      <w:numFmt w:val="bullet"/>
+      <w:lvlText w:val=""/>
+      <w:lvlJc w:val="left"/>
+      <w:pPr>
+        <w:tabs>
+          <w:tab w:val="num" w:pos="5040"/>
+        </w:tabs>
+        <w:ind w:left="5040" w:hanging="360"/>
+      </w:pPr>
+      <w:rPr>
+        <w:rFonts w:ascii="Wingdings" w:hAnsi="Wingdings" w:hint="default"/>
+        <w:sz w:val="20"/>
+      </w:rPr>
+    </w:lvl>
+    <w:lvl w:ilvl="7" w:tentative="1">
+      <w:start w:val="1"/>
+      <w:numFmt w:val="bullet"/>
+      <w:lvlText w:val=""/>
+      <w:lvlJc w:val="left"/>
+      <w:pPr>
+        <w:tabs>
+          <w:tab w:val="num" w:pos="5760"/>
+        </w:tabs>
+        <w:ind w:left="5760" w:hanging="360"/>
+      </w:pPr>
+      <w:rPr>
+        <w:rFonts w:ascii="Wingdings" w:hAnsi="Wingdings" w:hint="default"/>
+        <w:sz w:val="20"/>
+      </w:rPr>
+    </w:lvl>
+    <w:lvl w:ilvl="8" w:tentative="1">
+      <w:start w:val="1"/>
+      <w:numFmt w:val="bullet"/>
+      <w:lvlText w:val=""/>
+      <w:lvlJc w:val="left"/>
+      <w:pPr>
+        <w:tabs>
+          <w:tab w:val="num" w:pos="6480"/>
+        </w:tabs>
+        <w:ind w:left="6480" w:hanging="360"/>
+      </w:pPr>
+      <w:rPr>
+        <w:rFonts w:ascii="Wingdings" w:hAnsi="Wingdings" w:hint="default"/>
+        <w:sz w:val="20"/>
+      </w:rPr>
+    </w:lvl>
+  </w:abstractNum>
+  <w:abstractNum w:abstractNumId="31" w15:restartNumberingAfterBreak="0">
+    <w:nsid w:val="6CFA7DB2"/>
+    <w:multiLevelType w:val="multilevel"/>
+    <w:tmpl w:val="B414DDE2"/>
+    <w:lvl w:ilvl="0">
+      <w:start w:val="1"/>
+      <w:numFmt w:val="bullet"/>
+      <w:lvlText w:val=""/>
+      <w:lvlJc w:val="left"/>
+      <w:pPr>
+        <w:tabs>
+          <w:tab w:val="num" w:pos="720"/>
+        </w:tabs>
+        <w:ind w:left="720" w:hanging="360"/>
+      </w:pPr>
+      <w:rPr>
+        <w:rFonts w:ascii="Symbol" w:hAnsi="Symbol" w:hint="default"/>
+        <w:sz w:val="20"/>
+      </w:rPr>
+    </w:lvl>
+    <w:lvl w:ilvl="1">
+      <w:start w:val="1"/>
+      <w:numFmt w:val="bullet"/>
+      <w:lvlText w:val="o"/>
+      <w:lvlJc w:val="left"/>
+      <w:pPr>
+        <w:tabs>
+          <w:tab w:val="num" w:pos="1440"/>
+        </w:tabs>
+        <w:ind w:left="1440" w:hanging="360"/>
+      </w:pPr>
+      <w:rPr>
+        <w:rFonts w:ascii="Courier New" w:hAnsi="Courier New" w:hint="default"/>
+        <w:sz w:val="20"/>
+      </w:rPr>
+    </w:lvl>
+    <w:lvl w:ilvl="2" w:tentative="1">
+      <w:start w:val="1"/>
+      <w:numFmt w:val="bullet"/>
+      <w:lvlText w:val=""/>
+      <w:lvlJc w:val="left"/>
+      <w:pPr>
+        <w:tabs>
+          <w:tab w:val="num" w:pos="2160"/>
+        </w:tabs>
+        <w:ind w:left="2160" w:hanging="360"/>
+      </w:pPr>
+      <w:rPr>
+        <w:rFonts w:ascii="Wingdings" w:hAnsi="Wingdings" w:hint="default"/>
+        <w:sz w:val="20"/>
+      </w:rPr>
+    </w:lvl>
+    <w:lvl w:ilvl="3" w:tentative="1">
+      <w:start w:val="1"/>
+      <w:numFmt w:val="bullet"/>
+      <w:lvlText w:val=""/>
+      <w:lvlJc w:val="left"/>
+      <w:pPr>
+        <w:tabs>
+          <w:tab w:val="num" w:pos="2880"/>
+        </w:tabs>
+        <w:ind w:left="2880" w:hanging="360"/>
+      </w:pPr>
+      <w:rPr>
+        <w:rFonts w:ascii="Wingdings" w:hAnsi="Wingdings" w:hint="default"/>
+        <w:sz w:val="20"/>
+      </w:rPr>
+    </w:lvl>
+    <w:lvl w:ilvl="4" w:tentative="1">
+      <w:start w:val="1"/>
+      <w:numFmt w:val="bullet"/>
+      <w:lvlText w:val=""/>
+      <w:lvlJc w:val="left"/>
+      <w:pPr>
+        <w:tabs>
+          <w:tab w:val="num" w:pos="3600"/>
+        </w:tabs>
+        <w:ind w:left="3600" w:hanging="360"/>
+      </w:pPr>
+      <w:rPr>
+        <w:rFonts w:ascii="Wingdings" w:hAnsi="Wingdings" w:hint="default"/>
+        <w:sz w:val="20"/>
+      </w:rPr>
+    </w:lvl>
+    <w:lvl w:ilvl="5" w:tentative="1">
+      <w:start w:val="1"/>
+      <w:numFmt w:val="bullet"/>
+      <w:lvlText w:val=""/>
+      <w:lvlJc w:val="left"/>
+      <w:pPr>
+        <w:tabs>
+          <w:tab w:val="num" w:pos="4320"/>
+        </w:tabs>
+        <w:ind w:left="4320" w:hanging="360"/>
+      </w:pPr>
+      <w:rPr>
+        <w:rFonts w:ascii="Wingdings" w:hAnsi="Wingdings" w:hint="default"/>
+        <w:sz w:val="20"/>
+      </w:rPr>
+    </w:lvl>
+    <w:lvl w:ilvl="6" w:tentative="1">
+      <w:start w:val="1"/>
+      <w:numFmt w:val="bullet"/>
+      <w:lvlText w:val=""/>
+      <w:lvlJc w:val="left"/>
+      <w:pPr>
+        <w:tabs>
+          <w:tab w:val="num" w:pos="5040"/>
+        </w:tabs>
+        <w:ind w:left="5040" w:hanging="360"/>
+      </w:pPr>
+      <w:rPr>
+        <w:rFonts w:ascii="Wingdings" w:hAnsi="Wingdings" w:hint="default"/>
+        <w:sz w:val="20"/>
+      </w:rPr>
+    </w:lvl>
+    <w:lvl w:ilvl="7" w:tentative="1">
+      <w:start w:val="1"/>
+      <w:numFmt w:val="bullet"/>
+      <w:lvlText w:val=""/>
+      <w:lvlJc w:val="left"/>
+      <w:pPr>
+        <w:tabs>
+          <w:tab w:val="num" w:pos="5760"/>
+        </w:tabs>
+        <w:ind w:left="5760" w:hanging="360"/>
+      </w:pPr>
+      <w:rPr>
+        <w:rFonts w:ascii="Wingdings" w:hAnsi="Wingdings" w:hint="default"/>
+        <w:sz w:val="20"/>
+      </w:rPr>
+    </w:lvl>
+    <w:lvl w:ilvl="8" w:tentative="1">
+      <w:start w:val="1"/>
+      <w:numFmt w:val="bullet"/>
+      <w:lvlText w:val=""/>
+      <w:lvlJc w:val="left"/>
+      <w:pPr>
+        <w:tabs>
+          <w:tab w:val="num" w:pos="6480"/>
+        </w:tabs>
+        <w:ind w:left="6480" w:hanging="360"/>
+      </w:pPr>
+      <w:rPr>
+        <w:rFonts w:ascii="Wingdings" w:hAnsi="Wingdings" w:hint="default"/>
+        <w:sz w:val="20"/>
+      </w:rPr>
+    </w:lvl>
+  </w:abstractNum>
+  <w:abstractNum w:abstractNumId="32" w15:restartNumberingAfterBreak="0">
     <w:nsid w:val="70360D5B"/>
     <w:multiLevelType w:val="multilevel"/>
     <w:tmpl w:val="FAAC4406"/>
@@ -26007,7 +26053,7 @@
       </w:rPr>
     </w:lvl>
   </w:abstractNum>
-  <w:abstractNum w:abstractNumId="31" w15:restartNumberingAfterBreak="0">
+  <w:abstractNum w:abstractNumId="33" w15:restartNumberingAfterBreak="0">
     <w:nsid w:val="75D839F3"/>
     <w:multiLevelType w:val="multilevel"/>
     <w:tmpl w:val="A5400F84"/>
@@ -26156,7 +26202,7 @@
       </w:rPr>
     </w:lvl>
   </w:abstractNum>
-  <w:abstractNum w:abstractNumId="32" w15:restartNumberingAfterBreak="0">
+  <w:abstractNum w:abstractNumId="34" w15:restartNumberingAfterBreak="0">
     <w:nsid w:val="776F3E72"/>
     <w:multiLevelType w:val="multilevel"/>
     <w:tmpl w:val="93CA18EE"/>
@@ -26305,7 +26351,7 @@
       </w:rPr>
     </w:lvl>
   </w:abstractNum>
-  <w:abstractNum w:abstractNumId="33" w15:restartNumberingAfterBreak="0">
+  <w:abstractNum w:abstractNumId="35" w15:restartNumberingAfterBreak="0">
     <w:nsid w:val="77AA7567"/>
     <w:multiLevelType w:val="multilevel"/>
     <w:tmpl w:val="6936B86C"/>
@@ -26485,7 +26531,7 @@
     <w:abstractNumId w:val="15"/>
   </w:num>
   <w:num w:numId="11" w16cid:durableId="971793342">
-    <w:abstractNumId w:val="31"/>
+    <w:abstractNumId w:val="33"/>
   </w:num>
   <w:num w:numId="12" w16cid:durableId="713771790">
     <w:abstractNumId w:val="11"/>
@@ -26515,7 +26561,7 @@
     <w:abstractNumId w:val="26"/>
   </w:num>
   <w:num w:numId="21" w16cid:durableId="1345598335">
-    <w:abstractNumId w:val="33"/>
+    <w:abstractNumId w:val="35"/>
   </w:num>
   <w:num w:numId="22" w16cid:durableId="974021741">
     <w:abstractNumId w:val="5"/>
@@ -26533,7 +26579,7 @@
     <w:abstractNumId w:val="27"/>
   </w:num>
   <w:num w:numId="27" w16cid:durableId="1223099352">
-    <w:abstractNumId w:val="32"/>
+    <w:abstractNumId w:val="34"/>
   </w:num>
   <w:num w:numId="28" w16cid:durableId="557205909">
     <w:abstractNumId w:val="12"/>
@@ -26545,7 +26591,7 @@
     <w:abstractNumId w:val="20"/>
   </w:num>
   <w:num w:numId="31" w16cid:durableId="733553473">
-    <w:abstractNumId w:val="30"/>
+    <w:abstractNumId w:val="32"/>
   </w:num>
   <w:num w:numId="32" w16cid:durableId="571164029">
     <w:abstractNumId w:val="23"/>
@@ -26555,6 +26601,12 @@
   </w:num>
   <w:num w:numId="34" w16cid:durableId="754014012">
     <w:abstractNumId w:val="4"/>
+  </w:num>
+  <w:num w:numId="35" w16cid:durableId="1886216488">
+    <w:abstractNumId w:val="31"/>
+  </w:num>
+  <w:num w:numId="36" w16cid:durableId="258028275">
+    <w:abstractNumId w:val="30"/>
   </w:num>
 </w:numbering>
 </file>

</xml_diff>